<commit_message>
kommentare geadded; kleine satzbaufehler korrigiert
</commit_message>
<xml_diff>
--- a/Dokumentation/Der Scheduler.docx
+++ b/Dokumentation/Der Scheduler.docx
@@ -1,6 +1,6 @@
 
 <file path=word/document.xml><?xml version="1.0" encoding="utf-8"?>
-<w:document xmlns:ve="http://schemas.openxmlformats.org/markup-compatibility/2006" xmlns:o="urn:schemas-microsoft-com:office:office" xmlns:r="http://schemas.openxmlformats.org/officeDocument/2006/relationships" xmlns:m="http://schemas.openxmlformats.org/officeDocument/2006/math" xmlns:v="urn:schemas-microsoft-com:vml" xmlns:wp="http://schemas.openxmlformats.org/drawingml/2006/wordprocessingDrawing" xmlns:w10="urn:schemas-microsoft-com:office:word" xmlns:w="http://schemas.openxmlformats.org/wordprocessingml/2006/main" xmlns:wne="http://schemas.microsoft.com/office/word/2006/wordml">
+<w:document xmlns:wpc="http://schemas.microsoft.com/office/word/2010/wordprocessingCanvas" xmlns:mc="http://schemas.openxmlformats.org/markup-compatibility/2006" xmlns:o="urn:schemas-microsoft-com:office:office" xmlns:r="http://schemas.openxmlformats.org/officeDocument/2006/relationships" xmlns:m="http://schemas.openxmlformats.org/officeDocument/2006/math" xmlns:v="urn:schemas-microsoft-com:vml" xmlns:wp14="http://schemas.microsoft.com/office/word/2010/wordprocessingDrawing" xmlns:wp="http://schemas.openxmlformats.org/drawingml/2006/wordprocessingDrawing" xmlns:w10="urn:schemas-microsoft-com:office:word" xmlns:w="http://schemas.openxmlformats.org/wordprocessingml/2006/main" xmlns:w14="http://schemas.microsoft.com/office/word/2010/wordml" xmlns:w15="http://schemas.microsoft.com/office/word/2012/wordml" xmlns:wpg="http://schemas.microsoft.com/office/word/2010/wordprocessingGroup" xmlns:wpi="http://schemas.microsoft.com/office/word/2010/wordprocessingInk" xmlns:wne="http://schemas.microsoft.com/office/word/2006/wordml" xmlns:wps="http://schemas.microsoft.com/office/word/2010/wordprocessingShape" mc:Ignorable="w14 w15 wp14">
   <w:body>
     <w:p>
       <w:pPr>
@@ -44,21 +44,7 @@
         <w:rPr>
           <w:lang w:val="de-DE"/>
         </w:rPr>
-        <w:t xml:space="preserve"> Die Aufgabe des </w:t>
-      </w:r>
-      <w:proofErr w:type="spellStart"/>
-      <w:r>
-        <w:rPr>
-          <w:lang w:val="de-DE"/>
-        </w:rPr>
-        <w:t>Schedulers</w:t>
-      </w:r>
-      <w:proofErr w:type="spellEnd"/>
-      <w:r>
-        <w:rPr>
-          <w:lang w:val="de-DE"/>
-        </w:rPr>
-        <w:t xml:space="preserve"> besteht darin, Prozesse zu verwalten und sie entsprechend ihrer Priorität auszuführen.</w:t>
+        <w:t xml:space="preserve"> Die Aufgabe des Schedulers besteht darin, Prozesse zu verwalten und sie entsprechend ihrer Priorität auszuführen.</w:t>
       </w:r>
     </w:p>
     <w:p>
@@ -221,7 +207,7 @@
         <w:rPr>
           <w:lang w:val="de-DE"/>
         </w:rPr>
-        <w:t xml:space="preserve"> wird von externen Prozessen dazu beim Anlegen bzw. Löschen eines Prozess dazu verwendet, dem Scheduler die Startadresse des zu startenden bzw. zu löschenden Prozesses mitzuteilen. Dieses Datensegment wird nur in Kombination mit dem </w:t>
+        <w:t xml:space="preserve"> wird von externen Prozessen beim Anlegen bzw. Löschen eines Prozess dazu verwendet, dem Scheduler die Startadresse des zu startenden bzw. zu löschenden Prozesses mitzuteilen. Dieses Datensegment wird nur in Kombination mit dem </w:t>
       </w:r>
       <w:proofErr w:type="spellStart"/>
       <w:r>
@@ -263,21 +249,7 @@
           <w:lang w:val="de-DE"/>
         </w:rPr>
         <w:br/>
-        <w:t xml:space="preserve">Das </w:t>
-      </w:r>
-      <w:proofErr w:type="spellStart"/>
-      <w:r>
-        <w:rPr>
-          <w:lang w:val="de-DE"/>
-        </w:rPr>
-        <w:t>index</w:t>
-      </w:r>
-      <w:proofErr w:type="spellEnd"/>
-      <w:r>
-        <w:rPr>
-          <w:lang w:val="de-DE"/>
-        </w:rPr>
-        <w:t>- Datensegme</w:t>
+        <w:t>Das index- Datensegme</w:t>
       </w:r>
       <w:r>
         <w:rPr>
@@ -303,6 +275,7 @@
           <w:lang w:val="de-DE"/>
         </w:rPr>
       </w:pPr>
+      <w:commentRangeStart w:id="0"/>
       <w:proofErr w:type="spellStart"/>
       <w:r>
         <w:rPr>
@@ -311,7 +284,14 @@
         </w:rPr>
         <w:t>newBit</w:t>
       </w:r>
-      <w:proofErr w:type="spellEnd"/>
+      <w:commentRangeEnd w:id="0"/>
+      <w:proofErr w:type="spellEnd"/>
+      <w:r>
+        <w:rPr>
+          <w:rStyle w:val="Kommentarzeichen"/>
+        </w:rPr>
+        <w:commentReference w:id="0"/>
+      </w:r>
       <w:r>
         <w:rPr>
           <w:lang w:val="de-DE"/>
@@ -370,7 +350,19 @@
         <w:rPr>
           <w:lang w:val="de-DE"/>
         </w:rPr>
-        <w:t>auszuführende Aktionen zu kodieren und die Lesbarkeit zu erhöhen. Benutzt werden die folgende Konstanten:</w:t>
+        <w:t>auszuführende Aktionen zu kodieren und die Lesbarkeit zu erhöhen. Benutzt werden die folgende</w:t>
+      </w:r>
+      <w:r>
+        <w:rPr>
+          <w:lang w:val="de-DE"/>
+        </w:rPr>
+        <w:t>n</w:t>
+      </w:r>
+      <w:r>
+        <w:rPr>
+          <w:lang w:val="de-DE"/>
+        </w:rPr>
+        <w:t xml:space="preserve"> Konstanten:</w:t>
       </w:r>
     </w:p>
     <w:p>
@@ -384,7 +376,8 @@
           <w:lang w:val="de-DE"/>
         </w:rPr>
       </w:pPr>
-      <w:commentRangeStart w:id="0"/>
+      <w:commentRangeStart w:id="1"/>
+      <w:commentRangeStart w:id="2"/>
       <w:proofErr w:type="spellStart"/>
       <w:r>
         <w:rPr>
@@ -393,14 +386,21 @@
         </w:rPr>
         <w:t>isNew</w:t>
       </w:r>
-      <w:commentRangeEnd w:id="0"/>
+      <w:commentRangeEnd w:id="1"/>
       <w:proofErr w:type="spellEnd"/>
       <w:r>
         <w:rPr>
           <w:rStyle w:val="Kommentarzeichen"/>
           <w:b/>
         </w:rPr>
-        <w:commentReference w:id="0"/>
+        <w:commentReference w:id="1"/>
+      </w:r>
+      <w:commentRangeEnd w:id="2"/>
+      <w:r>
+        <w:rPr>
+          <w:rStyle w:val="Kommentarzeichen"/>
+        </w:rPr>
+        <w:commentReference w:id="2"/>
       </w:r>
       <w:r>
         <w:rPr>
@@ -564,7 +564,6 @@
           <w:b/>
           <w:lang w:val="de-DE"/>
         </w:rPr>
-        <w:lastRenderedPageBreak/>
         <w:t>isProcessA</w:t>
       </w:r>
       <w:proofErr w:type="spellEnd"/>
@@ -606,6 +605,7 @@
           <w:b/>
           <w:lang w:val="de-DE"/>
         </w:rPr>
+        <w:lastRenderedPageBreak/>
         <w:t>isProcessB</w:t>
       </w:r>
       <w:proofErr w:type="spellEnd"/>
@@ -678,7 +678,7 @@
           <w:lang w:val="de-DE"/>
         </w:rPr>
       </w:pPr>
-      <w:bookmarkStart w:id="1" w:name="_Ref356035072"/>
+      <w:bookmarkStart w:id="3" w:name="_Ref356035072"/>
       <w:r>
         <w:rPr>
           <w:lang w:val="de-DE"/>
@@ -691,7 +691,7 @@
         </w:rPr>
         <w:t xml:space="preserve"> Prozesstabelle</w:t>
       </w:r>
-      <w:bookmarkEnd w:id="1"/>
+      <w:bookmarkEnd w:id="3"/>
     </w:p>
     <w:p>
       <w:pPr>
@@ -760,6 +760,7 @@
         <w:t xml:space="preserve">). </w:t>
       </w:r>
     </w:p>
+    <w:commentRangeStart w:id="4"/>
     <w:p>
       <w:pPr>
         <w:keepNext/>
@@ -771,7 +772,7 @@
         <w:rPr>
           <w:lang w:val="de-DE"/>
         </w:rPr>
-        <w:object w:dxaOrig="7110" w:dyaOrig="1515">
+        <w:object w:dxaOrig="7110" w:dyaOrig="1515" w14:anchorId="2155F97B">
           <v:shapetype id="_x0000_t75" coordsize="21600,21600" o:spt="75" o:preferrelative="t" path="m@4@5l@4@11@9@11@9@5xe" filled="f" stroked="f">
             <v:stroke joinstyle="miter"/>
             <v:formulas>
@@ -791,12 +792,19 @@
             <v:path o:extrusionok="f" gradientshapeok="t" o:connecttype="rect"/>
             <o:lock v:ext="edit" aspectratio="t"/>
           </v:shapetype>
-          <v:shape id="_x0000_i1025" type="#_x0000_t75" style="width:355.5pt;height:75.75pt" o:ole="">
-            <v:imagedata r:id="rId7" o:title=""/>
+          <v:shape id="_x0000_i1026" type="#_x0000_t75" style="width:355.5pt;height:75.75pt" o:ole="">
+            <v:imagedata r:id="rId8" o:title=""/>
           </v:shape>
-          <o:OLEObject Type="Embed" ProgID="Excel.Sheet.8" ShapeID="_x0000_i1025" DrawAspect="Content" ObjectID="_1429781477" r:id="rId8"/>
+          <o:OLEObject Type="Embed" ProgID="Excel.Sheet.8" ShapeID="_x0000_i1026" DrawAspect="Content" ObjectID="_1429788599" r:id="rId9"/>
         </w:object>
       </w:r>
+      <w:commentRangeEnd w:id="4"/>
+      <w:r>
+        <w:rPr>
+          <w:rStyle w:val="Kommentarzeichen"/>
+        </w:rPr>
+        <w:commentReference w:id="4"/>
+      </w:r>
     </w:p>
     <w:p>
       <w:pPr>
@@ -805,7 +813,7 @@
           <w:lang w:val="de-DE"/>
         </w:rPr>
       </w:pPr>
-      <w:bookmarkStart w:id="2" w:name="_Ref356036029"/>
+      <w:bookmarkStart w:id="5" w:name="_Ref356036029"/>
       <w:r>
         <w:rPr>
           <w:lang w:val="de-DE"/>
@@ -834,7 +842,7 @@
       <w:r>
         <w:fldChar w:fldCharType="end"/>
       </w:r>
-      <w:bookmarkEnd w:id="2"/>
+      <w:bookmarkEnd w:id="5"/>
       <w:r>
         <w:rPr>
           <w:lang w:val="de-DE"/>
@@ -866,7 +874,27 @@
         <w:rPr>
           <w:lang w:val="de-DE"/>
         </w:rPr>
-        <w:t xml:space="preserve"> wird dafür genutzt um dem Scheduler anzuzeigen, ob der jeweilige Prozess gestartet wurde oder nicht. Entsprechend wird es beim Anlegen eines Prozesses auf den Wert 1 gesetzt bzw. beim </w:t>
+        <w:t xml:space="preserve"> wird dafür genutzt um dem Scheduler anzuzeigen, ob der jeweilige Prozess </w:t>
+      </w:r>
+      <w:commentRangeStart w:id="6"/>
+      <w:r>
+        <w:rPr>
+          <w:lang w:val="de-DE"/>
+        </w:rPr>
+        <w:t>gestartet</w:t>
+      </w:r>
+      <w:commentRangeEnd w:id="6"/>
+      <w:r>
+        <w:rPr>
+          <w:rStyle w:val="Kommentarzeichen"/>
+        </w:rPr>
+        <w:commentReference w:id="6"/>
+      </w:r>
+      <w:r>
+        <w:rPr>
+          <w:lang w:val="de-DE"/>
+        </w:rPr>
+        <w:t xml:space="preserve"> wurde oder nicht. Entsprechend wird es beim Anlegen eines Prozesses auf den Wert 1 gesetzt bzw. beim </w:t>
       </w:r>
       <w:r>
         <w:rPr>
@@ -1021,21 +1049,7 @@
         <w:rPr>
           <w:lang w:val="de-DE"/>
         </w:rPr>
-        <w:t xml:space="preserve">Die Interrupt-Routine, die nach Ablauf einer Zeitscheibe ausgeführt wird, enthält die Hauptfunktionalität des </w:t>
-      </w:r>
-      <w:proofErr w:type="spellStart"/>
-      <w:r>
-        <w:rPr>
-          <w:lang w:val="de-DE"/>
-        </w:rPr>
-        <w:t>Schedulers</w:t>
-      </w:r>
-      <w:proofErr w:type="spellEnd"/>
-      <w:r>
-        <w:rPr>
-          <w:lang w:val="de-DE"/>
-        </w:rPr>
-        <w:t xml:space="preserve">. In ihr wird zunächst der </w:t>
+        <w:t xml:space="preserve">Die Interrupt-Routine, die nach Ablauf einer Zeitscheibe ausgeführt wird, enthält die Hauptfunktionalität des Schedulers. In ihr wird zunächst der </w:t>
       </w:r>
       <w:proofErr w:type="spellStart"/>
       <w:r>
@@ -1049,28 +1063,28 @@
         <w:rPr>
           <w:lang w:val="de-DE"/>
         </w:rPr>
-        <w:t xml:space="preserve"> des unterbrochenen Prozesses in der Tabelle gespeichert. </w:t>
+        <w:t xml:space="preserve"> des unterbrochenen Prozesses in der Tabelle gespeichert. Anschließend wird solange die Prozesstabelle durchlaufen, bis ein Prozess gefunden wird, dessen „ist Aktiv“-Feld gesetzt ist. Ebenfalls werden Prozesse erstellt bzw. gelöscht, falls das </w:t>
+      </w:r>
+      <w:proofErr w:type="spellStart"/>
+      <w:r>
+        <w:rPr>
+          <w:lang w:val="de-DE"/>
+        </w:rPr>
+        <w:t>newBit</w:t>
+      </w:r>
+      <w:proofErr w:type="spellEnd"/>
+      <w:r>
+        <w:rPr>
+          <w:lang w:val="de-DE"/>
+        </w:rPr>
+        <w:t xml:space="preserve"> entsprechend gesetzt wurde. Nach erfolgreicher Identifikation eines aktiven Prozesses, wird zunächst seine </w:t>
       </w:r>
       <w:r>
         <w:rPr>
           <w:lang w:val="de-DE"/>
         </w:rPr>
         <w:lastRenderedPageBreak/>
-        <w:t xml:space="preserve">Anschließend wird solange die Prozesstabelle durchlaufen, bis ein Prozess gefunden wird, dessen „ist Aktiv“-Feld gesetzt ist. Ebenfalls werden Prozesse erstellt bzw. gelöscht, wenn falls das </w:t>
-      </w:r>
-      <w:proofErr w:type="spellStart"/>
-      <w:r>
-        <w:rPr>
-          <w:lang w:val="de-DE"/>
-        </w:rPr>
-        <w:t>newBit</w:t>
-      </w:r>
-      <w:proofErr w:type="spellEnd"/>
-      <w:r>
-        <w:rPr>
-          <w:lang w:val="de-DE"/>
-        </w:rPr>
-        <w:t xml:space="preserve"> entsprechend gesetzt wurde. Nach erfolgreicher Identifikation eines aktiven Prozesses, wird zunächst seine Zeitscheibendauer (Priorität) festgelegt</w:t>
+        <w:t>Zeitscheibendauer (Priorität) festgelegt</w:t>
       </w:r>
       <w:r>
         <w:rPr>
@@ -1157,7 +1171,19 @@
         <w:rPr>
           <w:lang w:val="de-DE"/>
         </w:rPr>
-        <w:t xml:space="preserve"> des Prozess wiederhergestellt und zurück in den Prozess gesprungen, damit dieser seine Arbeit fortsetzen kann.</w:t>
+        <w:t xml:space="preserve"> des Prozess wiederhergestellt und</w:t>
+      </w:r>
+      <w:r>
+        <w:rPr>
+          <w:lang w:val="de-DE"/>
+        </w:rPr>
+        <w:t xml:space="preserve"> es wird</w:t>
+      </w:r>
+      <w:r>
+        <w:rPr>
+          <w:lang w:val="de-DE"/>
+        </w:rPr>
+        <w:t xml:space="preserve"> zurück in den Prozess gesprungen, damit dieser seine Arbeit fortsetzen kann.</w:t>
       </w:r>
     </w:p>
     <w:p>
@@ -1167,14 +1193,14 @@
           <w:lang w:val="de-DE"/>
         </w:rPr>
       </w:pPr>
-      <w:bookmarkStart w:id="3" w:name="_Ref356037158"/>
+      <w:bookmarkStart w:id="7" w:name="_Ref356037158"/>
       <w:r>
         <w:rPr>
           <w:lang w:val="de-DE"/>
         </w:rPr>
         <w:t>Zeitscheiben (Prioritäten)</w:t>
       </w:r>
-      <w:bookmarkEnd w:id="3"/>
+      <w:bookmarkEnd w:id="7"/>
     </w:p>
     <w:p>
       <w:pPr>
@@ -1321,14 +1347,7 @@
                 <w:rFonts w:ascii="Cambria Math" w:hAnsi="Cambria Math"/>
                 <w:lang w:val="de-DE"/>
               </w:rPr>
-              <m:t>i=</m:t>
-            </m:r>
-            <m:r>
-              <w:rPr>
-                <w:rFonts w:ascii="Cambria Math" w:hAnsi="Cambria Math"/>
-                <w:lang w:val="de-DE"/>
-              </w:rPr>
-              <m:t>0</m:t>
+              <m:t>i=0</m:t>
             </m:r>
           </m:sub>
           <m:sup>
@@ -1366,14 +1385,7 @@
                     <w:rFonts w:ascii="Cambria Math" w:hAnsi="Cambria Math"/>
                     <w:lang w:val="de-DE"/>
                   </w:rPr>
-                  <m:t>12-</m:t>
-                </m:r>
-                <m:r>
-                  <w:rPr>
-                    <w:rFonts w:ascii="Cambria Math" w:hAnsi="Cambria Math"/>
-                    <w:lang w:val="de-DE"/>
-                  </w:rPr>
-                  <m:t>i</m:t>
+                  <m:t>12-i</m:t>
                 </m:r>
               </m:sup>
             </m:sSup>
@@ -1415,25 +1427,33 @@
         <w:t>Die hierzu verwendeten, absoluten Prioritäten lauten wie folgt:</w:t>
       </w:r>
     </w:p>
-    <w:bookmarkStart w:id="4" w:name="_MON_1429780001"/>
-    <w:bookmarkEnd w:id="4"/>
-    <w:p>
-      <w:pPr>
-        <w:rPr>
-          <w:lang w:val="de-DE"/>
-        </w:rPr>
-      </w:pPr>
-      <w:r>
-        <w:rPr>
-          <w:lang w:val="de-DE"/>
-        </w:rPr>
-        <w:object w:dxaOrig="2550" w:dyaOrig="1215">
-          <v:shape id="_x0000_i1026" type="#_x0000_t75" style="width:127.5pt;height:60.75pt" o:ole="">
-            <v:imagedata r:id="rId9" o:title=""/>
+    <w:commentRangeStart w:id="8"/>
+    <w:bookmarkStart w:id="9" w:name="_MON_1429780001"/>
+    <w:bookmarkEnd w:id="9"/>
+    <w:p>
+      <w:pPr>
+        <w:rPr>
+          <w:lang w:val="de-DE"/>
+        </w:rPr>
+      </w:pPr>
+      <w:r>
+        <w:rPr>
+          <w:lang w:val="de-DE"/>
+        </w:rPr>
+        <w:object w:dxaOrig="2550" w:dyaOrig="1215" w14:anchorId="7A50B73A">
+          <v:shape id="_x0000_i1025" type="#_x0000_t75" style="width:127.5pt;height:60.75pt" o:ole="">
+            <v:imagedata r:id="rId10" o:title=""/>
           </v:shape>
-          <o:OLEObject Type="Embed" ProgID="Excel.Sheet.8" ShapeID="_x0000_i1026" DrawAspect="Content" ObjectID="_1429781478" r:id="rId10"/>
+          <o:OLEObject Type="Embed" ProgID="Excel.Sheet.8" ShapeID="_x0000_i1025" DrawAspect="Content" ObjectID="_1429788600" r:id="rId11"/>
         </w:object>
       </w:r>
+      <w:commentRangeEnd w:id="8"/>
+      <w:r>
+        <w:rPr>
+          <w:rStyle w:val="Kommentarzeichen"/>
+        </w:rPr>
+        <w:commentReference w:id="8"/>
+      </w:r>
     </w:p>
     <w:p>
       <w:pPr>
@@ -1459,7 +1479,15 @@
         <w:rPr>
           <w:lang w:val="de-DE"/>
         </w:rPr>
-        <w:t>Wenn ein Prozess bereits gestartet wurde, jedoch der Konsolenprozess einen erneuten Start dieses Prozesses initiiert, wird der Prozess innerhalb der Prozesstabelle zurückgesetzt, da er überschrieben wird.</w:t>
+        <w:t>Wenn ein Prozess bereits gestartet wurde, jedoch der Konsolenprozess einen erneuten Star</w:t>
+      </w:r>
+      <w:bookmarkStart w:id="10" w:name="_GoBack"/>
+      <w:bookmarkEnd w:id="10"/>
+      <w:r>
+        <w:rPr>
+          <w:lang w:val="de-DE"/>
+        </w:rPr>
+        <w:t>t dieses Prozesses initiiert, wird der Prozess innerhalb der Prozesstabelle zurückgesetzt, da er überschrieben wird.</w:t>
       </w:r>
     </w:p>
     <w:p>
@@ -1480,11 +1508,14 @@
 </file>
 
 <file path=word/comments.xml><?xml version="1.0" encoding="utf-8"?>
-<w:comments xmlns:ve="http://schemas.openxmlformats.org/markup-compatibility/2006" xmlns:o="urn:schemas-microsoft-com:office:office" xmlns:r="http://schemas.openxmlformats.org/officeDocument/2006/relationships" xmlns:m="http://schemas.openxmlformats.org/officeDocument/2006/math" xmlns:v="urn:schemas-microsoft-com:vml" xmlns:wp="http://schemas.openxmlformats.org/drawingml/2006/wordprocessingDrawing" xmlns:w10="urn:schemas-microsoft-com:office:word" xmlns:w="http://schemas.openxmlformats.org/wordprocessingml/2006/main" xmlns:wne="http://schemas.microsoft.com/office/word/2006/wordml">
-  <w:comment w:id="0" w:author="Patrick Teutsch" w:date="2013-05-11T11:19:00Z" w:initials="PT">
+<w:comments xmlns:wpc="http://schemas.microsoft.com/office/word/2010/wordprocessingCanvas" xmlns:mc="http://schemas.openxmlformats.org/markup-compatibility/2006" xmlns:o="urn:schemas-microsoft-com:office:office" xmlns:r="http://schemas.openxmlformats.org/officeDocument/2006/relationships" xmlns:m="http://schemas.openxmlformats.org/officeDocument/2006/math" xmlns:v="urn:schemas-microsoft-com:vml" xmlns:wp14="http://schemas.microsoft.com/office/word/2010/wordprocessingDrawing" xmlns:wp="http://schemas.openxmlformats.org/drawingml/2006/wordprocessingDrawing" xmlns:w10="urn:schemas-microsoft-com:office:word" xmlns:w="http://schemas.openxmlformats.org/wordprocessingml/2006/main" xmlns:w14="http://schemas.microsoft.com/office/word/2010/wordml" xmlns:w15="http://schemas.microsoft.com/office/word/2012/wordml" xmlns:wpg="http://schemas.microsoft.com/office/word/2010/wordprocessingGroup" xmlns:wpi="http://schemas.microsoft.com/office/word/2010/wordprocessingInk" xmlns:wne="http://schemas.microsoft.com/office/word/2006/wordml" xmlns:wps="http://schemas.microsoft.com/office/word/2010/wordprocessingShape" mc:Ignorable="w14 w15 wp14">
+  <w:comment w:id="0" w:author="Jay" w:date="2013-05-11T14:28:00Z" w:initials="J">
     <w:p>
       <w:pPr>
         <w:pStyle w:val="Kommentartext"/>
+        <w:rPr>
+          <w:lang w:val="de-DE"/>
+        </w:rPr>
       </w:pPr>
       <w:r>
         <w:rPr>
@@ -1492,6 +1523,101 @@
         </w:rPr>
         <w:annotationRef/>
       </w:r>
+      <w:r>
+        <w:rPr>
+          <w:lang w:val="de-DE"/>
+        </w:rPr>
+        <w:t xml:space="preserve">Ich </w:t>
+      </w:r>
+      <w:proofErr w:type="spellStart"/>
+      <w:r>
+        <w:rPr>
+          <w:lang w:val="de-DE"/>
+        </w:rPr>
+        <w:t>fänds</w:t>
+      </w:r>
+      <w:proofErr w:type="spellEnd"/>
+      <w:r>
+        <w:rPr>
+          <w:lang w:val="de-DE"/>
+        </w:rPr>
+        <w:t xml:space="preserve"> sinnvoll den </w:t>
+      </w:r>
+      <w:proofErr w:type="spellStart"/>
+      <w:r>
+        <w:rPr>
+          <w:lang w:val="de-DE"/>
+        </w:rPr>
+        <w:t>bullet</w:t>
+      </w:r>
+      <w:proofErr w:type="spellEnd"/>
+      <w:r>
+        <w:rPr>
+          <w:lang w:val="de-DE"/>
+        </w:rPr>
+        <w:t xml:space="preserve"> </w:t>
+      </w:r>
+      <w:proofErr w:type="spellStart"/>
+      <w:r>
+        <w:rPr>
+          <w:lang w:val="de-DE"/>
+        </w:rPr>
+        <w:t>point</w:t>
+      </w:r>
+      <w:proofErr w:type="spellEnd"/>
+      <w:r>
+        <w:rPr>
+          <w:lang w:val="de-DE"/>
+        </w:rPr>
+        <w:t xml:space="preserve"> „</w:t>
+      </w:r>
+      <w:proofErr w:type="spellStart"/>
+      <w:r>
+        <w:rPr>
+          <w:lang w:val="de-DE"/>
+        </w:rPr>
+        <w:t>index</w:t>
+      </w:r>
+      <w:proofErr w:type="spellEnd"/>
+      <w:r>
+        <w:rPr>
+          <w:lang w:val="de-DE"/>
+        </w:rPr>
+        <w:t>“ und „</w:t>
+      </w:r>
+      <w:proofErr w:type="spellStart"/>
+      <w:r>
+        <w:rPr>
+          <w:lang w:val="de-DE"/>
+        </w:rPr>
+        <w:t>newBit</w:t>
+      </w:r>
+      <w:proofErr w:type="spellEnd"/>
+      <w:r>
+        <w:rPr>
+          <w:lang w:val="de-DE"/>
+        </w:rPr>
+        <w:t>“ zu tauschen</w:t>
+      </w:r>
+      <w:r>
+        <w:rPr>
+          <w:lang w:val="de-DE"/>
+        </w:rPr>
+        <w:t xml:space="preserve"> </w:t>
+      </w:r>
+    </w:p>
+  </w:comment>
+  <w:comment w:id="1" w:author="Patrick Teutsch" w:date="2013-05-11T11:19:00Z" w:initials="PT">
+    <w:p>
+      <w:pPr>
+        <w:pStyle w:val="Kommentartext"/>
+      </w:pPr>
+      <w:r>
+        <w:rPr>
+          <w:rStyle w:val="Kommentarzeichen"/>
+        </w:rPr>
+        <w:annotationRef/>
+      </w:r>
       <w:proofErr w:type="spellStart"/>
       <w:r>
         <w:t>Werte</w:t>
@@ -1507,14 +1633,513 @@
       <w:proofErr w:type="spellEnd"/>
       <w:r>
         <w:t>?</w:t>
+      </w:r>
+    </w:p>
+  </w:comment>
+  <w:comment w:id="2" w:author="Jay" w:date="2013-05-11T14:29:00Z" w:initials="J">
+    <w:p>
+      <w:pPr>
+        <w:pStyle w:val="Kommentartext"/>
+        <w:rPr>
+          <w:lang w:val="de-DE"/>
+        </w:rPr>
+      </w:pPr>
+      <w:r>
+        <w:rPr>
+          <w:rStyle w:val="Kommentarzeichen"/>
+        </w:rPr>
+        <w:annotationRef/>
+      </w:r>
+      <w:r>
+        <w:rPr>
+          <w:lang w:val="de-DE"/>
+        </w:rPr>
+        <w:t>Hm… ich würd sagen des passt so</w:t>
+      </w:r>
+      <w:r>
+        <w:rPr>
+          <w:lang w:val="de-DE"/>
+        </w:rPr>
+        <w:t xml:space="preserve"> </w:t>
+      </w:r>
+    </w:p>
+  </w:comment>
+  <w:comment w:id="4" w:author="Jay" w:date="2013-05-11T14:31:00Z" w:initials="J">
+    <w:p>
+      <w:pPr>
+        <w:pStyle w:val="Kommentartext"/>
+        <w:rPr>
+          <w:lang w:val="de-DE"/>
+        </w:rPr>
+      </w:pPr>
+      <w:r>
+        <w:rPr>
+          <w:rStyle w:val="Kommentarzeichen"/>
+        </w:rPr>
+        <w:annotationRef/>
+      </w:r>
+      <w:r>
+        <w:rPr>
+          <w:lang w:val="de-DE"/>
+        </w:rPr>
+        <w:t xml:space="preserve">Ich vermute die </w:t>
+      </w:r>
+      <w:proofErr w:type="spellStart"/>
+      <w:r>
+        <w:rPr>
+          <w:lang w:val="de-DE"/>
+        </w:rPr>
+        <w:t>zellgröße</w:t>
+      </w:r>
+      <w:proofErr w:type="spellEnd"/>
+      <w:r>
+        <w:rPr>
+          <w:lang w:val="de-DE"/>
+        </w:rPr>
+        <w:t xml:space="preserve"> hast du anhand der </w:t>
+      </w:r>
+      <w:proofErr w:type="spellStart"/>
+      <w:r>
+        <w:rPr>
+          <w:lang w:val="de-DE"/>
+        </w:rPr>
+        <w:t>überschrift</w:t>
+      </w:r>
+      <w:proofErr w:type="spellEnd"/>
+      <w:r>
+        <w:rPr>
+          <w:lang w:val="de-DE"/>
+        </w:rPr>
+        <w:t xml:space="preserve"> gemacht… </w:t>
+      </w:r>
+      <w:proofErr w:type="spellStart"/>
+      <w:r>
+        <w:rPr>
+          <w:lang w:val="de-DE"/>
+        </w:rPr>
+        <w:t>mMn</w:t>
+      </w:r>
+      <w:proofErr w:type="spellEnd"/>
+      <w:r>
+        <w:rPr>
+          <w:lang w:val="de-DE"/>
+        </w:rPr>
+        <w:t xml:space="preserve"> </w:t>
+      </w:r>
+      <w:proofErr w:type="spellStart"/>
+      <w:r>
+        <w:rPr>
+          <w:lang w:val="de-DE"/>
+        </w:rPr>
+        <w:t>is</w:t>
+      </w:r>
+      <w:proofErr w:type="spellEnd"/>
+      <w:r>
+        <w:rPr>
+          <w:lang w:val="de-DE"/>
+        </w:rPr>
+        <w:t xml:space="preserve"> optisch der </w:t>
+      </w:r>
+      <w:proofErr w:type="spellStart"/>
+      <w:r>
+        <w:rPr>
+          <w:lang w:val="de-DE"/>
+        </w:rPr>
+        <w:t>größen</w:t>
+      </w:r>
+      <w:proofErr w:type="spellEnd"/>
+      <w:r>
+        <w:rPr>
+          <w:lang w:val="de-DE"/>
+        </w:rPr>
+        <w:t xml:space="preserve"> unterschied der spalten klar, kannst du da nach rechts noch die </w:t>
+      </w:r>
+      <w:proofErr w:type="spellStart"/>
+      <w:r>
+        <w:rPr>
+          <w:lang w:val="de-DE"/>
+        </w:rPr>
+        <w:t>startadresse</w:t>
+      </w:r>
+      <w:proofErr w:type="spellEnd"/>
+      <w:r>
+        <w:rPr>
+          <w:lang w:val="de-DE"/>
+        </w:rPr>
+        <w:t xml:space="preserve"> und die </w:t>
+      </w:r>
+      <w:proofErr w:type="spellStart"/>
+      <w:r>
+        <w:rPr>
+          <w:lang w:val="de-DE"/>
+        </w:rPr>
+        <w:t>prozessdaten</w:t>
+      </w:r>
+      <w:proofErr w:type="spellEnd"/>
+      <w:r>
+        <w:rPr>
+          <w:lang w:val="de-DE"/>
+        </w:rPr>
+        <w:t xml:space="preserve"> vielleicht </w:t>
+      </w:r>
+      <w:proofErr w:type="spellStart"/>
+      <w:r>
+        <w:rPr>
+          <w:lang w:val="de-DE"/>
+        </w:rPr>
+        <w:t>bssl</w:t>
+      </w:r>
+      <w:proofErr w:type="spellEnd"/>
+      <w:r>
+        <w:rPr>
+          <w:lang w:val="de-DE"/>
+        </w:rPr>
+        <w:t xml:space="preserve"> ausdehnen? Muss </w:t>
+      </w:r>
+      <w:proofErr w:type="spellStart"/>
+      <w:r>
+        <w:rPr>
+          <w:lang w:val="de-DE"/>
+        </w:rPr>
+        <w:t>ned</w:t>
+      </w:r>
+      <w:proofErr w:type="spellEnd"/>
+      <w:r>
+        <w:rPr>
+          <w:lang w:val="de-DE"/>
+        </w:rPr>
+        <w:t xml:space="preserve"> maßstabsgetreu sein, aber halt so dass man die </w:t>
+      </w:r>
+      <w:proofErr w:type="spellStart"/>
+      <w:r>
+        <w:rPr>
+          <w:lang w:val="de-DE"/>
+        </w:rPr>
+        <w:t>größen</w:t>
+      </w:r>
+      <w:proofErr w:type="spellEnd"/>
+      <w:r>
+        <w:rPr>
+          <w:lang w:val="de-DE"/>
+        </w:rPr>
+        <w:t xml:space="preserve"> aufn ersten blick </w:t>
+      </w:r>
+      <w:proofErr w:type="spellStart"/>
+      <w:r>
+        <w:rPr>
+          <w:lang w:val="de-DE"/>
+        </w:rPr>
+        <w:t>bissl</w:t>
+      </w:r>
+      <w:proofErr w:type="spellEnd"/>
+      <w:r>
+        <w:rPr>
+          <w:lang w:val="de-DE"/>
+        </w:rPr>
+        <w:t xml:space="preserve"> besser einschätzen kann</w:t>
+      </w:r>
+      <w:r>
+        <w:rPr>
+          <w:lang w:val="de-DE"/>
+        </w:rPr>
+        <w:t xml:space="preserve"> </w:t>
+      </w:r>
+    </w:p>
+  </w:comment>
+  <w:comment w:id="6" w:author="Jay" w:date="2013-05-11T14:35:00Z" w:initials="J">
+    <w:p>
+      <w:pPr>
+        <w:pStyle w:val="Kommentartext"/>
+        <w:rPr>
+          <w:lang w:val="de-DE"/>
+        </w:rPr>
+      </w:pPr>
+      <w:r>
+        <w:rPr>
+          <w:rStyle w:val="Kommentarzeichen"/>
+        </w:rPr>
+        <w:annotationRef/>
+      </w:r>
+      <w:proofErr w:type="spellStart"/>
+      <w:r>
+        <w:rPr>
+          <w:lang w:val="de-DE"/>
+        </w:rPr>
+        <w:t>Is</w:t>
+      </w:r>
+      <w:proofErr w:type="spellEnd"/>
+      <w:r>
+        <w:rPr>
+          <w:lang w:val="de-DE"/>
+        </w:rPr>
+        <w:t xml:space="preserve"> aktiv </w:t>
+      </w:r>
+      <w:proofErr w:type="spellStart"/>
+      <w:r>
+        <w:rPr>
+          <w:lang w:val="de-DE"/>
+        </w:rPr>
+        <w:t>flag</w:t>
+      </w:r>
+      <w:proofErr w:type="spellEnd"/>
+      <w:r>
+        <w:rPr>
+          <w:lang w:val="de-DE"/>
+        </w:rPr>
+        <w:t xml:space="preserve"> nicht das </w:t>
+      </w:r>
+      <w:proofErr w:type="spellStart"/>
+      <w:r>
+        <w:rPr>
+          <w:lang w:val="de-DE"/>
+        </w:rPr>
+        <w:t>flag</w:t>
+      </w:r>
+      <w:proofErr w:type="spellEnd"/>
+      <w:r>
+        <w:rPr>
+          <w:lang w:val="de-DE"/>
+        </w:rPr>
+        <w:t xml:space="preserve"> um zu zeigen ob der </w:t>
+      </w:r>
+      <w:proofErr w:type="spellStart"/>
+      <w:r>
+        <w:rPr>
+          <w:lang w:val="de-DE"/>
+        </w:rPr>
+        <w:t>prozess</w:t>
+      </w:r>
+      <w:proofErr w:type="spellEnd"/>
+      <w:r>
+        <w:rPr>
+          <w:lang w:val="de-DE"/>
+        </w:rPr>
+        <w:t xml:space="preserve"> läuft oder nicht? </w:t>
+      </w:r>
+      <w:r>
+        <w:rPr>
+          <w:lang w:val="de-DE"/>
+        </w:rPr>
+        <w:t xml:space="preserve">Der </w:t>
+      </w:r>
+      <w:proofErr w:type="spellStart"/>
+      <w:r>
+        <w:rPr>
+          <w:lang w:val="de-DE"/>
+        </w:rPr>
+        <w:t>scheduler</w:t>
+      </w:r>
+      <w:proofErr w:type="spellEnd"/>
+      <w:r>
+        <w:rPr>
+          <w:lang w:val="de-DE"/>
+        </w:rPr>
+        <w:t xml:space="preserve"> kann daraus </w:t>
+      </w:r>
+      <w:proofErr w:type="spellStart"/>
+      <w:r>
+        <w:rPr>
+          <w:lang w:val="de-DE"/>
+        </w:rPr>
+        <w:t>ned</w:t>
+      </w:r>
+      <w:proofErr w:type="spellEnd"/>
+      <w:r>
+        <w:rPr>
+          <w:lang w:val="de-DE"/>
+        </w:rPr>
+        <w:t xml:space="preserve"> ableiten ob der </w:t>
+      </w:r>
+      <w:proofErr w:type="spellStart"/>
+      <w:r>
+        <w:rPr>
+          <w:lang w:val="de-DE"/>
+        </w:rPr>
+        <w:t>prozess</w:t>
+      </w:r>
+      <w:proofErr w:type="spellEnd"/>
+      <w:r>
+        <w:rPr>
+          <w:lang w:val="de-DE"/>
+        </w:rPr>
+        <w:t xml:space="preserve"> frisch gestartet wurde oder schon ewig läuft, er weiß nur dass er drankommen kann</w:t>
+      </w:r>
+    </w:p>
+  </w:comment>
+  <w:comment w:id="8" w:author="Jay" w:date="2013-05-11T14:42:00Z" w:initials="J">
+    <w:p>
+      <w:pPr>
+        <w:pStyle w:val="Kommentartext"/>
+        <w:rPr>
+          <w:lang w:val="de-DE"/>
+        </w:rPr>
+      </w:pPr>
+      <w:r>
+        <w:rPr>
+          <w:rStyle w:val="Kommentarzeichen"/>
+        </w:rPr>
+        <w:annotationRef/>
+      </w:r>
+      <w:r>
+        <w:rPr>
+          <w:lang w:val="de-DE"/>
+        </w:rPr>
+        <w:t xml:space="preserve">Vielleicht </w:t>
+      </w:r>
+      <w:r>
+        <w:rPr>
+          <w:lang w:val="de-DE"/>
+        </w:rPr>
+        <w:t xml:space="preserve">irgendwo </w:t>
+      </w:r>
+      <w:r>
+        <w:rPr>
+          <w:lang w:val="de-DE"/>
+        </w:rPr>
+        <w:t xml:space="preserve">noch </w:t>
+      </w:r>
+      <w:r>
+        <w:rPr>
+          <w:lang w:val="de-DE"/>
+        </w:rPr>
+        <w:t xml:space="preserve">erwähnen </w:t>
+      </w:r>
+      <w:r>
+        <w:rPr>
+          <w:lang w:val="de-DE"/>
+        </w:rPr>
+        <w:t xml:space="preserve">dass </w:t>
+      </w:r>
+      <w:proofErr w:type="spellStart"/>
+      <w:r>
+        <w:rPr>
+          <w:lang w:val="de-DE"/>
+        </w:rPr>
+        <w:t>prio</w:t>
+      </w:r>
+      <w:proofErr w:type="spellEnd"/>
+      <w:r>
+        <w:rPr>
+          <w:lang w:val="de-DE"/>
+        </w:rPr>
+        <w:t xml:space="preserve"> 0 die höchste </w:t>
+      </w:r>
+      <w:proofErr w:type="spellStart"/>
+      <w:r>
+        <w:rPr>
+          <w:lang w:val="de-DE"/>
+        </w:rPr>
+        <w:t>prio</w:t>
+      </w:r>
+      <w:proofErr w:type="spellEnd"/>
+      <w:r>
+        <w:rPr>
+          <w:lang w:val="de-DE"/>
+        </w:rPr>
+        <w:t xml:space="preserve"> </w:t>
+      </w:r>
+      <w:proofErr w:type="spellStart"/>
+      <w:r>
+        <w:rPr>
+          <w:lang w:val="de-DE"/>
+        </w:rPr>
+        <w:t>is</w:t>
+      </w:r>
+      <w:proofErr w:type="spellEnd"/>
+      <w:r>
+        <w:rPr>
+          <w:lang w:val="de-DE"/>
+        </w:rPr>
+        <w:t xml:space="preserve"> und </w:t>
+      </w:r>
+      <w:proofErr w:type="spellStart"/>
+      <w:r>
+        <w:rPr>
+          <w:lang w:val="de-DE"/>
+        </w:rPr>
+        <w:t>prio</w:t>
+      </w:r>
+      <w:proofErr w:type="spellEnd"/>
+      <w:r>
+        <w:rPr>
+          <w:lang w:val="de-DE"/>
+        </w:rPr>
+        <w:t xml:space="preserve"> 2 die </w:t>
+      </w:r>
+      <w:proofErr w:type="spellStart"/>
+      <w:r>
+        <w:rPr>
+          <w:lang w:val="de-DE"/>
+        </w:rPr>
+        <w:t>lowste</w:t>
+      </w:r>
+      <w:proofErr w:type="spellEnd"/>
+      <w:r>
+        <w:rPr>
+          <w:lang w:val="de-DE"/>
+        </w:rPr>
+        <w:t xml:space="preserve">, das wird zwar aus der </w:t>
+      </w:r>
+      <w:proofErr w:type="spellStart"/>
+      <w:r>
+        <w:rPr>
+          <w:lang w:val="de-DE"/>
+        </w:rPr>
+        <w:t>formel</w:t>
+      </w:r>
+      <w:proofErr w:type="spellEnd"/>
+      <w:r>
+        <w:rPr>
+          <w:lang w:val="de-DE"/>
+        </w:rPr>
+        <w:t xml:space="preserve"> klar, </w:t>
+      </w:r>
+      <w:proofErr w:type="spellStart"/>
+      <w:r>
+        <w:rPr>
+          <w:lang w:val="de-DE"/>
+        </w:rPr>
+        <w:t>is</w:t>
+      </w:r>
+      <w:proofErr w:type="spellEnd"/>
+      <w:r>
+        <w:rPr>
+          <w:lang w:val="de-DE"/>
+        </w:rPr>
+        <w:t xml:space="preserve"> aber </w:t>
+      </w:r>
+      <w:proofErr w:type="spellStart"/>
+      <w:r>
+        <w:rPr>
+          <w:lang w:val="de-DE"/>
+        </w:rPr>
+        <w:t>mMn</w:t>
+      </w:r>
+      <w:proofErr w:type="spellEnd"/>
+      <w:r>
+        <w:rPr>
+          <w:lang w:val="de-DE"/>
+        </w:rPr>
+        <w:t xml:space="preserve"> nicht direkt ersichtlich wenn man nur schnell drüber fliegt</w:t>
       </w:r>
     </w:p>
   </w:comment>
 </w:comments>
 </file>
 
+<file path=word/commentsExtended.xml><?xml version="1.0" encoding="utf-8"?>
+<w15:commentsEx xmlns:wpc="http://schemas.microsoft.com/office/word/2010/wordprocessingCanvas" xmlns:mc="http://schemas.openxmlformats.org/markup-compatibility/2006" xmlns:o="urn:schemas-microsoft-com:office:office" xmlns:r="http://schemas.openxmlformats.org/officeDocument/2006/relationships" xmlns:m="http://schemas.openxmlformats.org/officeDocument/2006/math" xmlns:v="urn:schemas-microsoft-com:vml" xmlns:wp14="http://schemas.microsoft.com/office/word/2010/wordprocessingDrawing" xmlns:wp="http://schemas.openxmlformats.org/drawingml/2006/wordprocessingDrawing" xmlns:w10="urn:schemas-microsoft-com:office:word" xmlns:w="http://schemas.openxmlformats.org/wordprocessingml/2006/main" xmlns:w14="http://schemas.microsoft.com/office/word/2010/wordml" xmlns:w15="http://schemas.microsoft.com/office/word/2012/wordml" xmlns:wpg="http://schemas.microsoft.com/office/word/2010/wordprocessingGroup" xmlns:wpi="http://schemas.microsoft.com/office/word/2010/wordprocessingInk" xmlns:wne="http://schemas.microsoft.com/office/word/2006/wordml" xmlns:wps="http://schemas.microsoft.com/office/word/2010/wordprocessingShape" mc:Ignorable="w14 w15 wp14">
+  <w15:commentEx w15:paraId="20C30C19" w15:done="0"/>
+  <w15:commentEx w15:paraId="75B3DBAB" w15:done="0"/>
+  <w15:commentEx w15:paraId="0FFF2A7E" w15:paraIdParent="75B3DBAB" w15:done="0"/>
+  <w15:commentEx w15:paraId="4B0DED47" w15:done="0"/>
+  <w15:commentEx w15:paraId="70549DE6" w15:done="0"/>
+  <w15:commentEx w15:paraId="6E4C20AE" w15:done="0"/>
+</w15:commentsEx>
+</file>
+
 <file path=word/numbering.xml><?xml version="1.0" encoding="utf-8"?>
-<w:numbering xmlns:ve="http://schemas.openxmlformats.org/markup-compatibility/2006" xmlns:o="urn:schemas-microsoft-com:office:office" xmlns:r="http://schemas.openxmlformats.org/officeDocument/2006/relationships" xmlns:m="http://schemas.openxmlformats.org/officeDocument/2006/math" xmlns:v="urn:schemas-microsoft-com:vml" xmlns:wp="http://schemas.openxmlformats.org/drawingml/2006/wordprocessingDrawing" xmlns:w10="urn:schemas-microsoft-com:office:word" xmlns:w="http://schemas.openxmlformats.org/wordprocessingml/2006/main" xmlns:wne="http://schemas.microsoft.com/office/word/2006/wordml">
+<w:numbering xmlns:wpc="http://schemas.microsoft.com/office/word/2010/wordprocessingCanvas" xmlns:mc="http://schemas.openxmlformats.org/markup-compatibility/2006" xmlns:o="urn:schemas-microsoft-com:office:office" xmlns:r="http://schemas.openxmlformats.org/officeDocument/2006/relationships" xmlns:m="http://schemas.openxmlformats.org/officeDocument/2006/math" xmlns:v="urn:schemas-microsoft-com:vml" xmlns:wp14="http://schemas.microsoft.com/office/word/2010/wordprocessingDrawing" xmlns:wp="http://schemas.openxmlformats.org/drawingml/2006/wordprocessingDrawing" xmlns:w10="urn:schemas-microsoft-com:office:word" xmlns:w="http://schemas.openxmlformats.org/wordprocessingml/2006/main" xmlns:w14="http://schemas.microsoft.com/office/word/2010/wordml" xmlns:w15="http://schemas.microsoft.com/office/word/2012/wordml" xmlns:wpg="http://schemas.microsoft.com/office/word/2010/wordprocessingGroup" xmlns:wpi="http://schemas.microsoft.com/office/word/2010/wordprocessingInk" xmlns:wne="http://schemas.microsoft.com/office/word/2006/wordml" xmlns:wps="http://schemas.microsoft.com/office/word/2010/wordprocessingShape" mc:Ignorable="w14 w15 wp14">
   <w:abstractNum w:abstractNumId="0">
     <w:nsid w:val="0807308D"/>
     <w:multiLevelType w:val="hybridMultilevel"/>
@@ -1982,8 +2607,16 @@
 </w:numbering>
 </file>
 
+<file path=word/people.xml><?xml version="1.0" encoding="utf-8"?>
+<w15:people xmlns:wpc="http://schemas.microsoft.com/office/word/2010/wordprocessingCanvas" xmlns:mc="http://schemas.openxmlformats.org/markup-compatibility/2006" xmlns:o="urn:schemas-microsoft-com:office:office" xmlns:r="http://schemas.openxmlformats.org/officeDocument/2006/relationships" xmlns:m="http://schemas.openxmlformats.org/officeDocument/2006/math" xmlns:v="urn:schemas-microsoft-com:vml" xmlns:wp14="http://schemas.microsoft.com/office/word/2010/wordprocessingDrawing" xmlns:wp="http://schemas.openxmlformats.org/drawingml/2006/wordprocessingDrawing" xmlns:w10="urn:schemas-microsoft-com:office:word" xmlns:w="http://schemas.openxmlformats.org/wordprocessingml/2006/main" xmlns:w14="http://schemas.microsoft.com/office/word/2010/wordml" xmlns:w15="http://schemas.microsoft.com/office/word/2012/wordml" xmlns:wpg="http://schemas.microsoft.com/office/word/2010/wordprocessingGroup" xmlns:wpi="http://schemas.microsoft.com/office/word/2010/wordprocessingInk" xmlns:wne="http://schemas.microsoft.com/office/word/2006/wordml" xmlns:wps="http://schemas.microsoft.com/office/word/2010/wordprocessingShape" mc:Ignorable="w14 w15 wp14">
+  <w15:person w15:author="Jay">
+    <w15:presenceInfo w15:providerId="None" w15:userId="Jay"/>
+  </w15:person>
+</w15:people>
+</file>
+
 <file path=word/styles.xml><?xml version="1.0" encoding="utf-8"?>
-<w:styles xmlns:r="http://schemas.openxmlformats.org/officeDocument/2006/relationships" xmlns:w="http://schemas.openxmlformats.org/wordprocessingml/2006/main">
+<w:styles xmlns:mc="http://schemas.openxmlformats.org/markup-compatibility/2006" xmlns:r="http://schemas.openxmlformats.org/officeDocument/2006/relationships" xmlns:w="http://schemas.openxmlformats.org/wordprocessingml/2006/main" xmlns:w14="http://schemas.microsoft.com/office/word/2010/wordml" xmlns:w15="http://schemas.microsoft.com/office/word/2012/wordml" mc:Ignorable="w14 w15">
   <w:docDefaults>
     <w:rPrDefault>
       <w:rPr>
@@ -1999,144 +2632,378 @@
       </w:pPr>
     </w:pPrDefault>
   </w:docDefaults>
-  <w:latentStyles w:defLockedState="0" w:defUIPriority="99" w:defSemiHidden="1" w:defUnhideWhenUsed="1" w:defQFormat="0" w:count="267">
-    <w:lsdException w:name="Normal" w:semiHidden="0" w:uiPriority="0" w:unhideWhenUsed="0" w:qFormat="1"/>
-    <w:lsdException w:name="heading 1" w:semiHidden="0" w:uiPriority="9" w:unhideWhenUsed="0" w:qFormat="1"/>
-    <w:lsdException w:name="heading 2" w:uiPriority="9" w:qFormat="1"/>
-    <w:lsdException w:name="heading 3" w:uiPriority="9" w:qFormat="1"/>
-    <w:lsdException w:name="heading 4" w:uiPriority="9" w:qFormat="1"/>
-    <w:lsdException w:name="heading 5" w:uiPriority="9" w:qFormat="1"/>
-    <w:lsdException w:name="heading 6" w:uiPriority="9" w:qFormat="1"/>
-    <w:lsdException w:name="heading 7" w:uiPriority="9" w:qFormat="1"/>
-    <w:lsdException w:name="heading 8" w:uiPriority="9" w:qFormat="1"/>
-    <w:lsdException w:name="heading 9" w:uiPriority="9" w:qFormat="1"/>
-    <w:lsdException w:name="toc 1" w:uiPriority="39"/>
-    <w:lsdException w:name="toc 2" w:uiPriority="39"/>
-    <w:lsdException w:name="toc 3" w:uiPriority="39"/>
-    <w:lsdException w:name="toc 4" w:uiPriority="39"/>
-    <w:lsdException w:name="toc 5" w:uiPriority="39"/>
-    <w:lsdException w:name="toc 6" w:uiPriority="39"/>
-    <w:lsdException w:name="toc 7" w:uiPriority="39"/>
-    <w:lsdException w:name="toc 8" w:uiPriority="39"/>
-    <w:lsdException w:name="toc 9" w:uiPriority="39"/>
-    <w:lsdException w:name="caption" w:uiPriority="35" w:qFormat="1"/>
-    <w:lsdException w:name="Title" w:semiHidden="0" w:uiPriority="10" w:unhideWhenUsed="0" w:qFormat="1"/>
-    <w:lsdException w:name="Default Paragraph Font" w:uiPriority="1"/>
-    <w:lsdException w:name="Subtitle" w:semiHidden="0" w:uiPriority="11" w:unhideWhenUsed="0" w:qFormat="1"/>
-    <w:lsdException w:name="Strong" w:semiHidden="0" w:uiPriority="22" w:unhideWhenUsed="0" w:qFormat="1"/>
-    <w:lsdException w:name="Emphasis" w:semiHidden="0" w:uiPriority="20" w:unhideWhenUsed="0" w:qFormat="1"/>
-    <w:lsdException w:name="Table Grid" w:semiHidden="0" w:uiPriority="59" w:unhideWhenUsed="0"/>
-    <w:lsdException w:name="Placeholder Text" w:unhideWhenUsed="0"/>
-    <w:lsdException w:name="No Spacing" w:semiHidden="0" w:uiPriority="1" w:unhideWhenUsed="0" w:qFormat="1"/>
-    <w:lsdException w:name="Light Shading" w:semiHidden="0" w:uiPriority="60" w:unhideWhenUsed="0"/>
-    <w:lsdException w:name="Light List" w:semiHidden="0" w:uiPriority="61" w:unhideWhenUsed="0"/>
-    <w:lsdException w:name="Light Grid" w:semiHidden="0" w:uiPriority="62" w:unhideWhenUsed="0"/>
-    <w:lsdException w:name="Medium Shading 1" w:semiHidden="0" w:uiPriority="63" w:unhideWhenUsed="0"/>
-    <w:lsdException w:name="Medium Shading 2" w:semiHidden="0" w:uiPriority="64" w:unhideWhenUsed="0"/>
-    <w:lsdException w:name="Medium List 1" w:semiHidden="0" w:uiPriority="65" w:unhideWhenUsed="0"/>
-    <w:lsdException w:name="Medium List 2" w:semiHidden="0" w:uiPriority="66" w:unhideWhenUsed="0"/>
-    <w:lsdException w:name="Medium Grid 1" w:semiHidden="0" w:uiPriority="67" w:unhideWhenUsed="0"/>
-    <w:lsdException w:name="Medium Grid 2" w:semiHidden="0" w:uiPriority="68" w:unhideWhenUsed="0"/>
-    <w:lsdException w:name="Medium Grid 3" w:semiHidden="0" w:uiPriority="69" w:unhideWhenUsed="0"/>
-    <w:lsdException w:name="Dark List" w:semiHidden="0" w:uiPriority="70" w:unhideWhenUsed="0"/>
-    <w:lsdException w:name="Colorful Shading" w:semiHidden="0" w:uiPriority="71" w:unhideWhenUsed="0"/>
-    <w:lsdException w:name="Colorful List" w:semiHidden="0" w:uiPriority="72" w:unhideWhenUsed="0"/>
-    <w:lsdException w:name="Colorful Grid" w:semiHidden="0" w:uiPriority="73" w:unhideWhenUsed="0"/>
-    <w:lsdException w:name="Light Shading Accent 1" w:semiHidden="0" w:uiPriority="60" w:unhideWhenUsed="0"/>
-    <w:lsdException w:name="Light List Accent 1" w:semiHidden="0" w:uiPriority="61" w:unhideWhenUsed="0"/>
-    <w:lsdException w:name="Light Grid Accent 1" w:semiHidden="0" w:uiPriority="62" w:unhideWhenUsed="0"/>
-    <w:lsdException w:name="Medium Shading 1 Accent 1" w:semiHidden="0" w:uiPriority="63" w:unhideWhenUsed="0"/>
-    <w:lsdException w:name="Medium Shading 2 Accent 1" w:semiHidden="0" w:uiPriority="64" w:unhideWhenUsed="0"/>
-    <w:lsdException w:name="Medium List 1 Accent 1" w:semiHidden="0" w:uiPriority="65" w:unhideWhenUsed="0"/>
-    <w:lsdException w:name="Revision" w:unhideWhenUsed="0"/>
-    <w:lsdException w:name="List Paragraph" w:semiHidden="0" w:uiPriority="34" w:unhideWhenUsed="0" w:qFormat="1"/>
-    <w:lsdException w:name="Quote" w:semiHidden="0" w:uiPriority="29" w:unhideWhenUsed="0" w:qFormat="1"/>
-    <w:lsdException w:name="Intense Quote" w:semiHidden="0" w:uiPriority="30" w:unhideWhenUsed="0" w:qFormat="1"/>
-    <w:lsdException w:name="Medium List 2 Accent 1" w:semiHidden="0" w:uiPriority="66" w:unhideWhenUsed="0"/>
-    <w:lsdException w:name="Medium Grid 1 Accent 1" w:semiHidden="0" w:uiPriority="67" w:unhideWhenUsed="0"/>
-    <w:lsdException w:name="Medium Grid 2 Accent 1" w:semiHidden="0" w:uiPriority="68" w:unhideWhenUsed="0"/>
-    <w:lsdException w:name="Medium Grid 3 Accent 1" w:semiHidden="0" w:uiPriority="69" w:unhideWhenUsed="0"/>
-    <w:lsdException w:name="Dark List Accent 1" w:semiHidden="0" w:uiPriority="70" w:unhideWhenUsed="0"/>
-    <w:lsdException w:name="Colorful Shading Accent 1" w:semiHidden="0" w:uiPriority="71" w:unhideWhenUsed="0"/>
-    <w:lsdException w:name="Colorful List Accent 1" w:semiHidden="0" w:uiPriority="72" w:unhideWhenUsed="0"/>
-    <w:lsdException w:name="Colorful Grid Accent 1" w:semiHidden="0" w:uiPriority="73" w:unhideWhenUsed="0"/>
-    <w:lsdException w:name="Light Shading Accent 2" w:semiHidden="0" w:uiPriority="60" w:unhideWhenUsed="0"/>
-    <w:lsdException w:name="Light List Accent 2" w:semiHidden="0" w:uiPriority="61" w:unhideWhenUsed="0"/>
-    <w:lsdException w:name="Light Grid Accent 2" w:semiHidden="0" w:uiPriority="62" w:unhideWhenUsed="0"/>
-    <w:lsdException w:name="Medium Shading 1 Accent 2" w:semiHidden="0" w:uiPriority="63" w:unhideWhenUsed="0"/>
-    <w:lsdException w:name="Medium Shading 2 Accent 2" w:semiHidden="0" w:uiPriority="64" w:unhideWhenUsed="0"/>
-    <w:lsdException w:name="Medium List 1 Accent 2" w:semiHidden="0" w:uiPriority="65" w:unhideWhenUsed="0"/>
-    <w:lsdException w:name="Medium List 2 Accent 2" w:semiHidden="0" w:uiPriority="66" w:unhideWhenUsed="0"/>
-    <w:lsdException w:name="Medium Grid 1 Accent 2" w:semiHidden="0" w:uiPriority="67" w:unhideWhenUsed="0"/>
-    <w:lsdException w:name="Medium Grid 2 Accent 2" w:semiHidden="0" w:uiPriority="68" w:unhideWhenUsed="0"/>
-    <w:lsdException w:name="Medium Grid 3 Accent 2" w:semiHidden="0" w:uiPriority="69" w:unhideWhenUsed="0"/>
-    <w:lsdException w:name="Dark List Accent 2" w:semiHidden="0" w:uiPriority="70" w:unhideWhenUsed="0"/>
-    <w:lsdException w:name="Colorful Shading Accent 2" w:semiHidden="0" w:uiPriority="71" w:unhideWhenUsed="0"/>
-    <w:lsdException w:name="Colorful List Accent 2" w:semiHidden="0" w:uiPriority="72" w:unhideWhenUsed="0"/>
-    <w:lsdException w:name="Colorful Grid Accent 2" w:semiHidden="0" w:uiPriority="73" w:unhideWhenUsed="0"/>
-    <w:lsdException w:name="Light Shading Accent 3" w:semiHidden="0" w:uiPriority="60" w:unhideWhenUsed="0"/>
-    <w:lsdException w:name="Light List Accent 3" w:semiHidden="0" w:uiPriority="61" w:unhideWhenUsed="0"/>
-    <w:lsdException w:name="Light Grid Accent 3" w:semiHidden="0" w:uiPriority="62" w:unhideWhenUsed="0"/>
-    <w:lsdException w:name="Medium Shading 1 Accent 3" w:semiHidden="0" w:uiPriority="63" w:unhideWhenUsed="0"/>
-    <w:lsdException w:name="Medium Shading 2 Accent 3" w:semiHidden="0" w:uiPriority="64" w:unhideWhenUsed="0"/>
-    <w:lsdException w:name="Medium List 1 Accent 3" w:semiHidden="0" w:uiPriority="65" w:unhideWhenUsed="0"/>
-    <w:lsdException w:name="Medium List 2 Accent 3" w:semiHidden="0" w:uiPriority="66" w:unhideWhenUsed="0"/>
-    <w:lsdException w:name="Medium Grid 1 Accent 3" w:semiHidden="0" w:uiPriority="67" w:unhideWhenUsed="0"/>
-    <w:lsdException w:name="Medium Grid 2 Accent 3" w:semiHidden="0" w:uiPriority="68" w:unhideWhenUsed="0"/>
-    <w:lsdException w:name="Medium Grid 3 Accent 3" w:semiHidden="0" w:uiPriority="69" w:unhideWhenUsed="0"/>
-    <w:lsdException w:name="Dark List Accent 3" w:semiHidden="0" w:uiPriority="70" w:unhideWhenUsed="0"/>
-    <w:lsdException w:name="Colorful Shading Accent 3" w:semiHidden="0" w:uiPriority="71" w:unhideWhenUsed="0"/>
-    <w:lsdException w:name="Colorful List Accent 3" w:semiHidden="0" w:uiPriority="72" w:unhideWhenUsed="0"/>
-    <w:lsdException w:name="Colorful Grid Accent 3" w:semiHidden="0" w:uiPriority="73" w:unhideWhenUsed="0"/>
-    <w:lsdException w:name="Light Shading Accent 4" w:semiHidden="0" w:uiPriority="60" w:unhideWhenUsed="0"/>
-    <w:lsdException w:name="Light List Accent 4" w:semiHidden="0" w:uiPriority="61" w:unhideWhenUsed="0"/>
-    <w:lsdException w:name="Light Grid Accent 4" w:semiHidden="0" w:uiPriority="62" w:unhideWhenUsed="0"/>
-    <w:lsdException w:name="Medium Shading 1 Accent 4" w:semiHidden="0" w:uiPriority="63" w:unhideWhenUsed="0"/>
-    <w:lsdException w:name="Medium Shading 2 Accent 4" w:semiHidden="0" w:uiPriority="64" w:unhideWhenUsed="0"/>
-    <w:lsdException w:name="Medium List 1 Accent 4" w:semiHidden="0" w:uiPriority="65" w:unhideWhenUsed="0"/>
-    <w:lsdException w:name="Medium List 2 Accent 4" w:semiHidden="0" w:uiPriority="66" w:unhideWhenUsed="0"/>
-    <w:lsdException w:name="Medium Grid 1 Accent 4" w:semiHidden="0" w:uiPriority="67" w:unhideWhenUsed="0"/>
-    <w:lsdException w:name="Medium Grid 2 Accent 4" w:semiHidden="0" w:uiPriority="68" w:unhideWhenUsed="0"/>
-    <w:lsdException w:name="Medium Grid 3 Accent 4" w:semiHidden="0" w:uiPriority="69" w:unhideWhenUsed="0"/>
-    <w:lsdException w:name="Dark List Accent 4" w:semiHidden="0" w:uiPriority="70" w:unhideWhenUsed="0"/>
-    <w:lsdException w:name="Colorful Shading Accent 4" w:semiHidden="0" w:uiPriority="71" w:unhideWhenUsed="0"/>
-    <w:lsdException w:name="Colorful List Accent 4" w:semiHidden="0" w:uiPriority="72" w:unhideWhenUsed="0"/>
-    <w:lsdException w:name="Colorful Grid Accent 4" w:semiHidden="0" w:uiPriority="73" w:unhideWhenUsed="0"/>
-    <w:lsdException w:name="Light Shading Accent 5" w:semiHidden="0" w:uiPriority="60" w:unhideWhenUsed="0"/>
-    <w:lsdException w:name="Light List Accent 5" w:semiHidden="0" w:uiPriority="61" w:unhideWhenUsed="0"/>
-    <w:lsdException w:name="Light Grid Accent 5" w:semiHidden="0" w:uiPriority="62" w:unhideWhenUsed="0"/>
-    <w:lsdException w:name="Medium Shading 1 Accent 5" w:semiHidden="0" w:uiPriority="63" w:unhideWhenUsed="0"/>
-    <w:lsdException w:name="Medium Shading 2 Accent 5" w:semiHidden="0" w:uiPriority="64" w:unhideWhenUsed="0"/>
-    <w:lsdException w:name="Medium List 1 Accent 5" w:semiHidden="0" w:uiPriority="65" w:unhideWhenUsed="0"/>
-    <w:lsdException w:name="Medium List 2 Accent 5" w:semiHidden="0" w:uiPriority="66" w:unhideWhenUsed="0"/>
-    <w:lsdException w:name="Medium Grid 1 Accent 5" w:semiHidden="0" w:uiPriority="67" w:unhideWhenUsed="0"/>
-    <w:lsdException w:name="Medium Grid 2 Accent 5" w:semiHidden="0" w:uiPriority="68" w:unhideWhenUsed="0"/>
-    <w:lsdException w:name="Medium Grid 3 Accent 5" w:semiHidden="0" w:uiPriority="69" w:unhideWhenUsed="0"/>
-    <w:lsdException w:name="Dark List Accent 5" w:semiHidden="0" w:uiPriority="70" w:unhideWhenUsed="0"/>
-    <w:lsdException w:name="Colorful Shading Accent 5" w:semiHidden="0" w:uiPriority="71" w:unhideWhenUsed="0"/>
-    <w:lsdException w:name="Colorful List Accent 5" w:semiHidden="0" w:uiPriority="72" w:unhideWhenUsed="0"/>
-    <w:lsdException w:name="Colorful Grid Accent 5" w:semiHidden="0" w:uiPriority="73" w:unhideWhenUsed="0"/>
-    <w:lsdException w:name="Light Shading Accent 6" w:semiHidden="0" w:uiPriority="60" w:unhideWhenUsed="0"/>
-    <w:lsdException w:name="Light List Accent 6" w:semiHidden="0" w:uiPriority="61" w:unhideWhenUsed="0"/>
-    <w:lsdException w:name="Light Grid Accent 6" w:semiHidden="0" w:uiPriority="62" w:unhideWhenUsed="0"/>
-    <w:lsdException w:name="Medium Shading 1 Accent 6" w:semiHidden="0" w:uiPriority="63" w:unhideWhenUsed="0"/>
-    <w:lsdException w:name="Medium Shading 2 Accent 6" w:semiHidden="0" w:uiPriority="64" w:unhideWhenUsed="0"/>
-    <w:lsdException w:name="Medium List 1 Accent 6" w:semiHidden="0" w:uiPriority="65" w:unhideWhenUsed="0"/>
-    <w:lsdException w:name="Medium List 2 Accent 6" w:semiHidden="0" w:uiPriority="66" w:unhideWhenUsed="0"/>
-    <w:lsdException w:name="Medium Grid 1 Accent 6" w:semiHidden="0" w:uiPriority="67" w:unhideWhenUsed="0"/>
-    <w:lsdException w:name="Medium Grid 2 Accent 6" w:semiHidden="0" w:uiPriority="68" w:unhideWhenUsed="0"/>
-    <w:lsdException w:name="Medium Grid 3 Accent 6" w:semiHidden="0" w:uiPriority="69" w:unhideWhenUsed="0"/>
-    <w:lsdException w:name="Dark List Accent 6" w:semiHidden="0" w:uiPriority="70" w:unhideWhenUsed="0"/>
-    <w:lsdException w:name="Colorful Shading Accent 6" w:semiHidden="0" w:uiPriority="71" w:unhideWhenUsed="0"/>
-    <w:lsdException w:name="Colorful List Accent 6" w:semiHidden="0" w:uiPriority="72" w:unhideWhenUsed="0"/>
-    <w:lsdException w:name="Colorful Grid Accent 6" w:semiHidden="0" w:uiPriority="73" w:unhideWhenUsed="0"/>
-    <w:lsdException w:name="Subtle Emphasis" w:semiHidden="0" w:uiPriority="19" w:unhideWhenUsed="0" w:qFormat="1"/>
-    <w:lsdException w:name="Intense Emphasis" w:semiHidden="0" w:uiPriority="21" w:unhideWhenUsed="0" w:qFormat="1"/>
-    <w:lsdException w:name="Subtle Reference" w:semiHidden="0" w:uiPriority="31" w:unhideWhenUsed="0" w:qFormat="1"/>
-    <w:lsdException w:name="Intense Reference" w:semiHidden="0" w:uiPriority="32" w:unhideWhenUsed="0" w:qFormat="1"/>
-    <w:lsdException w:name="Book Title" w:semiHidden="0" w:uiPriority="33" w:unhideWhenUsed="0" w:qFormat="1"/>
-    <w:lsdException w:name="Bibliography" w:uiPriority="37"/>
-    <w:lsdException w:name="TOC Heading" w:uiPriority="39" w:qFormat="1"/>
+  <w:latentStyles w:defLockedState="0" w:defUIPriority="99" w:defSemiHidden="0" w:defUnhideWhenUsed="0" w:defQFormat="0" w:count="371">
+    <w:lsdException w:name="Normal" w:uiPriority="0" w:qFormat="1"/>
+    <w:lsdException w:name="heading 1" w:uiPriority="9" w:qFormat="1"/>
+    <w:lsdException w:name="heading 2" w:semiHidden="1" w:uiPriority="9" w:unhideWhenUsed="1" w:qFormat="1"/>
+    <w:lsdException w:name="heading 3" w:semiHidden="1" w:uiPriority="9" w:unhideWhenUsed="1" w:qFormat="1"/>
+    <w:lsdException w:name="heading 4" w:semiHidden="1" w:uiPriority="9" w:unhideWhenUsed="1" w:qFormat="1"/>
+    <w:lsdException w:name="heading 5" w:semiHidden="1" w:uiPriority="9" w:unhideWhenUsed="1" w:qFormat="1"/>
+    <w:lsdException w:name="heading 6" w:semiHidden="1" w:uiPriority="9" w:unhideWhenUsed="1" w:qFormat="1"/>
+    <w:lsdException w:name="heading 7" w:semiHidden="1" w:uiPriority="9" w:unhideWhenUsed="1" w:qFormat="1"/>
+    <w:lsdException w:name="heading 8" w:semiHidden="1" w:uiPriority="9" w:unhideWhenUsed="1" w:qFormat="1"/>
+    <w:lsdException w:name="heading 9" w:semiHidden="1" w:uiPriority="9" w:unhideWhenUsed="1" w:qFormat="1"/>
+    <w:lsdException w:name="index 1" w:semiHidden="1" w:unhideWhenUsed="1"/>
+    <w:lsdException w:name="index 2" w:semiHidden="1" w:unhideWhenUsed="1"/>
+    <w:lsdException w:name="index 3" w:semiHidden="1" w:unhideWhenUsed="1"/>
+    <w:lsdException w:name="index 4" w:semiHidden="1" w:unhideWhenUsed="1"/>
+    <w:lsdException w:name="index 5" w:semiHidden="1" w:unhideWhenUsed="1"/>
+    <w:lsdException w:name="index 6" w:semiHidden="1" w:unhideWhenUsed="1"/>
+    <w:lsdException w:name="index 7" w:semiHidden="1" w:unhideWhenUsed="1"/>
+    <w:lsdException w:name="index 8" w:semiHidden="1" w:unhideWhenUsed="1"/>
+    <w:lsdException w:name="index 9" w:semiHidden="1" w:unhideWhenUsed="1"/>
+    <w:lsdException w:name="toc 1" w:semiHidden="1" w:uiPriority="39" w:unhideWhenUsed="1"/>
+    <w:lsdException w:name="toc 2" w:semiHidden="1" w:uiPriority="39" w:unhideWhenUsed="1"/>
+    <w:lsdException w:name="toc 3" w:semiHidden="1" w:uiPriority="39" w:unhideWhenUsed="1"/>
+    <w:lsdException w:name="toc 4" w:semiHidden="1" w:uiPriority="39" w:unhideWhenUsed="1"/>
+    <w:lsdException w:name="toc 5" w:semiHidden="1" w:uiPriority="39" w:unhideWhenUsed="1"/>
+    <w:lsdException w:name="toc 6" w:semiHidden="1" w:uiPriority="39" w:unhideWhenUsed="1"/>
+    <w:lsdException w:name="toc 7" w:semiHidden="1" w:uiPriority="39" w:unhideWhenUsed="1"/>
+    <w:lsdException w:name="toc 8" w:semiHidden="1" w:uiPriority="39" w:unhideWhenUsed="1"/>
+    <w:lsdException w:name="toc 9" w:semiHidden="1" w:uiPriority="39" w:unhideWhenUsed="1"/>
+    <w:lsdException w:name="Normal Indent" w:semiHidden="1" w:unhideWhenUsed="1"/>
+    <w:lsdException w:name="footnote text" w:semiHidden="1" w:unhideWhenUsed="1"/>
+    <w:lsdException w:name="annotation text" w:semiHidden="1" w:unhideWhenUsed="1"/>
+    <w:lsdException w:name="header" w:semiHidden="1" w:unhideWhenUsed="1"/>
+    <w:lsdException w:name="footer" w:semiHidden="1" w:unhideWhenUsed="1"/>
+    <w:lsdException w:name="index heading" w:semiHidden="1" w:unhideWhenUsed="1"/>
+    <w:lsdException w:name="caption" w:semiHidden="1" w:uiPriority="35" w:unhideWhenUsed="1" w:qFormat="1"/>
+    <w:lsdException w:name="table of figures" w:semiHidden="1" w:unhideWhenUsed="1"/>
+    <w:lsdException w:name="envelope address" w:semiHidden="1" w:unhideWhenUsed="1"/>
+    <w:lsdException w:name="envelope return" w:semiHidden="1" w:unhideWhenUsed="1"/>
+    <w:lsdException w:name="footnote reference" w:semiHidden="1" w:unhideWhenUsed="1"/>
+    <w:lsdException w:name="annotation reference" w:semiHidden="1" w:unhideWhenUsed="1"/>
+    <w:lsdException w:name="line number" w:semiHidden="1" w:unhideWhenUsed="1"/>
+    <w:lsdException w:name="page number" w:semiHidden="1" w:unhideWhenUsed="1"/>
+    <w:lsdException w:name="endnote reference" w:semiHidden="1" w:unhideWhenUsed="1"/>
+    <w:lsdException w:name="endnote text" w:semiHidden="1" w:unhideWhenUsed="1"/>
+    <w:lsdException w:name="table of authorities" w:semiHidden="1" w:unhideWhenUsed="1"/>
+    <w:lsdException w:name="macro" w:semiHidden="1" w:unhideWhenUsed="1"/>
+    <w:lsdException w:name="toa heading" w:semiHidden="1" w:unhideWhenUsed="1"/>
+    <w:lsdException w:name="List" w:semiHidden="1" w:unhideWhenUsed="1"/>
+    <w:lsdException w:name="List Bullet" w:semiHidden="1" w:unhideWhenUsed="1"/>
+    <w:lsdException w:name="List Number" w:semiHidden="1" w:unhideWhenUsed="1"/>
+    <w:lsdException w:name="List 2" w:semiHidden="1" w:unhideWhenUsed="1"/>
+    <w:lsdException w:name="List 3" w:semiHidden="1" w:unhideWhenUsed="1"/>
+    <w:lsdException w:name="List 4" w:semiHidden="1" w:unhideWhenUsed="1"/>
+    <w:lsdException w:name="List 5" w:semiHidden="1" w:unhideWhenUsed="1"/>
+    <w:lsdException w:name="List Bullet 2" w:semiHidden="1" w:unhideWhenUsed="1"/>
+    <w:lsdException w:name="List Bullet 3" w:semiHidden="1" w:unhideWhenUsed="1"/>
+    <w:lsdException w:name="List Bullet 4" w:semiHidden="1" w:unhideWhenUsed="1"/>
+    <w:lsdException w:name="List Bullet 5" w:semiHidden="1" w:unhideWhenUsed="1"/>
+    <w:lsdException w:name="List Number 2" w:semiHidden="1" w:unhideWhenUsed="1"/>
+    <w:lsdException w:name="List Number 3" w:semiHidden="1" w:unhideWhenUsed="1"/>
+    <w:lsdException w:name="List Number 4" w:semiHidden="1" w:unhideWhenUsed="1"/>
+    <w:lsdException w:name="List Number 5" w:semiHidden="1" w:unhideWhenUsed="1"/>
+    <w:lsdException w:name="Title" w:uiPriority="10" w:qFormat="1"/>
+    <w:lsdException w:name="Closing" w:semiHidden="1" w:unhideWhenUsed="1"/>
+    <w:lsdException w:name="Signature" w:semiHidden="1" w:unhideWhenUsed="1"/>
+    <w:lsdException w:name="Default Paragraph Font" w:semiHidden="1" w:uiPriority="1" w:unhideWhenUsed="1"/>
+    <w:lsdException w:name="Body Text" w:semiHidden="1" w:unhideWhenUsed="1"/>
+    <w:lsdException w:name="Body Text Indent" w:semiHidden="1" w:unhideWhenUsed="1"/>
+    <w:lsdException w:name="List Continue" w:semiHidden="1" w:unhideWhenUsed="1"/>
+    <w:lsdException w:name="List Continue 2" w:semiHidden="1" w:unhideWhenUsed="1"/>
+    <w:lsdException w:name="List Continue 3" w:semiHidden="1" w:unhideWhenUsed="1"/>
+    <w:lsdException w:name="List Continue 4" w:semiHidden="1" w:unhideWhenUsed="1"/>
+    <w:lsdException w:name="List Continue 5" w:semiHidden="1" w:unhideWhenUsed="1"/>
+    <w:lsdException w:name="Message Header" w:semiHidden="1" w:unhideWhenUsed="1"/>
+    <w:lsdException w:name="Subtitle" w:uiPriority="11" w:qFormat="1"/>
+    <w:lsdException w:name="Salutation" w:semiHidden="1" w:unhideWhenUsed="1"/>
+    <w:lsdException w:name="Date" w:semiHidden="1" w:unhideWhenUsed="1"/>
+    <w:lsdException w:name="Body Text First Indent" w:semiHidden="1" w:unhideWhenUsed="1"/>
+    <w:lsdException w:name="Body Text First Indent 2" w:semiHidden="1" w:unhideWhenUsed="1"/>
+    <w:lsdException w:name="Note Heading" w:semiHidden="1" w:unhideWhenUsed="1"/>
+    <w:lsdException w:name="Body Text 2" w:semiHidden="1" w:unhideWhenUsed="1"/>
+    <w:lsdException w:name="Body Text 3" w:semiHidden="1" w:unhideWhenUsed="1"/>
+    <w:lsdException w:name="Body Text Indent 2" w:semiHidden="1" w:unhideWhenUsed="1"/>
+    <w:lsdException w:name="Body Text Indent 3" w:semiHidden="1" w:unhideWhenUsed="1"/>
+    <w:lsdException w:name="Block Text" w:semiHidden="1" w:unhideWhenUsed="1"/>
+    <w:lsdException w:name="Hyperlink" w:semiHidden="1" w:unhideWhenUsed="1"/>
+    <w:lsdException w:name="FollowedHyperlink" w:semiHidden="1" w:unhideWhenUsed="1"/>
+    <w:lsdException w:name="Strong" w:uiPriority="22" w:qFormat="1"/>
+    <w:lsdException w:name="Emphasis" w:uiPriority="20" w:qFormat="1"/>
+    <w:lsdException w:name="Document Map" w:semiHidden="1" w:unhideWhenUsed="1"/>
+    <w:lsdException w:name="Plain Text" w:semiHidden="1" w:unhideWhenUsed="1"/>
+    <w:lsdException w:name="E-mail Signature" w:semiHidden="1" w:unhideWhenUsed="1"/>
+    <w:lsdException w:name="HTML Top of Form" w:semiHidden="1" w:unhideWhenUsed="1"/>
+    <w:lsdException w:name="HTML Bottom of Form" w:semiHidden="1" w:unhideWhenUsed="1"/>
+    <w:lsdException w:name="Normal (Web)" w:semiHidden="1" w:unhideWhenUsed="1"/>
+    <w:lsdException w:name="HTML Acronym" w:semiHidden="1" w:unhideWhenUsed="1"/>
+    <w:lsdException w:name="HTML Address" w:semiHidden="1" w:unhideWhenUsed="1"/>
+    <w:lsdException w:name="HTML Cite" w:semiHidden="1" w:unhideWhenUsed="1"/>
+    <w:lsdException w:name="HTML Code" w:semiHidden="1" w:unhideWhenUsed="1"/>
+    <w:lsdException w:name="HTML Definition" w:semiHidden="1" w:unhideWhenUsed="1"/>
+    <w:lsdException w:name="HTML Keyboard" w:semiHidden="1" w:unhideWhenUsed="1"/>
+    <w:lsdException w:name="HTML Preformatted" w:semiHidden="1" w:unhideWhenUsed="1"/>
+    <w:lsdException w:name="HTML Sample" w:semiHidden="1" w:unhideWhenUsed="1"/>
+    <w:lsdException w:name="HTML Typewriter" w:semiHidden="1" w:unhideWhenUsed="1"/>
+    <w:lsdException w:name="HTML Variable" w:semiHidden="1" w:unhideWhenUsed="1"/>
+    <w:lsdException w:name="Normal Table" w:semiHidden="1" w:unhideWhenUsed="1"/>
+    <w:lsdException w:name="annotation subject" w:semiHidden="1" w:unhideWhenUsed="1"/>
+    <w:lsdException w:name="No List" w:semiHidden="1" w:unhideWhenUsed="1"/>
+    <w:lsdException w:name="Outline List 1" w:semiHidden="1" w:unhideWhenUsed="1"/>
+    <w:lsdException w:name="Outline List 2" w:semiHidden="1" w:unhideWhenUsed="1"/>
+    <w:lsdException w:name="Outline List 3" w:semiHidden="1" w:unhideWhenUsed="1"/>
+    <w:lsdException w:name="Table Simple 1" w:semiHidden="1" w:unhideWhenUsed="1"/>
+    <w:lsdException w:name="Table Simple 2" w:semiHidden="1" w:unhideWhenUsed="1"/>
+    <w:lsdException w:name="Table Simple 3" w:semiHidden="1" w:unhideWhenUsed="1"/>
+    <w:lsdException w:name="Table Classic 1" w:semiHidden="1" w:unhideWhenUsed="1"/>
+    <w:lsdException w:name="Table Classic 2" w:semiHidden="1" w:unhideWhenUsed="1"/>
+    <w:lsdException w:name="Table Classic 3" w:semiHidden="1" w:unhideWhenUsed="1"/>
+    <w:lsdException w:name="Table Classic 4" w:semiHidden="1" w:unhideWhenUsed="1"/>
+    <w:lsdException w:name="Table Colorful 1" w:semiHidden="1" w:unhideWhenUsed="1"/>
+    <w:lsdException w:name="Table Colorful 2" w:semiHidden="1" w:unhideWhenUsed="1"/>
+    <w:lsdException w:name="Table Colorful 3" w:semiHidden="1" w:unhideWhenUsed="1"/>
+    <w:lsdException w:name="Table Columns 1" w:semiHidden="1" w:unhideWhenUsed="1"/>
+    <w:lsdException w:name="Table Columns 2" w:semiHidden="1" w:unhideWhenUsed="1"/>
+    <w:lsdException w:name="Table Columns 3" w:semiHidden="1" w:unhideWhenUsed="1"/>
+    <w:lsdException w:name="Table Columns 4" w:semiHidden="1" w:unhideWhenUsed="1"/>
+    <w:lsdException w:name="Table Columns 5" w:semiHidden="1" w:unhideWhenUsed="1"/>
+    <w:lsdException w:name="Table Grid 1" w:semiHidden="1" w:unhideWhenUsed="1"/>
+    <w:lsdException w:name="Table Grid 2" w:semiHidden="1" w:unhideWhenUsed="1"/>
+    <w:lsdException w:name="Table Grid 3" w:semiHidden="1" w:unhideWhenUsed="1"/>
+    <w:lsdException w:name="Table Grid 4" w:semiHidden="1" w:unhideWhenUsed="1"/>
+    <w:lsdException w:name="Table Grid 5" w:semiHidden="1" w:unhideWhenUsed="1"/>
+    <w:lsdException w:name="Table Grid 6" w:semiHidden="1" w:unhideWhenUsed="1"/>
+    <w:lsdException w:name="Table Grid 7" w:semiHidden="1" w:unhideWhenUsed="1"/>
+    <w:lsdException w:name="Table Grid 8" w:semiHidden="1" w:unhideWhenUsed="1"/>
+    <w:lsdException w:name="Table List 1" w:semiHidden="1" w:unhideWhenUsed="1"/>
+    <w:lsdException w:name="Table List 2" w:semiHidden="1" w:unhideWhenUsed="1"/>
+    <w:lsdException w:name="Table List 3" w:semiHidden="1" w:unhideWhenUsed="1"/>
+    <w:lsdException w:name="Table List 4" w:semiHidden="1" w:unhideWhenUsed="1"/>
+    <w:lsdException w:name="Table List 5" w:semiHidden="1" w:unhideWhenUsed="1"/>
+    <w:lsdException w:name="Table List 6" w:semiHidden="1" w:unhideWhenUsed="1"/>
+    <w:lsdException w:name="Table List 7" w:semiHidden="1" w:unhideWhenUsed="1"/>
+    <w:lsdException w:name="Table List 8" w:semiHidden="1" w:unhideWhenUsed="1"/>
+    <w:lsdException w:name="Table 3D effects 1" w:semiHidden="1" w:unhideWhenUsed="1"/>
+    <w:lsdException w:name="Table 3D effects 2" w:semiHidden="1" w:unhideWhenUsed="1"/>
+    <w:lsdException w:name="Table 3D effects 3" w:semiHidden="1" w:unhideWhenUsed="1"/>
+    <w:lsdException w:name="Table Contemporary" w:semiHidden="1" w:unhideWhenUsed="1"/>
+    <w:lsdException w:name="Table Elegant" w:semiHidden="1" w:unhideWhenUsed="1"/>
+    <w:lsdException w:name="Table Professional" w:semiHidden="1" w:unhideWhenUsed="1"/>
+    <w:lsdException w:name="Table Subtle 1" w:semiHidden="1" w:unhideWhenUsed="1"/>
+    <w:lsdException w:name="Table Subtle 2" w:semiHidden="1" w:unhideWhenUsed="1"/>
+    <w:lsdException w:name="Table Web 1" w:semiHidden="1" w:unhideWhenUsed="1"/>
+    <w:lsdException w:name="Table Web 2" w:semiHidden="1" w:unhideWhenUsed="1"/>
+    <w:lsdException w:name="Table Web 3" w:semiHidden="1" w:unhideWhenUsed="1"/>
+    <w:lsdException w:name="Balloon Text" w:semiHidden="1" w:unhideWhenUsed="1"/>
+    <w:lsdException w:name="Table Grid" w:uiPriority="59"/>
+    <w:lsdException w:name="Table Theme" w:semiHidden="1" w:unhideWhenUsed="1"/>
+    <w:lsdException w:name="Placeholder Text" w:semiHidden="1"/>
+    <w:lsdException w:name="No Spacing" w:uiPriority="1" w:qFormat="1"/>
+    <w:lsdException w:name="Light Shading" w:uiPriority="60"/>
+    <w:lsdException w:name="Light List" w:uiPriority="61"/>
+    <w:lsdException w:name="Light Grid" w:uiPriority="62"/>
+    <w:lsdException w:name="Medium Shading 1" w:uiPriority="63"/>
+    <w:lsdException w:name="Medium Shading 2" w:uiPriority="64"/>
+    <w:lsdException w:name="Medium List 1" w:uiPriority="65"/>
+    <w:lsdException w:name="Medium List 2" w:uiPriority="66"/>
+    <w:lsdException w:name="Medium Grid 1" w:uiPriority="67"/>
+    <w:lsdException w:name="Medium Grid 2" w:uiPriority="68"/>
+    <w:lsdException w:name="Medium Grid 3" w:uiPriority="69"/>
+    <w:lsdException w:name="Dark List" w:uiPriority="70"/>
+    <w:lsdException w:name="Colorful Shading" w:uiPriority="71"/>
+    <w:lsdException w:name="Colorful List" w:uiPriority="72"/>
+    <w:lsdException w:name="Colorful Grid" w:uiPriority="73"/>
+    <w:lsdException w:name="Light Shading Accent 1" w:uiPriority="60"/>
+    <w:lsdException w:name="Light List Accent 1" w:uiPriority="61"/>
+    <w:lsdException w:name="Light Grid Accent 1" w:uiPriority="62"/>
+    <w:lsdException w:name="Medium Shading 1 Accent 1" w:uiPriority="63"/>
+    <w:lsdException w:name="Medium Shading 2 Accent 1" w:uiPriority="64"/>
+    <w:lsdException w:name="Medium List 1 Accent 1" w:uiPriority="65"/>
+    <w:lsdException w:name="Revision" w:semiHidden="1"/>
+    <w:lsdException w:name="List Paragraph" w:uiPriority="34" w:qFormat="1"/>
+    <w:lsdException w:name="Quote" w:uiPriority="29" w:qFormat="1"/>
+    <w:lsdException w:name="Intense Quote" w:uiPriority="30" w:qFormat="1"/>
+    <w:lsdException w:name="Medium List 2 Accent 1" w:uiPriority="66"/>
+    <w:lsdException w:name="Medium Grid 1 Accent 1" w:uiPriority="67"/>
+    <w:lsdException w:name="Medium Grid 2 Accent 1" w:uiPriority="68"/>
+    <w:lsdException w:name="Medium Grid 3 Accent 1" w:uiPriority="69"/>
+    <w:lsdException w:name="Dark List Accent 1" w:uiPriority="70"/>
+    <w:lsdException w:name="Colorful Shading Accent 1" w:uiPriority="71"/>
+    <w:lsdException w:name="Colorful List Accent 1" w:uiPriority="72"/>
+    <w:lsdException w:name="Colorful Grid Accent 1" w:uiPriority="73"/>
+    <w:lsdException w:name="Light Shading Accent 2" w:uiPriority="60"/>
+    <w:lsdException w:name="Light List Accent 2" w:uiPriority="61"/>
+    <w:lsdException w:name="Light Grid Accent 2" w:uiPriority="62"/>
+    <w:lsdException w:name="Medium Shading 1 Accent 2" w:uiPriority="63"/>
+    <w:lsdException w:name="Medium Shading 2 Accent 2" w:uiPriority="64"/>
+    <w:lsdException w:name="Medium List 1 Accent 2" w:uiPriority="65"/>
+    <w:lsdException w:name="Medium List 2 Accent 2" w:uiPriority="66"/>
+    <w:lsdException w:name="Medium Grid 1 Accent 2" w:uiPriority="67"/>
+    <w:lsdException w:name="Medium Grid 2 Accent 2" w:uiPriority="68"/>
+    <w:lsdException w:name="Medium Grid 3 Accent 2" w:uiPriority="69"/>
+    <w:lsdException w:name="Dark List Accent 2" w:uiPriority="70"/>
+    <w:lsdException w:name="Colorful Shading Accent 2" w:uiPriority="71"/>
+    <w:lsdException w:name="Colorful List Accent 2" w:uiPriority="72"/>
+    <w:lsdException w:name="Colorful Grid Accent 2" w:uiPriority="73"/>
+    <w:lsdException w:name="Light Shading Accent 3" w:uiPriority="60"/>
+    <w:lsdException w:name="Light List Accent 3" w:uiPriority="61"/>
+    <w:lsdException w:name="Light Grid Accent 3" w:uiPriority="62"/>
+    <w:lsdException w:name="Medium Shading 1 Accent 3" w:uiPriority="63"/>
+    <w:lsdException w:name="Medium Shading 2 Accent 3" w:uiPriority="64"/>
+    <w:lsdException w:name="Medium List 1 Accent 3" w:uiPriority="65"/>
+    <w:lsdException w:name="Medium List 2 Accent 3" w:uiPriority="66"/>
+    <w:lsdException w:name="Medium Grid 1 Accent 3" w:uiPriority="67"/>
+    <w:lsdException w:name="Medium Grid 2 Accent 3" w:uiPriority="68"/>
+    <w:lsdException w:name="Medium Grid 3 Accent 3" w:uiPriority="69"/>
+    <w:lsdException w:name="Dark List Accent 3" w:uiPriority="70"/>
+    <w:lsdException w:name="Colorful Shading Accent 3" w:uiPriority="71"/>
+    <w:lsdException w:name="Colorful List Accent 3" w:uiPriority="72"/>
+    <w:lsdException w:name="Colorful Grid Accent 3" w:uiPriority="73"/>
+    <w:lsdException w:name="Light Shading Accent 4" w:uiPriority="60"/>
+    <w:lsdException w:name="Light List Accent 4" w:uiPriority="61"/>
+    <w:lsdException w:name="Light Grid Accent 4" w:uiPriority="62"/>
+    <w:lsdException w:name="Medium Shading 1 Accent 4" w:uiPriority="63"/>
+    <w:lsdException w:name="Medium Shading 2 Accent 4" w:uiPriority="64"/>
+    <w:lsdException w:name="Medium List 1 Accent 4" w:uiPriority="65"/>
+    <w:lsdException w:name="Medium List 2 Accent 4" w:uiPriority="66"/>
+    <w:lsdException w:name="Medium Grid 1 Accent 4" w:uiPriority="67"/>
+    <w:lsdException w:name="Medium Grid 2 Accent 4" w:uiPriority="68"/>
+    <w:lsdException w:name="Medium Grid 3 Accent 4" w:uiPriority="69"/>
+    <w:lsdException w:name="Dark List Accent 4" w:uiPriority="70"/>
+    <w:lsdException w:name="Colorful Shading Accent 4" w:uiPriority="71"/>
+    <w:lsdException w:name="Colorful List Accent 4" w:uiPriority="72"/>
+    <w:lsdException w:name="Colorful Grid Accent 4" w:uiPriority="73"/>
+    <w:lsdException w:name="Light Shading Accent 5" w:uiPriority="60"/>
+    <w:lsdException w:name="Light List Accent 5" w:uiPriority="61"/>
+    <w:lsdException w:name="Light Grid Accent 5" w:uiPriority="62"/>
+    <w:lsdException w:name="Medium Shading 1 Accent 5" w:uiPriority="63"/>
+    <w:lsdException w:name="Medium Shading 2 Accent 5" w:uiPriority="64"/>
+    <w:lsdException w:name="Medium List 1 Accent 5" w:uiPriority="65"/>
+    <w:lsdException w:name="Medium List 2 Accent 5" w:uiPriority="66"/>
+    <w:lsdException w:name="Medium Grid 1 Accent 5" w:uiPriority="67"/>
+    <w:lsdException w:name="Medium Grid 2 Accent 5" w:uiPriority="68"/>
+    <w:lsdException w:name="Medium Grid 3 Accent 5" w:uiPriority="69"/>
+    <w:lsdException w:name="Dark List Accent 5" w:uiPriority="70"/>
+    <w:lsdException w:name="Colorful Shading Accent 5" w:uiPriority="71"/>
+    <w:lsdException w:name="Colorful List Accent 5" w:uiPriority="72"/>
+    <w:lsdException w:name="Colorful Grid Accent 5" w:uiPriority="73"/>
+    <w:lsdException w:name="Light Shading Accent 6" w:uiPriority="60"/>
+    <w:lsdException w:name="Light List Accent 6" w:uiPriority="61"/>
+    <w:lsdException w:name="Light Grid Accent 6" w:uiPriority="62"/>
+    <w:lsdException w:name="Medium Shading 1 Accent 6" w:uiPriority="63"/>
+    <w:lsdException w:name="Medium Shading 2 Accent 6" w:uiPriority="64"/>
+    <w:lsdException w:name="Medium List 1 Accent 6" w:uiPriority="65"/>
+    <w:lsdException w:name="Medium List 2 Accent 6" w:uiPriority="66"/>
+    <w:lsdException w:name="Medium Grid 1 Accent 6" w:uiPriority="67"/>
+    <w:lsdException w:name="Medium Grid 2 Accent 6" w:uiPriority="68"/>
+    <w:lsdException w:name="Medium Grid 3 Accent 6" w:uiPriority="69"/>
+    <w:lsdException w:name="Dark List Accent 6" w:uiPriority="70"/>
+    <w:lsdException w:name="Colorful Shading Accent 6" w:uiPriority="71"/>
+    <w:lsdException w:name="Colorful List Accent 6" w:uiPriority="72"/>
+    <w:lsdException w:name="Colorful Grid Accent 6" w:uiPriority="73"/>
+    <w:lsdException w:name="Subtle Emphasis" w:uiPriority="19" w:qFormat="1"/>
+    <w:lsdException w:name="Intense Emphasis" w:uiPriority="21" w:qFormat="1"/>
+    <w:lsdException w:name="Subtle Reference" w:uiPriority="31" w:qFormat="1"/>
+    <w:lsdException w:name="Intense Reference" w:uiPriority="32" w:qFormat="1"/>
+    <w:lsdException w:name="Book Title" w:uiPriority="33" w:qFormat="1"/>
+    <w:lsdException w:name="Bibliography" w:semiHidden="1" w:uiPriority="37" w:unhideWhenUsed="1"/>
+    <w:lsdException w:name="TOC Heading" w:semiHidden="1" w:uiPriority="39" w:unhideWhenUsed="1" w:qFormat="1"/>
+    <w:lsdException w:name="Plain Table 1" w:uiPriority="41"/>
+    <w:lsdException w:name="Plain Table 2" w:uiPriority="42"/>
+    <w:lsdException w:name="Plain Table 3" w:uiPriority="43"/>
+    <w:lsdException w:name="Plain Table 4" w:uiPriority="44"/>
+    <w:lsdException w:name="Plain Table 5" w:uiPriority="45"/>
+    <w:lsdException w:name="Grid Table Light" w:uiPriority="40"/>
+    <w:lsdException w:name="Grid Table 1 Light" w:uiPriority="46"/>
+    <w:lsdException w:name="Grid Table 2" w:uiPriority="47"/>
+    <w:lsdException w:name="Grid Table 3" w:uiPriority="48"/>
+    <w:lsdException w:name="Grid Table 4" w:uiPriority="49"/>
+    <w:lsdException w:name="Grid Table 5 Dark" w:uiPriority="50"/>
+    <w:lsdException w:name="Grid Table 6 Colorful" w:uiPriority="51"/>
+    <w:lsdException w:name="Grid Table 7 Colorful" w:uiPriority="52"/>
+    <w:lsdException w:name="Grid Table 1 Light Accent 1" w:uiPriority="46"/>
+    <w:lsdException w:name="Grid Table 2 Accent 1" w:uiPriority="47"/>
+    <w:lsdException w:name="Grid Table 3 Accent 1" w:uiPriority="48"/>
+    <w:lsdException w:name="Grid Table 4 Accent 1" w:uiPriority="49"/>
+    <w:lsdException w:name="Grid Table 5 Dark Accent 1" w:uiPriority="50"/>
+    <w:lsdException w:name="Grid Table 6 Colorful Accent 1" w:uiPriority="51"/>
+    <w:lsdException w:name="Grid Table 7 Colorful Accent 1" w:uiPriority="52"/>
+    <w:lsdException w:name="Grid Table 1 Light Accent 2" w:uiPriority="46"/>
+    <w:lsdException w:name="Grid Table 2 Accent 2" w:uiPriority="47"/>
+    <w:lsdException w:name="Grid Table 3 Accent 2" w:uiPriority="48"/>
+    <w:lsdException w:name="Grid Table 4 Accent 2" w:uiPriority="49"/>
+    <w:lsdException w:name="Grid Table 5 Dark Accent 2" w:uiPriority="50"/>
+    <w:lsdException w:name="Grid Table 6 Colorful Accent 2" w:uiPriority="51"/>
+    <w:lsdException w:name="Grid Table 7 Colorful Accent 2" w:uiPriority="52"/>
+    <w:lsdException w:name="Grid Table 1 Light Accent 3" w:uiPriority="46"/>
+    <w:lsdException w:name="Grid Table 2 Accent 3" w:uiPriority="47"/>
+    <w:lsdException w:name="Grid Table 3 Accent 3" w:uiPriority="48"/>
+    <w:lsdException w:name="Grid Table 4 Accent 3" w:uiPriority="49"/>
+    <w:lsdException w:name="Grid Table 5 Dark Accent 3" w:uiPriority="50"/>
+    <w:lsdException w:name="Grid Table 6 Colorful Accent 3" w:uiPriority="51"/>
+    <w:lsdException w:name="Grid Table 7 Colorful Accent 3" w:uiPriority="52"/>
+    <w:lsdException w:name="Grid Table 1 Light Accent 4" w:uiPriority="46"/>
+    <w:lsdException w:name="Grid Table 2 Accent 4" w:uiPriority="47"/>
+    <w:lsdException w:name="Grid Table 3 Accent 4" w:uiPriority="48"/>
+    <w:lsdException w:name="Grid Table 4 Accent 4" w:uiPriority="49"/>
+    <w:lsdException w:name="Grid Table 5 Dark Accent 4" w:uiPriority="50"/>
+    <w:lsdException w:name="Grid Table 6 Colorful Accent 4" w:uiPriority="51"/>
+    <w:lsdException w:name="Grid Table 7 Colorful Accent 4" w:uiPriority="52"/>
+    <w:lsdException w:name="Grid Table 1 Light Accent 5" w:uiPriority="46"/>
+    <w:lsdException w:name="Grid Table 2 Accent 5" w:uiPriority="47"/>
+    <w:lsdException w:name="Grid Table 3 Accent 5" w:uiPriority="48"/>
+    <w:lsdException w:name="Grid Table 4 Accent 5" w:uiPriority="49"/>
+    <w:lsdException w:name="Grid Table 5 Dark Accent 5" w:uiPriority="50"/>
+    <w:lsdException w:name="Grid Table 6 Colorful Accent 5" w:uiPriority="51"/>
+    <w:lsdException w:name="Grid Table 7 Colorful Accent 5" w:uiPriority="52"/>
+    <w:lsdException w:name="Grid Table 1 Light Accent 6" w:uiPriority="46"/>
+    <w:lsdException w:name="Grid Table 2 Accent 6" w:uiPriority="47"/>
+    <w:lsdException w:name="Grid Table 3 Accent 6" w:uiPriority="48"/>
+    <w:lsdException w:name="Grid Table 4 Accent 6" w:uiPriority="49"/>
+    <w:lsdException w:name="Grid Table 5 Dark Accent 6" w:uiPriority="50"/>
+    <w:lsdException w:name="Grid Table 6 Colorful Accent 6" w:uiPriority="51"/>
+    <w:lsdException w:name="Grid Table 7 Colorful Accent 6" w:uiPriority="52"/>
+    <w:lsdException w:name="List Table 1 Light" w:uiPriority="46"/>
+    <w:lsdException w:name="List Table 2" w:uiPriority="47"/>
+    <w:lsdException w:name="List Table 3" w:uiPriority="48"/>
+    <w:lsdException w:name="List Table 4" w:uiPriority="49"/>
+    <w:lsdException w:name="List Table 5 Dark" w:uiPriority="50"/>
+    <w:lsdException w:name="List Table 6 Colorful" w:uiPriority="51"/>
+    <w:lsdException w:name="List Table 7 Colorful" w:uiPriority="52"/>
+    <w:lsdException w:name="List Table 1 Light Accent 1" w:uiPriority="46"/>
+    <w:lsdException w:name="List Table 2 Accent 1" w:uiPriority="47"/>
+    <w:lsdException w:name="List Table 3 Accent 1" w:uiPriority="48"/>
+    <w:lsdException w:name="List Table 4 Accent 1" w:uiPriority="49"/>
+    <w:lsdException w:name="List Table 5 Dark Accent 1" w:uiPriority="50"/>
+    <w:lsdException w:name="List Table 6 Colorful Accent 1" w:uiPriority="51"/>
+    <w:lsdException w:name="List Table 7 Colorful Accent 1" w:uiPriority="52"/>
+    <w:lsdException w:name="List Table 1 Light Accent 2" w:uiPriority="46"/>
+    <w:lsdException w:name="List Table 2 Accent 2" w:uiPriority="47"/>
+    <w:lsdException w:name="List Table 3 Accent 2" w:uiPriority="48"/>
+    <w:lsdException w:name="List Table 4 Accent 2" w:uiPriority="49"/>
+    <w:lsdException w:name="List Table 5 Dark Accent 2" w:uiPriority="50"/>
+    <w:lsdException w:name="List Table 6 Colorful Accent 2" w:uiPriority="51"/>
+    <w:lsdException w:name="List Table 7 Colorful Accent 2" w:uiPriority="52"/>
+    <w:lsdException w:name="List Table 1 Light Accent 3" w:uiPriority="46"/>
+    <w:lsdException w:name="List Table 2 Accent 3" w:uiPriority="47"/>
+    <w:lsdException w:name="List Table 3 Accent 3" w:uiPriority="48"/>
+    <w:lsdException w:name="List Table 4 Accent 3" w:uiPriority="49"/>
+    <w:lsdException w:name="List Table 5 Dark Accent 3" w:uiPriority="50"/>
+    <w:lsdException w:name="List Table 6 Colorful Accent 3" w:uiPriority="51"/>
+    <w:lsdException w:name="List Table 7 Colorful Accent 3" w:uiPriority="52"/>
+    <w:lsdException w:name="List Table 1 Light Accent 4" w:uiPriority="46"/>
+    <w:lsdException w:name="List Table 2 Accent 4" w:uiPriority="47"/>
+    <w:lsdException w:name="List Table 3 Accent 4" w:uiPriority="48"/>
+    <w:lsdException w:name="List Table 4 Accent 4" w:uiPriority="49"/>
+    <w:lsdException w:name="List Table 5 Dark Accent 4" w:uiPriority="50"/>
+    <w:lsdException w:name="List Table 6 Colorful Accent 4" w:uiPriority="51"/>
+    <w:lsdException w:name="List Table 7 Colorful Accent 4" w:uiPriority="52"/>
+    <w:lsdException w:name="List Table 1 Light Accent 5" w:uiPriority="46"/>
+    <w:lsdException w:name="List Table 2 Accent 5" w:uiPriority="47"/>
+    <w:lsdException w:name="List Table 3 Accent 5" w:uiPriority="48"/>
+    <w:lsdException w:name="List Table 4 Accent 5" w:uiPriority="49"/>
+    <w:lsdException w:name="List Table 5 Dark Accent 5" w:uiPriority="50"/>
+    <w:lsdException w:name="List Table 6 Colorful Accent 5" w:uiPriority="51"/>
+    <w:lsdException w:name="List Table 7 Colorful Accent 5" w:uiPriority="52"/>
+    <w:lsdException w:name="List Table 1 Light Accent 6" w:uiPriority="46"/>
+    <w:lsdException w:name="List Table 2 Accent 6" w:uiPriority="47"/>
+    <w:lsdException w:name="List Table 3 Accent 6" w:uiPriority="48"/>
+    <w:lsdException w:name="List Table 4 Accent 6" w:uiPriority="49"/>
+    <w:lsdException w:name="List Table 5 Dark Accent 6" w:uiPriority="50"/>
+    <w:lsdException w:name="List Table 6 Colorful Accent 6" w:uiPriority="51"/>
+    <w:lsdException w:name="List Table 7 Colorful Accent 6" w:uiPriority="52"/>
   </w:latentStyles>
   <w:style w:type="paragraph" w:default="1" w:styleId="Standard">
     <w:name w:val="Normal"/>
@@ -2247,7 +3114,6 @@
     <w:uiPriority w:val="99"/>
     <w:semiHidden/>
     <w:unhideWhenUsed/>
-    <w:qFormat/>
     <w:tblPr>
       <w:tblInd w:w="0" w:type="dxa"/>
       <w:tblCellMar>
@@ -2397,6 +3263,8 @@
     <w:rPr>
       <w:b/>
       <w:bCs/>
+      <w:sz w:val="20"/>
+      <w:szCs w:val="20"/>
     </w:rPr>
   </w:style>
   <w:style w:type="paragraph" w:styleId="Sprechblasentext">
@@ -2749,7 +3617,7 @@
 </file>
 
 <file path=customXml/itemProps1.xml><?xml version="1.0" encoding="utf-8"?>
-<ds:datastoreItem xmlns:ds="http://schemas.openxmlformats.org/officeDocument/2006/customXml" ds:itemID="{BCB8A886-DD31-4952-ADD1-0F054DFC2FE0}">
+<ds:datastoreItem xmlns:ds="http://schemas.openxmlformats.org/officeDocument/2006/customXml" ds:itemID="{5F7AB86D-359C-45D3-98E8-46A7125E4B02}">
   <ds:schemaRefs>
     <ds:schemaRef ds:uri="http://schemas.openxmlformats.org/officeDocument/2006/bibliography"/>
   </ds:schemaRefs>

</xml_diff>

<commit_message>
- added details of absolute priorities - changed processTableLayout sizing - changed order of bulletpoints @ data segments
</commit_message>
<xml_diff>
--- a/Dokumentation/Der Scheduler.docx
+++ b/Dokumentation/Der Scheduler.docx
@@ -1,6 +1,6 @@
 
 <file path=word/document.xml><?xml version="1.0" encoding="utf-8"?>
-<w:document xmlns:wpc="http://schemas.microsoft.com/office/word/2010/wordprocessingCanvas" xmlns:mc="http://schemas.openxmlformats.org/markup-compatibility/2006" xmlns:o="urn:schemas-microsoft-com:office:office" xmlns:r="http://schemas.openxmlformats.org/officeDocument/2006/relationships" xmlns:m="http://schemas.openxmlformats.org/officeDocument/2006/math" xmlns:v="urn:schemas-microsoft-com:vml" xmlns:wp14="http://schemas.microsoft.com/office/word/2010/wordprocessingDrawing" xmlns:wp="http://schemas.openxmlformats.org/drawingml/2006/wordprocessingDrawing" xmlns:w10="urn:schemas-microsoft-com:office:word" xmlns:w="http://schemas.openxmlformats.org/wordprocessingml/2006/main" xmlns:w14="http://schemas.microsoft.com/office/word/2010/wordml" xmlns:w15="http://schemas.microsoft.com/office/word/2012/wordml" xmlns:wpg="http://schemas.microsoft.com/office/word/2010/wordprocessingGroup" xmlns:wpi="http://schemas.microsoft.com/office/word/2010/wordprocessingInk" xmlns:wne="http://schemas.microsoft.com/office/word/2006/wordml" xmlns:wps="http://schemas.microsoft.com/office/word/2010/wordprocessingShape" mc:Ignorable="w14 w15 wp14">
+<w:document xmlns:ve="http://schemas.openxmlformats.org/markup-compatibility/2006" xmlns:o="urn:schemas-microsoft-com:office:office" xmlns:r="http://schemas.openxmlformats.org/officeDocument/2006/relationships" xmlns:m="http://schemas.openxmlformats.org/officeDocument/2006/math" xmlns:v="urn:schemas-microsoft-com:vml" xmlns:wp="http://schemas.openxmlformats.org/drawingml/2006/wordprocessingDrawing" xmlns:w10="urn:schemas-microsoft-com:office:word" xmlns:w="http://schemas.openxmlformats.org/wordprocessingml/2006/main" xmlns:wne="http://schemas.microsoft.com/office/word/2006/wordml">
   <w:body>
     <w:p>
       <w:pPr>
@@ -98,7 +98,6 @@
           <w:lang w:val="de-DE"/>
         </w:rPr>
       </w:pPr>
-      <w:proofErr w:type="spellStart"/>
       <w:r>
         <w:rPr>
           <w:b/>
@@ -106,26 +105,12 @@
         </w:rPr>
         <w:t>processTable</w:t>
       </w:r>
-      <w:proofErr w:type="spellEnd"/>
       <w:r>
         <w:rPr>
           <w:lang w:val="de-DE"/>
         </w:rPr>
         <w:br/>
-      </w:r>
-      <w:proofErr w:type="spellStart"/>
-      <w:r>
-        <w:rPr>
-          <w:lang w:val="de-DE"/>
-        </w:rPr>
-        <w:t>processTable</w:t>
-      </w:r>
-      <w:proofErr w:type="spellEnd"/>
-      <w:r>
-        <w:rPr>
-          <w:lang w:val="de-DE"/>
-        </w:rPr>
-        <w:t xml:space="preserve"> stellt die vom Scheduler genutzte Prozesstabelle dar. Der genaue Aufbau kann Kapitel „</w:t>
+        <w:t>processTable stellt die vom Scheduler genutzte Prozesstabelle dar. Der genaue Aufbau kann Kapitel „</w:t>
       </w:r>
       <w:r>
         <w:rPr>
@@ -180,7 +165,6 @@
           <w:lang w:val="de-DE"/>
         </w:rPr>
       </w:pPr>
-      <w:proofErr w:type="spellStart"/>
       <w:r>
         <w:rPr>
           <w:b/>
@@ -188,40 +172,12 @@
         </w:rPr>
         <w:t>processStartAdress</w:t>
       </w:r>
-      <w:proofErr w:type="spellEnd"/>
       <w:r>
         <w:rPr>
           <w:lang w:val="de-DE"/>
         </w:rPr>
         <w:br/>
-      </w:r>
-      <w:proofErr w:type="spellStart"/>
-      <w:r>
-        <w:rPr>
-          <w:lang w:val="de-DE"/>
-        </w:rPr>
-        <w:t>processStartAdress</w:t>
-      </w:r>
-      <w:proofErr w:type="spellEnd"/>
-      <w:r>
-        <w:rPr>
-          <w:lang w:val="de-DE"/>
-        </w:rPr>
-        <w:t xml:space="preserve"> wird von externen Prozessen beim Anlegen bzw. Löschen eines Prozess dazu verwendet, dem Scheduler die Startadresse des zu startenden bzw. zu löschenden Prozesses mitzuteilen. Dieses Datensegment wird nur in Kombination mit dem </w:t>
-      </w:r>
-      <w:proofErr w:type="spellStart"/>
-      <w:r>
-        <w:rPr>
-          <w:lang w:val="de-DE"/>
-        </w:rPr>
-        <w:t>newBit</w:t>
-      </w:r>
-      <w:proofErr w:type="spellEnd"/>
-      <w:r>
-        <w:rPr>
-          <w:lang w:val="de-DE"/>
-        </w:rPr>
-        <w:t xml:space="preserve"> verwendet.</w:t>
+        <w:t>processStartAdress wird von externen Prozessen beim Anlegen bzw. Löschen eines Prozess dazu verwendet, dem Scheduler die Startadresse des zu startenden bzw. zu löschenden Prozesses mitzuteilen. Dieses Datensegment wird nur in Kombination mit dem newBit verwendet.</w:t>
       </w:r>
     </w:p>
     <w:p>
@@ -235,33 +191,19 @@
           <w:lang w:val="de-DE"/>
         </w:rPr>
       </w:pPr>
-      <w:proofErr w:type="spellStart"/>
       <w:r>
         <w:rPr>
           <w:b/>
           <w:lang w:val="de-DE"/>
         </w:rPr>
-        <w:t>index</w:t>
-      </w:r>
-      <w:proofErr w:type="spellEnd"/>
+        <w:t>newBit</w:t>
+      </w:r>
       <w:r>
         <w:rPr>
           <w:lang w:val="de-DE"/>
         </w:rPr>
         <w:br/>
-        <w:t>Das index- Datensegme</w:t>
-      </w:r>
-      <w:r>
-        <w:rPr>
-          <w:lang w:val="de-DE"/>
-        </w:rPr>
-        <w:t>n</w:t>
-      </w:r>
-      <w:r>
-        <w:rPr>
-          <w:lang w:val="de-DE"/>
-        </w:rPr>
-        <w:t>t zeigt auf die aktuelle Zeile innerhalb der Prozesstabelle und wird ausschließlich intern verwendet.</w:t>
+        <w:t xml:space="preserve">Das newBit-Datensegment wird von externen Prozessen gesetzt. Es zeigt dem Scheduler an, ob es einen zu löschenden bzw. anzulegenden Prozess gibt. </w:t>
       </w:r>
     </w:p>
     <w:p>
@@ -275,43 +217,31 @@
           <w:lang w:val="de-DE"/>
         </w:rPr>
       </w:pPr>
-      <w:commentRangeStart w:id="0"/>
-      <w:proofErr w:type="spellStart"/>
       <w:r>
         <w:rPr>
           <w:b/>
           <w:lang w:val="de-DE"/>
         </w:rPr>
-        <w:t>newBit</w:t>
-      </w:r>
-      <w:commentRangeEnd w:id="0"/>
-      <w:proofErr w:type="spellEnd"/>
-      <w:r>
-        <w:rPr>
-          <w:rStyle w:val="Kommentarzeichen"/>
-        </w:rPr>
-        <w:commentReference w:id="0"/>
+        <w:t>index</w:t>
       </w:r>
       <w:r>
         <w:rPr>
           <w:lang w:val="de-DE"/>
         </w:rPr>
         <w:br/>
-        <w:t xml:space="preserve">Das </w:t>
-      </w:r>
-      <w:proofErr w:type="spellStart"/>
-      <w:r>
-        <w:rPr>
-          <w:lang w:val="de-DE"/>
-        </w:rPr>
-        <w:t>newBit</w:t>
-      </w:r>
-      <w:proofErr w:type="spellEnd"/>
-      <w:r>
-        <w:rPr>
-          <w:lang w:val="de-DE"/>
-        </w:rPr>
-        <w:t xml:space="preserve">-Datensegment wird von externen Prozessen gesetzt. Es zeigt dem Scheduler an, ob es einen zu löschenden bzw. anzulegenden Prozess gibt. </w:t>
+        <w:t>Das index- Datensegme</w:t>
+      </w:r>
+      <w:r>
+        <w:rPr>
+          <w:lang w:val="de-DE"/>
+        </w:rPr>
+        <w:t>n</w:t>
+      </w:r>
+      <w:r>
+        <w:rPr>
+          <w:lang w:val="de-DE"/>
+        </w:rPr>
+        <w:t>t zeigt auf die aktuelle Zeile innerhalb der Prozesstabelle und wird ausschließlich intern verwendet.</w:t>
       </w:r>
     </w:p>
     <w:p>
@@ -376,9 +306,6 @@
           <w:lang w:val="de-DE"/>
         </w:rPr>
       </w:pPr>
-      <w:commentRangeStart w:id="1"/>
-      <w:commentRangeStart w:id="2"/>
-      <w:proofErr w:type="spellStart"/>
       <w:r>
         <w:rPr>
           <w:b/>
@@ -386,55 +313,12 @@
         </w:rPr>
         <w:t>isNew</w:t>
       </w:r>
-      <w:commentRangeEnd w:id="1"/>
-      <w:proofErr w:type="spellEnd"/>
-      <w:r>
-        <w:rPr>
-          <w:rStyle w:val="Kommentarzeichen"/>
-          <w:b/>
-        </w:rPr>
-        <w:commentReference w:id="1"/>
-      </w:r>
-      <w:commentRangeEnd w:id="2"/>
-      <w:r>
-        <w:rPr>
-          <w:rStyle w:val="Kommentarzeichen"/>
-        </w:rPr>
-        <w:commentReference w:id="2"/>
-      </w:r>
       <w:r>
         <w:rPr>
           <w:lang w:val="de-DE"/>
         </w:rPr>
         <w:br/>
-      </w:r>
-      <w:proofErr w:type="spellStart"/>
-      <w:r>
-        <w:rPr>
-          <w:lang w:val="de-DE"/>
-        </w:rPr>
-        <w:t>isNew</w:t>
-      </w:r>
-      <w:proofErr w:type="spellEnd"/>
-      <w:r>
-        <w:rPr>
-          <w:lang w:val="de-DE"/>
-        </w:rPr>
-        <w:t xml:space="preserve"> wird in Kombination mit dem Datensegment </w:t>
-      </w:r>
-      <w:proofErr w:type="spellStart"/>
-      <w:r>
-        <w:rPr>
-          <w:lang w:val="de-DE"/>
-        </w:rPr>
-        <w:t>newBit</w:t>
-      </w:r>
-      <w:proofErr w:type="spellEnd"/>
-      <w:r>
-        <w:rPr>
-          <w:lang w:val="de-DE"/>
-        </w:rPr>
-        <w:t xml:space="preserve"> verwendet und zeigt an, ob der Scheduler einen neuen Prozess in der Prozesstabelle anlegen soll.</w:t>
+        <w:t>isNew wird in Kombination mit dem Datensegment newBit verwendet und zeigt an, ob der Scheduler einen neuen Prozess in der Prozesstabelle anlegen soll.</w:t>
       </w:r>
     </w:p>
     <w:p>
@@ -448,7 +332,6 @@
           <w:lang w:val="de-DE"/>
         </w:rPr>
       </w:pPr>
-      <w:proofErr w:type="spellStart"/>
       <w:r>
         <w:rPr>
           <w:b/>
@@ -456,40 +339,12 @@
         </w:rPr>
         <w:t>isDel</w:t>
       </w:r>
-      <w:proofErr w:type="spellEnd"/>
       <w:r>
         <w:rPr>
           <w:lang w:val="de-DE"/>
         </w:rPr>
         <w:br/>
-      </w:r>
-      <w:proofErr w:type="spellStart"/>
-      <w:r>
-        <w:rPr>
-          <w:lang w:val="de-DE"/>
-        </w:rPr>
-        <w:t>isDel</w:t>
-      </w:r>
-      <w:proofErr w:type="spellEnd"/>
-      <w:r>
-        <w:rPr>
-          <w:lang w:val="de-DE"/>
-        </w:rPr>
-        <w:t xml:space="preserve"> wird in Kombination mit dem Datensegment </w:t>
-      </w:r>
-      <w:proofErr w:type="spellStart"/>
-      <w:r>
-        <w:rPr>
-          <w:lang w:val="de-DE"/>
-        </w:rPr>
-        <w:t>newBit</w:t>
-      </w:r>
-      <w:proofErr w:type="spellEnd"/>
-      <w:r>
-        <w:rPr>
-          <w:lang w:val="de-DE"/>
-        </w:rPr>
-        <w:t xml:space="preserve"> verwendet und zeigt an, ob der Scheduler einen neuen Prozess aus der Prozesstabelle entfernen soll.</w:t>
+        <w:t>isDel wird in Kombination mit dem Datensegment newBit verwendet und zeigt an, ob der Scheduler einen neuen Prozess aus der Prozesstabelle entfernen soll.</w:t>
       </w:r>
     </w:p>
     <w:p>
@@ -503,7 +358,6 @@
           <w:lang w:val="de-DE"/>
         </w:rPr>
       </w:pPr>
-      <w:proofErr w:type="spellStart"/>
       <w:r>
         <w:rPr>
           <w:b/>
@@ -511,40 +365,12 @@
         </w:rPr>
         <w:t>isNon</w:t>
       </w:r>
-      <w:proofErr w:type="spellEnd"/>
       <w:r>
         <w:rPr>
           <w:lang w:val="de-DE"/>
         </w:rPr>
         <w:br/>
-      </w:r>
-      <w:proofErr w:type="spellStart"/>
-      <w:r>
-        <w:rPr>
-          <w:lang w:val="de-DE"/>
-        </w:rPr>
-        <w:t>isNon</w:t>
-      </w:r>
-      <w:proofErr w:type="spellEnd"/>
-      <w:r>
-        <w:rPr>
-          <w:lang w:val="de-DE"/>
-        </w:rPr>
-        <w:t xml:space="preserve"> wird in Kombination mit dem Datensegment </w:t>
-      </w:r>
-      <w:proofErr w:type="spellStart"/>
-      <w:r>
-        <w:rPr>
-          <w:lang w:val="de-DE"/>
-        </w:rPr>
-        <w:t>newBit</w:t>
-      </w:r>
-      <w:proofErr w:type="spellEnd"/>
-      <w:r>
-        <w:rPr>
-          <w:lang w:val="de-DE"/>
-        </w:rPr>
-        <w:t xml:space="preserve"> verwendet und zeigt dem Scheduler an, dass er weder anlegen noch löschen soll.</w:t>
+        <w:t>isNon wird in Kombination mit dem Datensegment newBit verwendet und zeigt dem Scheduler an, dass er weder anlegen noch löschen soll.</w:t>
       </w:r>
     </w:p>
     <w:p>
@@ -558,7 +384,6 @@
           <w:lang w:val="de-DE"/>
         </w:rPr>
       </w:pPr>
-      <w:proofErr w:type="spellStart"/>
       <w:r>
         <w:rPr>
           <w:b/>
@@ -566,26 +391,12 @@
         </w:rPr>
         <w:t>isProcessA</w:t>
       </w:r>
-      <w:proofErr w:type="spellEnd"/>
       <w:r>
         <w:rPr>
           <w:lang w:val="de-DE"/>
         </w:rPr>
         <w:br/>
-      </w:r>
-      <w:proofErr w:type="spellStart"/>
-      <w:r>
-        <w:rPr>
-          <w:lang w:val="de-DE"/>
-        </w:rPr>
-        <w:t>isProcessA</w:t>
-      </w:r>
-      <w:proofErr w:type="spellEnd"/>
-      <w:r>
-        <w:rPr>
-          <w:lang w:val="de-DE"/>
-        </w:rPr>
-        <w:t xml:space="preserve"> wird ausschließlich intern verwendet und entspricht der Adresse des Prozess innerhalb der Prozesstabelle.</w:t>
+        <w:t>isProcessA wird ausschließlich intern verwendet und entspricht der Adresse des Prozess innerhalb der Prozesstabelle.</w:t>
       </w:r>
     </w:p>
     <w:p>
@@ -599,7 +410,6 @@
           <w:lang w:val="de-DE"/>
         </w:rPr>
       </w:pPr>
-      <w:proofErr w:type="spellStart"/>
       <w:r>
         <w:rPr>
           <w:b/>
@@ -608,26 +418,12 @@
         <w:lastRenderedPageBreak/>
         <w:t>isProcessB</w:t>
       </w:r>
-      <w:proofErr w:type="spellEnd"/>
       <w:r>
         <w:rPr>
           <w:lang w:val="de-DE"/>
         </w:rPr>
         <w:br/>
-      </w:r>
-      <w:proofErr w:type="spellStart"/>
-      <w:r>
-        <w:rPr>
-          <w:lang w:val="de-DE"/>
-        </w:rPr>
-        <w:t>isProcessB</w:t>
-      </w:r>
-      <w:proofErr w:type="spellEnd"/>
-      <w:r>
-        <w:rPr>
-          <w:lang w:val="de-DE"/>
-        </w:rPr>
-        <w:t xml:space="preserve"> wird ausschließlich intern verwendet und entspricht der Adresse des Prozess innerhalb der Prozesstabelle.</w:t>
+        <w:t>isProcessB wird ausschließlich intern verwendet und entspricht der Adresse des Prozess innerhalb der Prozesstabelle.</w:t>
       </w:r>
     </w:p>
     <w:p>
@@ -641,7 +437,6 @@
           <w:lang w:val="de-DE"/>
         </w:rPr>
       </w:pPr>
-      <w:proofErr w:type="spellStart"/>
       <w:r>
         <w:rPr>
           <w:b/>
@@ -649,26 +444,12 @@
         </w:rPr>
         <w:t>isProcessC</w:t>
       </w:r>
-      <w:proofErr w:type="spellEnd"/>
       <w:r>
         <w:rPr>
           <w:lang w:val="de-DE"/>
         </w:rPr>
         <w:br/>
-      </w:r>
-      <w:proofErr w:type="spellStart"/>
-      <w:r>
-        <w:rPr>
-          <w:lang w:val="de-DE"/>
-        </w:rPr>
-        <w:t>isProcessC</w:t>
-      </w:r>
-      <w:proofErr w:type="spellEnd"/>
-      <w:r>
-        <w:rPr>
-          <w:lang w:val="de-DE"/>
-        </w:rPr>
-        <w:t xml:space="preserve"> wird ausschließlich intern verwendet und entspricht der Adresse des Prozess innerhalb der Prozesstabelle.</w:t>
+        <w:t>isProcessC wird ausschließlich intern verwendet und entspricht der Adresse des Prozess innerhalb der Prozesstabelle.</w:t>
       </w:r>
     </w:p>
     <w:p>
@@ -678,7 +459,7 @@
           <w:lang w:val="de-DE"/>
         </w:rPr>
       </w:pPr>
-      <w:bookmarkStart w:id="3" w:name="_Ref356035072"/>
+      <w:bookmarkStart w:id="0" w:name="_Ref356035072"/>
       <w:r>
         <w:rPr>
           <w:lang w:val="de-DE"/>
@@ -691,7 +472,7 @@
         </w:rPr>
         <w:t xml:space="preserve"> Prozesstabelle</w:t>
       </w:r>
-      <w:bookmarkEnd w:id="3"/>
+      <w:bookmarkEnd w:id="0"/>
     </w:p>
     <w:p>
       <w:pPr>
@@ -760,7 +541,8 @@
         <w:t xml:space="preserve">). </w:t>
       </w:r>
     </w:p>
-    <w:commentRangeStart w:id="4"/>
+    <w:bookmarkStart w:id="1" w:name="_MON_1429867079"/>
+    <w:bookmarkEnd w:id="1"/>
     <w:p>
       <w:pPr>
         <w:keepNext/>
@@ -772,7 +554,7 @@
         <w:rPr>
           <w:lang w:val="de-DE"/>
         </w:rPr>
-        <w:object w:dxaOrig="7110" w:dyaOrig="1515" w14:anchorId="2155F97B">
+        <w:object w:dxaOrig="8175" w:dyaOrig="1515">
           <v:shapetype id="_x0000_t75" coordsize="21600,21600" o:spt="75" o:preferrelative="t" path="m@4@5l@4@11@9@11@9@5xe" filled="f" stroked="f">
             <v:stroke joinstyle="miter"/>
             <v:formulas>
@@ -792,19 +574,12 @@
             <v:path o:extrusionok="f" gradientshapeok="t" o:connecttype="rect"/>
             <o:lock v:ext="edit" aspectratio="t"/>
           </v:shapetype>
-          <v:shape id="_x0000_i1026" type="#_x0000_t75" style="width:355.5pt;height:75.75pt" o:ole="">
-            <v:imagedata r:id="rId8" o:title=""/>
+          <v:shape id="_x0000_i1026" type="#_x0000_t75" style="width:408.95pt;height:76.05pt" o:ole="">
+            <v:imagedata r:id="rId6" o:title=""/>
           </v:shape>
-          <o:OLEObject Type="Embed" ProgID="Excel.Sheet.8" ShapeID="_x0000_i1026" DrawAspect="Content" ObjectID="_1429788599" r:id="rId9"/>
+          <o:OLEObject Type="Embed" ProgID="Excel.Sheet.8" ShapeID="_x0000_i1026" DrawAspect="Content" ObjectID="_1429881618" r:id="rId7"/>
         </w:object>
       </w:r>
-      <w:commentRangeEnd w:id="4"/>
-      <w:r>
-        <w:rPr>
-          <w:rStyle w:val="Kommentarzeichen"/>
-        </w:rPr>
-        <w:commentReference w:id="4"/>
-      </w:r>
     </w:p>
     <w:p>
       <w:pPr>
@@ -813,7 +588,7 @@
           <w:lang w:val="de-DE"/>
         </w:rPr>
       </w:pPr>
-      <w:bookmarkStart w:id="5" w:name="_Ref356036029"/>
+      <w:bookmarkStart w:id="2" w:name="_Ref356036029"/>
       <w:r>
         <w:rPr>
           <w:lang w:val="de-DE"/>
@@ -842,7 +617,7 @@
       <w:r>
         <w:fldChar w:fldCharType="end"/>
       </w:r>
-      <w:bookmarkEnd w:id="5"/>
+      <w:bookmarkEnd w:id="2"/>
       <w:r>
         <w:rPr>
           <w:lang w:val="de-DE"/>
@@ -860,41 +635,19 @@
         <w:rPr>
           <w:lang w:val="de-DE"/>
         </w:rPr>
-        <w:t>Das „ist Aktiv“-</w:t>
-      </w:r>
-      <w:proofErr w:type="spellStart"/>
-      <w:r>
-        <w:rPr>
-          <w:lang w:val="de-DE"/>
-        </w:rPr>
-        <w:t>Flag</w:t>
-      </w:r>
-      <w:proofErr w:type="spellEnd"/>
-      <w:r>
-        <w:rPr>
-          <w:lang w:val="de-DE"/>
-        </w:rPr>
-        <w:t xml:space="preserve"> wird dafür genutzt um dem Scheduler anzuzeigen, ob der jeweilige Prozess </w:t>
-      </w:r>
-      <w:commentRangeStart w:id="6"/>
-      <w:r>
-        <w:rPr>
-          <w:lang w:val="de-DE"/>
-        </w:rPr>
-        <w:t>gestartet</w:t>
-      </w:r>
-      <w:commentRangeEnd w:id="6"/>
-      <w:r>
-        <w:rPr>
-          <w:rStyle w:val="Kommentarzeichen"/>
-        </w:rPr>
-        <w:commentReference w:id="6"/>
-      </w:r>
-      <w:r>
-        <w:rPr>
-          <w:lang w:val="de-DE"/>
-        </w:rPr>
-        <w:t xml:space="preserve"> wurde oder nicht. Entsprechend wird es beim Anlegen eines Prozesses auf den Wert 1 gesetzt bzw. beim </w:t>
+        <w:t xml:space="preserve">Das „ist Aktiv“-Flag wird dafür genutzt um dem Scheduler anzuzeigen, ob der jeweilige Prozess </w:t>
+      </w:r>
+      <w:r>
+        <w:rPr>
+          <w:lang w:val="de-DE"/>
+        </w:rPr>
+        <w:t>läuft</w:t>
+      </w:r>
+      <w:r>
+        <w:rPr>
+          <w:lang w:val="de-DE"/>
+        </w:rPr>
+        <w:t xml:space="preserve"> oder nicht. Entsprechend wird es beim Anlegen eines Prozesses auf den Wert 1 gesetzt bzw. beim </w:t>
       </w:r>
       <w:r>
         <w:rPr>
@@ -926,49 +679,7 @@
         <w:rPr>
           <w:lang w:val="de-DE"/>
         </w:rPr>
-        <w:t xml:space="preserve">Das Feld „aktueller </w:t>
-      </w:r>
-      <w:proofErr w:type="spellStart"/>
-      <w:r>
-        <w:rPr>
-          <w:lang w:val="de-DE"/>
-        </w:rPr>
-        <w:t>Stackpointer</w:t>
-      </w:r>
-      <w:proofErr w:type="spellEnd"/>
-      <w:r>
-        <w:rPr>
-          <w:lang w:val="de-DE"/>
-        </w:rPr>
-        <w:t xml:space="preserve">“ wird verwendet um den </w:t>
-      </w:r>
-      <w:proofErr w:type="spellStart"/>
-      <w:r>
-        <w:rPr>
-          <w:lang w:val="de-DE"/>
-        </w:rPr>
-        <w:t>Stackpointer</w:t>
-      </w:r>
-      <w:proofErr w:type="spellEnd"/>
-      <w:r>
-        <w:rPr>
-          <w:lang w:val="de-DE"/>
-        </w:rPr>
-        <w:t xml:space="preserve"> eines Prozesses nach Ablauf von dessen Zeitscheibe zu sichern. Wenn der Prozess erneut an der Reihe ist, wird der </w:t>
-      </w:r>
-      <w:proofErr w:type="spellStart"/>
-      <w:r>
-        <w:rPr>
-          <w:lang w:val="de-DE"/>
-        </w:rPr>
-        <w:t>Stackpointer</w:t>
-      </w:r>
-      <w:proofErr w:type="spellEnd"/>
-      <w:r>
-        <w:rPr>
-          <w:lang w:val="de-DE"/>
-        </w:rPr>
-        <w:t xml:space="preserve"> wiederhergestellt, um sicherzustellen, dass der Prozess an der Stelle weiterläuft, an der er unterbrochen wurde.</w:t>
+        <w:t>Das Feld „aktueller Stackpointer“ wird verwendet um den Stackpointer eines Prozesses nach Ablauf von dessen Zeitscheibe zu sichern. Wenn der Prozess erneut an der Reihe ist, wird der Stackpointer wiederhergestellt, um sicherzustellen, dass der Prozess an der Stelle weiterläuft, an der er unterbrochen wurde.</w:t>
       </w:r>
     </w:p>
     <w:p>
@@ -994,35 +705,7 @@
         <w:rPr>
           <w:lang w:val="de-DE"/>
         </w:rPr>
-        <w:t xml:space="preserve">Die Prozessdaten stellen den </w:t>
-      </w:r>
-      <w:proofErr w:type="spellStart"/>
-      <w:r>
-        <w:rPr>
-          <w:lang w:val="de-DE"/>
-        </w:rPr>
-        <w:t>Stack</w:t>
-      </w:r>
-      <w:proofErr w:type="spellEnd"/>
-      <w:r>
-        <w:rPr>
-          <w:lang w:val="de-DE"/>
-        </w:rPr>
-        <w:t xml:space="preserve"> des jeweiligen Prozesses dar. Um zu gewährleisten, dass Prozesse ihre Daten in der Tabelle speichern, werden deren </w:t>
-      </w:r>
-      <w:proofErr w:type="spellStart"/>
-      <w:r>
-        <w:rPr>
-          <w:lang w:val="de-DE"/>
-        </w:rPr>
-        <w:t>Stackpointer</w:t>
-      </w:r>
-      <w:proofErr w:type="spellEnd"/>
-      <w:r>
-        <w:rPr>
-          <w:lang w:val="de-DE"/>
-        </w:rPr>
-        <w:t xml:space="preserve"> anfangs auf eine Adresse relativ zur Startadresse der Prozesstabelle gesetzt.</w:t>
+        <w:t>Die Prozessdaten stellen den Stack des jeweiligen Prozesses dar. Um zu gewährleisten, dass Prozesse ihre Daten in der Tabelle speichern, werden deren Stackpointer anfangs auf eine Adresse relativ zur Startadresse der Prozesstabelle gesetzt.</w:t>
       </w:r>
     </w:p>
     <w:p>
@@ -1049,35 +732,7 @@
         <w:rPr>
           <w:lang w:val="de-DE"/>
         </w:rPr>
-        <w:t xml:space="preserve">Die Interrupt-Routine, die nach Ablauf einer Zeitscheibe ausgeführt wird, enthält die Hauptfunktionalität des Schedulers. In ihr wird zunächst der </w:t>
-      </w:r>
-      <w:proofErr w:type="spellStart"/>
-      <w:r>
-        <w:rPr>
-          <w:lang w:val="de-DE"/>
-        </w:rPr>
-        <w:t>Stack</w:t>
-      </w:r>
-      <w:proofErr w:type="spellEnd"/>
-      <w:r>
-        <w:rPr>
-          <w:lang w:val="de-DE"/>
-        </w:rPr>
-        <w:t xml:space="preserve"> des unterbrochenen Prozesses in der Tabelle gespeichert. Anschließend wird solange die Prozesstabelle durchlaufen, bis ein Prozess gefunden wird, dessen „ist Aktiv“-Feld gesetzt ist. Ebenfalls werden Prozesse erstellt bzw. gelöscht, falls das </w:t>
-      </w:r>
-      <w:proofErr w:type="spellStart"/>
-      <w:r>
-        <w:rPr>
-          <w:lang w:val="de-DE"/>
-        </w:rPr>
-        <w:t>newBit</w:t>
-      </w:r>
-      <w:proofErr w:type="spellEnd"/>
-      <w:r>
-        <w:rPr>
-          <w:lang w:val="de-DE"/>
-        </w:rPr>
-        <w:t xml:space="preserve"> entsprechend gesetzt wurde. Nach erfolgreicher Identifikation eines aktiven Prozesses, wird zunächst seine </w:t>
+        <w:t xml:space="preserve">Die Interrupt-Routine, die nach Ablauf einer Zeitscheibe ausgeführt wird, enthält die Hauptfunktionalität des Schedulers. In ihr wird zunächst der Stack des unterbrochenen Prozesses in der Tabelle gespeichert. Anschließend wird solange die Prozesstabelle durchlaufen, bis ein Prozess gefunden wird, dessen „ist Aktiv“-Feld gesetzt ist. Ebenfalls werden Prozesse erstellt bzw. gelöscht, falls das newBit entsprechend gesetzt wurde. Nach erfolgreicher Identifikation eines aktiven Prozesses, wird zunächst seine </w:t>
       </w:r>
       <w:r>
         <w:rPr>
@@ -1143,35 +798,7 @@
         <w:rPr>
           <w:lang w:val="de-DE"/>
         </w:rPr>
-        <w:t xml:space="preserve"> Anschließend werden </w:t>
-      </w:r>
-      <w:proofErr w:type="spellStart"/>
-      <w:r>
-        <w:rPr>
-          <w:lang w:val="de-DE"/>
-        </w:rPr>
-        <w:t>Stackpointer</w:t>
-      </w:r>
-      <w:proofErr w:type="spellEnd"/>
-      <w:r>
-        <w:rPr>
-          <w:lang w:val="de-DE"/>
-        </w:rPr>
-        <w:t xml:space="preserve"> und </w:t>
-      </w:r>
-      <w:proofErr w:type="spellStart"/>
-      <w:r>
-        <w:rPr>
-          <w:lang w:val="de-DE"/>
-        </w:rPr>
-        <w:t>Stack</w:t>
-      </w:r>
-      <w:proofErr w:type="spellEnd"/>
-      <w:r>
-        <w:rPr>
-          <w:lang w:val="de-DE"/>
-        </w:rPr>
-        <w:t xml:space="preserve"> des Prozess wiederhergestellt und</w:t>
+        <w:t xml:space="preserve"> Anschließend werden Stackpointer und Stack des Prozess wiederhergestellt und</w:t>
       </w:r>
       <w:r>
         <w:rPr>
@@ -1193,54 +820,26 @@
           <w:lang w:val="de-DE"/>
         </w:rPr>
       </w:pPr>
-      <w:bookmarkStart w:id="7" w:name="_Ref356037158"/>
+      <w:bookmarkStart w:id="3" w:name="_Ref356037158"/>
       <w:r>
         <w:rPr>
           <w:lang w:val="de-DE"/>
         </w:rPr>
         <w:t>Zeitscheiben (Prioritäten)</w:t>
       </w:r>
-      <w:bookmarkEnd w:id="7"/>
-    </w:p>
-    <w:p>
-      <w:pPr>
-        <w:rPr>
-          <w:lang w:val="de-DE"/>
-        </w:rPr>
-      </w:pPr>
-      <w:r>
-        <w:rPr>
-          <w:lang w:val="de-DE"/>
-        </w:rPr>
-        <w:t xml:space="preserve">Im Projekt werden die Zeitscheiben über einen 16-Bit-Timer realisiert, um diesen komfortabel manipulieren zu können. Da in </w:t>
-      </w:r>
-      <w:proofErr w:type="spellStart"/>
-      <w:r>
-        <w:rPr>
-          <w:lang w:val="de-DE"/>
-        </w:rPr>
-        <w:t>ProzessA</w:t>
-      </w:r>
-      <w:proofErr w:type="spellEnd"/>
-      <w:r>
-        <w:rPr>
-          <w:lang w:val="de-DE"/>
-        </w:rPr>
-        <w:t xml:space="preserve">  ein 13-Bit-Timer (8-Bit mit </w:t>
-      </w:r>
-      <w:proofErr w:type="spellStart"/>
-      <w:r>
-        <w:rPr>
-          <w:lang w:val="de-DE"/>
-        </w:rPr>
-        <w:t>prescaling</w:t>
-      </w:r>
-      <w:proofErr w:type="spellEnd"/>
-      <w:r>
-        <w:rPr>
-          <w:lang w:val="de-DE"/>
-        </w:rPr>
-        <w:t>) verwendet wird, werden die Zeiten relativ zu diesem verteilt und wurden folgendermaßen berechnet:</w:t>
+      <w:bookmarkEnd w:id="3"/>
+    </w:p>
+    <w:p>
+      <w:pPr>
+        <w:rPr>
+          <w:lang w:val="de-DE"/>
+        </w:rPr>
+      </w:pPr>
+      <w:r>
+        <w:rPr>
+          <w:lang w:val="de-DE"/>
+        </w:rPr>
+        <w:t>Im Projekt werden die Zeitscheiben über einen 16-Bit-Timer realisiert, um diesen komfortabel manipulieren zu können. Da in ProzessA  ein 13-Bit-Timer (8-Bit mit prescaling) verwendet wird, werden die Zeiten relativ zu diesem verteilt und wurden folgendermaßen berechnet:</w:t>
       </w:r>
     </w:p>
     <w:p>
@@ -1427,32 +1026,95 @@
         <w:t>Die hierzu verwendeten, absoluten Prioritäten lauten wie folgt:</w:t>
       </w:r>
     </w:p>
-    <w:commentRangeStart w:id="8"/>
-    <w:bookmarkStart w:id="9" w:name="_MON_1429780001"/>
-    <w:bookmarkEnd w:id="9"/>
-    <w:p>
-      <w:pPr>
-        <w:rPr>
-          <w:lang w:val="de-DE"/>
-        </w:rPr>
-      </w:pPr>
-      <w:r>
-        <w:rPr>
-          <w:lang w:val="de-DE"/>
-        </w:rPr>
-        <w:object w:dxaOrig="2550" w:dyaOrig="1215" w14:anchorId="7A50B73A">
-          <v:shape id="_x0000_i1025" type="#_x0000_t75" style="width:127.5pt;height:60.75pt" o:ole="">
-            <v:imagedata r:id="rId10" o:title=""/>
+    <w:bookmarkStart w:id="4" w:name="_MON_1429780001"/>
+    <w:bookmarkEnd w:id="4"/>
+    <w:p>
+      <w:pPr>
+        <w:rPr>
+          <w:lang w:val="de-DE"/>
+        </w:rPr>
+      </w:pPr>
+      <w:r>
+        <w:rPr>
+          <w:lang w:val="de-DE"/>
+        </w:rPr>
+        <w:object w:dxaOrig="2550" w:dyaOrig="1215">
+          <v:shape id="_x0000_i1025" type="#_x0000_t75" style="width:127.3pt;height:60.5pt" o:ole="">
+            <v:imagedata r:id="rId8" o:title=""/>
           </v:shape>
-          <o:OLEObject Type="Embed" ProgID="Excel.Sheet.8" ShapeID="_x0000_i1025" DrawAspect="Content" ObjectID="_1429788600" r:id="rId11"/>
+          <o:OLEObject Type="Embed" ProgID="Excel.Sheet.8" ShapeID="_x0000_i1025" DrawAspect="Content" ObjectID="_1429881619" r:id="rId9"/>
         </w:object>
       </w:r>
-      <w:commentRangeEnd w:id="8"/>
-      <w:r>
-        <w:rPr>
-          <w:rStyle w:val="Kommentarzeichen"/>
-        </w:rPr>
-        <w:commentReference w:id="8"/>
+    </w:p>
+    <w:p>
+      <w:pPr>
+        <w:rPr>
+          <w:lang w:val="de-DE"/>
+        </w:rPr>
+      </w:pPr>
+      <w:r>
+        <w:rPr>
+          <w:lang w:val="de-DE"/>
+        </w:rPr>
+        <w:t>Ein geringerer Wert bedeutet eine höhere Priorität.</w:t>
+      </w:r>
+      <w:r>
+        <w:rPr>
+          <w:lang w:val="de-DE"/>
+        </w:rPr>
+        <w:t xml:space="preserve"> Die Prioritäten wurde</w:t>
+      </w:r>
+      <w:r>
+        <w:rPr>
+          <w:lang w:val="de-DE"/>
+        </w:rPr>
+        <w:t>n</w:t>
+      </w:r>
+      <w:r>
+        <w:rPr>
+          <w:lang w:val="de-DE"/>
+        </w:rPr>
+        <w:t xml:space="preserve"> so gewählt, dass ProzessA möglichst häufig an der Reihe ist, um die Ausgabe </w:t>
+      </w:r>
+      <w:r>
+        <w:rPr>
+          <w:lang w:val="de-DE"/>
+        </w:rPr>
+        <w:t xml:space="preserve">der „a“ </w:t>
+      </w:r>
+      <w:r>
+        <w:rPr>
+          <w:lang w:val="de-DE"/>
+        </w:rPr>
+        <w:t xml:space="preserve">möglichst nahe bei einer Sekunde zu halten. Da </w:t>
+      </w:r>
+      <w:proofErr w:type="spellStart"/>
+      <w:r>
+        <w:rPr>
+          <w:lang w:val="de-DE"/>
+        </w:rPr>
+        <w:t>ProzessB</w:t>
+      </w:r>
+      <w:proofErr w:type="spellEnd"/>
+      <w:r>
+        <w:rPr>
+          <w:lang w:val="de-DE"/>
+        </w:rPr>
+        <w:t xml:space="preserve"> ein relativ kurzer Prozess ist, da keine Endlosschleife enthalten ist, besitzt er die nächst höhere Priorität. Aufgrund der Tatsache, dass Benutzereingaben verhältnismäßig selten sind, hat somit </w:t>
+      </w:r>
+      <w:proofErr w:type="spellStart"/>
+      <w:r>
+        <w:rPr>
+          <w:lang w:val="de-DE"/>
+        </w:rPr>
+        <w:t>ProzessC</w:t>
+      </w:r>
+      <w:proofErr w:type="spellEnd"/>
+      <w:r>
+        <w:rPr>
+          <w:lang w:val="de-DE"/>
+        </w:rPr>
+        <w:t xml:space="preserve"> die niedrigste Priorität erhalten.</w:t>
       </w:r>
     </w:p>
     <w:p>
@@ -1481,8 +1143,8 @@
         </w:rPr>
         <w:t>Wenn ein Prozess bereits gestartet wurde, jedoch der Konsolenprozess einen erneuten Star</w:t>
       </w:r>
-      <w:bookmarkStart w:id="10" w:name="_GoBack"/>
-      <w:bookmarkEnd w:id="10"/>
+      <w:bookmarkStart w:id="5" w:name="_GoBack"/>
+      <w:bookmarkEnd w:id="5"/>
       <w:r>
         <w:rPr>
           <w:lang w:val="de-DE"/>
@@ -1505,626 +1167,6 @@
     </w:sectPr>
   </w:body>
 </w:document>
-</file>
-
-<file path=word/comments.xml><?xml version="1.0" encoding="utf-8"?>
-<w:comments xmlns:wpc="http://schemas.microsoft.com/office/word/2010/wordprocessingCanvas" xmlns:mc="http://schemas.openxmlformats.org/markup-compatibility/2006" xmlns:o="urn:schemas-microsoft-com:office:office" xmlns:r="http://schemas.openxmlformats.org/officeDocument/2006/relationships" xmlns:m="http://schemas.openxmlformats.org/officeDocument/2006/math" xmlns:v="urn:schemas-microsoft-com:vml" xmlns:wp14="http://schemas.microsoft.com/office/word/2010/wordprocessingDrawing" xmlns:wp="http://schemas.openxmlformats.org/drawingml/2006/wordprocessingDrawing" xmlns:w10="urn:schemas-microsoft-com:office:word" xmlns:w="http://schemas.openxmlformats.org/wordprocessingml/2006/main" xmlns:w14="http://schemas.microsoft.com/office/word/2010/wordml" xmlns:w15="http://schemas.microsoft.com/office/word/2012/wordml" xmlns:wpg="http://schemas.microsoft.com/office/word/2010/wordprocessingGroup" xmlns:wpi="http://schemas.microsoft.com/office/word/2010/wordprocessingInk" xmlns:wne="http://schemas.microsoft.com/office/word/2006/wordml" xmlns:wps="http://schemas.microsoft.com/office/word/2010/wordprocessingShape" mc:Ignorable="w14 w15 wp14">
-  <w:comment w:id="0" w:author="Jay" w:date="2013-05-11T14:28:00Z" w:initials="J">
-    <w:p>
-      <w:pPr>
-        <w:pStyle w:val="Kommentartext"/>
-        <w:rPr>
-          <w:lang w:val="de-DE"/>
-        </w:rPr>
-      </w:pPr>
-      <w:r>
-        <w:rPr>
-          <w:rStyle w:val="Kommentarzeichen"/>
-        </w:rPr>
-        <w:annotationRef/>
-      </w:r>
-      <w:r>
-        <w:rPr>
-          <w:lang w:val="de-DE"/>
-        </w:rPr>
-        <w:t xml:space="preserve">Ich </w:t>
-      </w:r>
-      <w:proofErr w:type="spellStart"/>
-      <w:r>
-        <w:rPr>
-          <w:lang w:val="de-DE"/>
-        </w:rPr>
-        <w:t>fänds</w:t>
-      </w:r>
-      <w:proofErr w:type="spellEnd"/>
-      <w:r>
-        <w:rPr>
-          <w:lang w:val="de-DE"/>
-        </w:rPr>
-        <w:t xml:space="preserve"> sinnvoll den </w:t>
-      </w:r>
-      <w:proofErr w:type="spellStart"/>
-      <w:r>
-        <w:rPr>
-          <w:lang w:val="de-DE"/>
-        </w:rPr>
-        <w:t>bullet</w:t>
-      </w:r>
-      <w:proofErr w:type="spellEnd"/>
-      <w:r>
-        <w:rPr>
-          <w:lang w:val="de-DE"/>
-        </w:rPr>
-        <w:t xml:space="preserve"> </w:t>
-      </w:r>
-      <w:proofErr w:type="spellStart"/>
-      <w:r>
-        <w:rPr>
-          <w:lang w:val="de-DE"/>
-        </w:rPr>
-        <w:t>point</w:t>
-      </w:r>
-      <w:proofErr w:type="spellEnd"/>
-      <w:r>
-        <w:rPr>
-          <w:lang w:val="de-DE"/>
-        </w:rPr>
-        <w:t xml:space="preserve"> „</w:t>
-      </w:r>
-      <w:proofErr w:type="spellStart"/>
-      <w:r>
-        <w:rPr>
-          <w:lang w:val="de-DE"/>
-        </w:rPr>
-        <w:t>index</w:t>
-      </w:r>
-      <w:proofErr w:type="spellEnd"/>
-      <w:r>
-        <w:rPr>
-          <w:lang w:val="de-DE"/>
-        </w:rPr>
-        <w:t>“ und „</w:t>
-      </w:r>
-      <w:proofErr w:type="spellStart"/>
-      <w:r>
-        <w:rPr>
-          <w:lang w:val="de-DE"/>
-        </w:rPr>
-        <w:t>newBit</w:t>
-      </w:r>
-      <w:proofErr w:type="spellEnd"/>
-      <w:r>
-        <w:rPr>
-          <w:lang w:val="de-DE"/>
-        </w:rPr>
-        <w:t>“ zu tauschen</w:t>
-      </w:r>
-      <w:r>
-        <w:rPr>
-          <w:lang w:val="de-DE"/>
-        </w:rPr>
-        <w:t xml:space="preserve"> </w:t>
-      </w:r>
-    </w:p>
-  </w:comment>
-  <w:comment w:id="1" w:author="Patrick Teutsch" w:date="2013-05-11T11:19:00Z" w:initials="PT">
-    <w:p>
-      <w:pPr>
-        <w:pStyle w:val="Kommentartext"/>
-      </w:pPr>
-      <w:r>
-        <w:rPr>
-          <w:rStyle w:val="Kommentarzeichen"/>
-        </w:rPr>
-        <w:annotationRef/>
-      </w:r>
-      <w:proofErr w:type="spellStart"/>
-      <w:r>
-        <w:t>Werte</w:t>
-      </w:r>
-      <w:proofErr w:type="spellEnd"/>
-      <w:r>
-        <w:t xml:space="preserve"> </w:t>
-      </w:r>
-      <w:proofErr w:type="spellStart"/>
-      <w:r>
-        <w:t>dazunehmen</w:t>
-      </w:r>
-      <w:proofErr w:type="spellEnd"/>
-      <w:r>
-        <w:t>?</w:t>
-      </w:r>
-    </w:p>
-  </w:comment>
-  <w:comment w:id="2" w:author="Jay" w:date="2013-05-11T14:29:00Z" w:initials="J">
-    <w:p>
-      <w:pPr>
-        <w:pStyle w:val="Kommentartext"/>
-        <w:rPr>
-          <w:lang w:val="de-DE"/>
-        </w:rPr>
-      </w:pPr>
-      <w:r>
-        <w:rPr>
-          <w:rStyle w:val="Kommentarzeichen"/>
-        </w:rPr>
-        <w:annotationRef/>
-      </w:r>
-      <w:r>
-        <w:rPr>
-          <w:lang w:val="de-DE"/>
-        </w:rPr>
-        <w:t>Hm… ich würd sagen des passt so</w:t>
-      </w:r>
-      <w:r>
-        <w:rPr>
-          <w:lang w:val="de-DE"/>
-        </w:rPr>
-        <w:t xml:space="preserve"> </w:t>
-      </w:r>
-    </w:p>
-  </w:comment>
-  <w:comment w:id="4" w:author="Jay" w:date="2013-05-11T14:31:00Z" w:initials="J">
-    <w:p>
-      <w:pPr>
-        <w:pStyle w:val="Kommentartext"/>
-        <w:rPr>
-          <w:lang w:val="de-DE"/>
-        </w:rPr>
-      </w:pPr>
-      <w:r>
-        <w:rPr>
-          <w:rStyle w:val="Kommentarzeichen"/>
-        </w:rPr>
-        <w:annotationRef/>
-      </w:r>
-      <w:r>
-        <w:rPr>
-          <w:lang w:val="de-DE"/>
-        </w:rPr>
-        <w:t xml:space="preserve">Ich vermute die </w:t>
-      </w:r>
-      <w:proofErr w:type="spellStart"/>
-      <w:r>
-        <w:rPr>
-          <w:lang w:val="de-DE"/>
-        </w:rPr>
-        <w:t>zellgröße</w:t>
-      </w:r>
-      <w:proofErr w:type="spellEnd"/>
-      <w:r>
-        <w:rPr>
-          <w:lang w:val="de-DE"/>
-        </w:rPr>
-        <w:t xml:space="preserve"> hast du anhand der </w:t>
-      </w:r>
-      <w:proofErr w:type="spellStart"/>
-      <w:r>
-        <w:rPr>
-          <w:lang w:val="de-DE"/>
-        </w:rPr>
-        <w:t>überschrift</w:t>
-      </w:r>
-      <w:proofErr w:type="spellEnd"/>
-      <w:r>
-        <w:rPr>
-          <w:lang w:val="de-DE"/>
-        </w:rPr>
-        <w:t xml:space="preserve"> gemacht… </w:t>
-      </w:r>
-      <w:proofErr w:type="spellStart"/>
-      <w:r>
-        <w:rPr>
-          <w:lang w:val="de-DE"/>
-        </w:rPr>
-        <w:t>mMn</w:t>
-      </w:r>
-      <w:proofErr w:type="spellEnd"/>
-      <w:r>
-        <w:rPr>
-          <w:lang w:val="de-DE"/>
-        </w:rPr>
-        <w:t xml:space="preserve"> </w:t>
-      </w:r>
-      <w:proofErr w:type="spellStart"/>
-      <w:r>
-        <w:rPr>
-          <w:lang w:val="de-DE"/>
-        </w:rPr>
-        <w:t>is</w:t>
-      </w:r>
-      <w:proofErr w:type="spellEnd"/>
-      <w:r>
-        <w:rPr>
-          <w:lang w:val="de-DE"/>
-        </w:rPr>
-        <w:t xml:space="preserve"> optisch der </w:t>
-      </w:r>
-      <w:proofErr w:type="spellStart"/>
-      <w:r>
-        <w:rPr>
-          <w:lang w:val="de-DE"/>
-        </w:rPr>
-        <w:t>größen</w:t>
-      </w:r>
-      <w:proofErr w:type="spellEnd"/>
-      <w:r>
-        <w:rPr>
-          <w:lang w:val="de-DE"/>
-        </w:rPr>
-        <w:t xml:space="preserve"> unterschied der spalten klar, kannst du da nach rechts noch die </w:t>
-      </w:r>
-      <w:proofErr w:type="spellStart"/>
-      <w:r>
-        <w:rPr>
-          <w:lang w:val="de-DE"/>
-        </w:rPr>
-        <w:t>startadresse</w:t>
-      </w:r>
-      <w:proofErr w:type="spellEnd"/>
-      <w:r>
-        <w:rPr>
-          <w:lang w:val="de-DE"/>
-        </w:rPr>
-        <w:t xml:space="preserve"> und die </w:t>
-      </w:r>
-      <w:proofErr w:type="spellStart"/>
-      <w:r>
-        <w:rPr>
-          <w:lang w:val="de-DE"/>
-        </w:rPr>
-        <w:t>prozessdaten</w:t>
-      </w:r>
-      <w:proofErr w:type="spellEnd"/>
-      <w:r>
-        <w:rPr>
-          <w:lang w:val="de-DE"/>
-        </w:rPr>
-        <w:t xml:space="preserve"> vielleicht </w:t>
-      </w:r>
-      <w:proofErr w:type="spellStart"/>
-      <w:r>
-        <w:rPr>
-          <w:lang w:val="de-DE"/>
-        </w:rPr>
-        <w:t>bssl</w:t>
-      </w:r>
-      <w:proofErr w:type="spellEnd"/>
-      <w:r>
-        <w:rPr>
-          <w:lang w:val="de-DE"/>
-        </w:rPr>
-        <w:t xml:space="preserve"> ausdehnen? Muss </w:t>
-      </w:r>
-      <w:proofErr w:type="spellStart"/>
-      <w:r>
-        <w:rPr>
-          <w:lang w:val="de-DE"/>
-        </w:rPr>
-        <w:t>ned</w:t>
-      </w:r>
-      <w:proofErr w:type="spellEnd"/>
-      <w:r>
-        <w:rPr>
-          <w:lang w:val="de-DE"/>
-        </w:rPr>
-        <w:t xml:space="preserve"> maßstabsgetreu sein, aber halt so dass man die </w:t>
-      </w:r>
-      <w:proofErr w:type="spellStart"/>
-      <w:r>
-        <w:rPr>
-          <w:lang w:val="de-DE"/>
-        </w:rPr>
-        <w:t>größen</w:t>
-      </w:r>
-      <w:proofErr w:type="spellEnd"/>
-      <w:r>
-        <w:rPr>
-          <w:lang w:val="de-DE"/>
-        </w:rPr>
-        <w:t xml:space="preserve"> aufn ersten blick </w:t>
-      </w:r>
-      <w:proofErr w:type="spellStart"/>
-      <w:r>
-        <w:rPr>
-          <w:lang w:val="de-DE"/>
-        </w:rPr>
-        <w:t>bissl</w:t>
-      </w:r>
-      <w:proofErr w:type="spellEnd"/>
-      <w:r>
-        <w:rPr>
-          <w:lang w:val="de-DE"/>
-        </w:rPr>
-        <w:t xml:space="preserve"> besser einschätzen kann</w:t>
-      </w:r>
-      <w:r>
-        <w:rPr>
-          <w:lang w:val="de-DE"/>
-        </w:rPr>
-        <w:t xml:space="preserve"> </w:t>
-      </w:r>
-    </w:p>
-  </w:comment>
-  <w:comment w:id="6" w:author="Jay" w:date="2013-05-11T14:35:00Z" w:initials="J">
-    <w:p>
-      <w:pPr>
-        <w:pStyle w:val="Kommentartext"/>
-        <w:rPr>
-          <w:lang w:val="de-DE"/>
-        </w:rPr>
-      </w:pPr>
-      <w:r>
-        <w:rPr>
-          <w:rStyle w:val="Kommentarzeichen"/>
-        </w:rPr>
-        <w:annotationRef/>
-      </w:r>
-      <w:proofErr w:type="spellStart"/>
-      <w:r>
-        <w:rPr>
-          <w:lang w:val="de-DE"/>
-        </w:rPr>
-        <w:t>Is</w:t>
-      </w:r>
-      <w:proofErr w:type="spellEnd"/>
-      <w:r>
-        <w:rPr>
-          <w:lang w:val="de-DE"/>
-        </w:rPr>
-        <w:t xml:space="preserve"> aktiv </w:t>
-      </w:r>
-      <w:proofErr w:type="spellStart"/>
-      <w:r>
-        <w:rPr>
-          <w:lang w:val="de-DE"/>
-        </w:rPr>
-        <w:t>flag</w:t>
-      </w:r>
-      <w:proofErr w:type="spellEnd"/>
-      <w:r>
-        <w:rPr>
-          <w:lang w:val="de-DE"/>
-        </w:rPr>
-        <w:t xml:space="preserve"> nicht das </w:t>
-      </w:r>
-      <w:proofErr w:type="spellStart"/>
-      <w:r>
-        <w:rPr>
-          <w:lang w:val="de-DE"/>
-        </w:rPr>
-        <w:t>flag</w:t>
-      </w:r>
-      <w:proofErr w:type="spellEnd"/>
-      <w:r>
-        <w:rPr>
-          <w:lang w:val="de-DE"/>
-        </w:rPr>
-        <w:t xml:space="preserve"> um zu zeigen ob der </w:t>
-      </w:r>
-      <w:proofErr w:type="spellStart"/>
-      <w:r>
-        <w:rPr>
-          <w:lang w:val="de-DE"/>
-        </w:rPr>
-        <w:t>prozess</w:t>
-      </w:r>
-      <w:proofErr w:type="spellEnd"/>
-      <w:r>
-        <w:rPr>
-          <w:lang w:val="de-DE"/>
-        </w:rPr>
-        <w:t xml:space="preserve"> läuft oder nicht? </w:t>
-      </w:r>
-      <w:r>
-        <w:rPr>
-          <w:lang w:val="de-DE"/>
-        </w:rPr>
-        <w:t xml:space="preserve">Der </w:t>
-      </w:r>
-      <w:proofErr w:type="spellStart"/>
-      <w:r>
-        <w:rPr>
-          <w:lang w:val="de-DE"/>
-        </w:rPr>
-        <w:t>scheduler</w:t>
-      </w:r>
-      <w:proofErr w:type="spellEnd"/>
-      <w:r>
-        <w:rPr>
-          <w:lang w:val="de-DE"/>
-        </w:rPr>
-        <w:t xml:space="preserve"> kann daraus </w:t>
-      </w:r>
-      <w:proofErr w:type="spellStart"/>
-      <w:r>
-        <w:rPr>
-          <w:lang w:val="de-DE"/>
-        </w:rPr>
-        <w:t>ned</w:t>
-      </w:r>
-      <w:proofErr w:type="spellEnd"/>
-      <w:r>
-        <w:rPr>
-          <w:lang w:val="de-DE"/>
-        </w:rPr>
-        <w:t xml:space="preserve"> ableiten ob der </w:t>
-      </w:r>
-      <w:proofErr w:type="spellStart"/>
-      <w:r>
-        <w:rPr>
-          <w:lang w:val="de-DE"/>
-        </w:rPr>
-        <w:t>prozess</w:t>
-      </w:r>
-      <w:proofErr w:type="spellEnd"/>
-      <w:r>
-        <w:rPr>
-          <w:lang w:val="de-DE"/>
-        </w:rPr>
-        <w:t xml:space="preserve"> frisch gestartet wurde oder schon ewig läuft, er weiß nur dass er drankommen kann</w:t>
-      </w:r>
-    </w:p>
-  </w:comment>
-  <w:comment w:id="8" w:author="Jay" w:date="2013-05-11T14:42:00Z" w:initials="J">
-    <w:p>
-      <w:pPr>
-        <w:pStyle w:val="Kommentartext"/>
-        <w:rPr>
-          <w:lang w:val="de-DE"/>
-        </w:rPr>
-      </w:pPr>
-      <w:r>
-        <w:rPr>
-          <w:rStyle w:val="Kommentarzeichen"/>
-        </w:rPr>
-        <w:annotationRef/>
-      </w:r>
-      <w:r>
-        <w:rPr>
-          <w:lang w:val="de-DE"/>
-        </w:rPr>
-        <w:t xml:space="preserve">Vielleicht </w:t>
-      </w:r>
-      <w:r>
-        <w:rPr>
-          <w:lang w:val="de-DE"/>
-        </w:rPr>
-        <w:t xml:space="preserve">irgendwo </w:t>
-      </w:r>
-      <w:r>
-        <w:rPr>
-          <w:lang w:val="de-DE"/>
-        </w:rPr>
-        <w:t xml:space="preserve">noch </w:t>
-      </w:r>
-      <w:r>
-        <w:rPr>
-          <w:lang w:val="de-DE"/>
-        </w:rPr>
-        <w:t xml:space="preserve">erwähnen </w:t>
-      </w:r>
-      <w:r>
-        <w:rPr>
-          <w:lang w:val="de-DE"/>
-        </w:rPr>
-        <w:t xml:space="preserve">dass </w:t>
-      </w:r>
-      <w:proofErr w:type="spellStart"/>
-      <w:r>
-        <w:rPr>
-          <w:lang w:val="de-DE"/>
-        </w:rPr>
-        <w:t>prio</w:t>
-      </w:r>
-      <w:proofErr w:type="spellEnd"/>
-      <w:r>
-        <w:rPr>
-          <w:lang w:val="de-DE"/>
-        </w:rPr>
-        <w:t xml:space="preserve"> 0 die höchste </w:t>
-      </w:r>
-      <w:proofErr w:type="spellStart"/>
-      <w:r>
-        <w:rPr>
-          <w:lang w:val="de-DE"/>
-        </w:rPr>
-        <w:t>prio</w:t>
-      </w:r>
-      <w:proofErr w:type="spellEnd"/>
-      <w:r>
-        <w:rPr>
-          <w:lang w:val="de-DE"/>
-        </w:rPr>
-        <w:t xml:space="preserve"> </w:t>
-      </w:r>
-      <w:proofErr w:type="spellStart"/>
-      <w:r>
-        <w:rPr>
-          <w:lang w:val="de-DE"/>
-        </w:rPr>
-        <w:t>is</w:t>
-      </w:r>
-      <w:proofErr w:type="spellEnd"/>
-      <w:r>
-        <w:rPr>
-          <w:lang w:val="de-DE"/>
-        </w:rPr>
-        <w:t xml:space="preserve"> und </w:t>
-      </w:r>
-      <w:proofErr w:type="spellStart"/>
-      <w:r>
-        <w:rPr>
-          <w:lang w:val="de-DE"/>
-        </w:rPr>
-        <w:t>prio</w:t>
-      </w:r>
-      <w:proofErr w:type="spellEnd"/>
-      <w:r>
-        <w:rPr>
-          <w:lang w:val="de-DE"/>
-        </w:rPr>
-        <w:t xml:space="preserve"> 2 die </w:t>
-      </w:r>
-      <w:proofErr w:type="spellStart"/>
-      <w:r>
-        <w:rPr>
-          <w:lang w:val="de-DE"/>
-        </w:rPr>
-        <w:t>lowste</w:t>
-      </w:r>
-      <w:proofErr w:type="spellEnd"/>
-      <w:r>
-        <w:rPr>
-          <w:lang w:val="de-DE"/>
-        </w:rPr>
-        <w:t xml:space="preserve">, das wird zwar aus der </w:t>
-      </w:r>
-      <w:proofErr w:type="spellStart"/>
-      <w:r>
-        <w:rPr>
-          <w:lang w:val="de-DE"/>
-        </w:rPr>
-        <w:t>formel</w:t>
-      </w:r>
-      <w:proofErr w:type="spellEnd"/>
-      <w:r>
-        <w:rPr>
-          <w:lang w:val="de-DE"/>
-        </w:rPr>
-        <w:t xml:space="preserve"> klar, </w:t>
-      </w:r>
-      <w:proofErr w:type="spellStart"/>
-      <w:r>
-        <w:rPr>
-          <w:lang w:val="de-DE"/>
-        </w:rPr>
-        <w:t>is</w:t>
-      </w:r>
-      <w:proofErr w:type="spellEnd"/>
-      <w:r>
-        <w:rPr>
-          <w:lang w:val="de-DE"/>
-        </w:rPr>
-        <w:t xml:space="preserve"> aber </w:t>
-      </w:r>
-      <w:proofErr w:type="spellStart"/>
-      <w:r>
-        <w:rPr>
-          <w:lang w:val="de-DE"/>
-        </w:rPr>
-        <w:t>mMn</w:t>
-      </w:r>
-      <w:proofErr w:type="spellEnd"/>
-      <w:r>
-        <w:rPr>
-          <w:lang w:val="de-DE"/>
-        </w:rPr>
-        <w:t xml:space="preserve"> nicht direkt ersichtlich wenn man nur schnell drüber fliegt</w:t>
-      </w:r>
-    </w:p>
-  </w:comment>
-</w:comments>
 </file>
 
 <file path=word/commentsExtended.xml><?xml version="1.0" encoding="utf-8"?>
@@ -2139,7 +1181,7 @@
 </file>
 
 <file path=word/numbering.xml><?xml version="1.0" encoding="utf-8"?>
-<w:numbering xmlns:wpc="http://schemas.microsoft.com/office/word/2010/wordprocessingCanvas" xmlns:mc="http://schemas.openxmlformats.org/markup-compatibility/2006" xmlns:o="urn:schemas-microsoft-com:office:office" xmlns:r="http://schemas.openxmlformats.org/officeDocument/2006/relationships" xmlns:m="http://schemas.openxmlformats.org/officeDocument/2006/math" xmlns:v="urn:schemas-microsoft-com:vml" xmlns:wp14="http://schemas.microsoft.com/office/word/2010/wordprocessingDrawing" xmlns:wp="http://schemas.openxmlformats.org/drawingml/2006/wordprocessingDrawing" xmlns:w10="urn:schemas-microsoft-com:office:word" xmlns:w="http://schemas.openxmlformats.org/wordprocessingml/2006/main" xmlns:w14="http://schemas.microsoft.com/office/word/2010/wordml" xmlns:w15="http://schemas.microsoft.com/office/word/2012/wordml" xmlns:wpg="http://schemas.microsoft.com/office/word/2010/wordprocessingGroup" xmlns:wpi="http://schemas.microsoft.com/office/word/2010/wordprocessingInk" xmlns:wne="http://schemas.microsoft.com/office/word/2006/wordml" xmlns:wps="http://schemas.microsoft.com/office/word/2010/wordprocessingShape" mc:Ignorable="w14 w15 wp14">
+<w:numbering xmlns:ve="http://schemas.openxmlformats.org/markup-compatibility/2006" xmlns:o="urn:schemas-microsoft-com:office:office" xmlns:r="http://schemas.openxmlformats.org/officeDocument/2006/relationships" xmlns:m="http://schemas.openxmlformats.org/officeDocument/2006/math" xmlns:v="urn:schemas-microsoft-com:vml" xmlns:wp="http://schemas.openxmlformats.org/drawingml/2006/wordprocessingDrawing" xmlns:w10="urn:schemas-microsoft-com:office:word" xmlns:w="http://schemas.openxmlformats.org/wordprocessingml/2006/main" xmlns:wne="http://schemas.microsoft.com/office/word/2006/wordml">
   <w:abstractNum w:abstractNumId="0">
     <w:nsid w:val="0807308D"/>
     <w:multiLevelType w:val="hybridMultilevel"/>
@@ -2616,7 +1658,7 @@
 </file>
 
 <file path=word/styles.xml><?xml version="1.0" encoding="utf-8"?>
-<w:styles xmlns:mc="http://schemas.openxmlformats.org/markup-compatibility/2006" xmlns:r="http://schemas.openxmlformats.org/officeDocument/2006/relationships" xmlns:w="http://schemas.openxmlformats.org/wordprocessingml/2006/main" xmlns:w14="http://schemas.microsoft.com/office/word/2010/wordml" xmlns:w15="http://schemas.microsoft.com/office/word/2012/wordml" mc:Ignorable="w14 w15">
+<w:styles xmlns:r="http://schemas.openxmlformats.org/officeDocument/2006/relationships" xmlns:w="http://schemas.openxmlformats.org/wordprocessingml/2006/main">
   <w:docDefaults>
     <w:rPrDefault>
       <w:rPr>
@@ -2632,378 +1674,144 @@
       </w:pPr>
     </w:pPrDefault>
   </w:docDefaults>
-  <w:latentStyles w:defLockedState="0" w:defUIPriority="99" w:defSemiHidden="0" w:defUnhideWhenUsed="0" w:defQFormat="0" w:count="371">
-    <w:lsdException w:name="Normal" w:uiPriority="0" w:qFormat="1"/>
-    <w:lsdException w:name="heading 1" w:uiPriority="9" w:qFormat="1"/>
-    <w:lsdException w:name="heading 2" w:semiHidden="1" w:uiPriority="9" w:unhideWhenUsed="1" w:qFormat="1"/>
-    <w:lsdException w:name="heading 3" w:semiHidden="1" w:uiPriority="9" w:unhideWhenUsed="1" w:qFormat="1"/>
-    <w:lsdException w:name="heading 4" w:semiHidden="1" w:uiPriority="9" w:unhideWhenUsed="1" w:qFormat="1"/>
-    <w:lsdException w:name="heading 5" w:semiHidden="1" w:uiPriority="9" w:unhideWhenUsed="1" w:qFormat="1"/>
-    <w:lsdException w:name="heading 6" w:semiHidden="1" w:uiPriority="9" w:unhideWhenUsed="1" w:qFormat="1"/>
-    <w:lsdException w:name="heading 7" w:semiHidden="1" w:uiPriority="9" w:unhideWhenUsed="1" w:qFormat="1"/>
-    <w:lsdException w:name="heading 8" w:semiHidden="1" w:uiPriority="9" w:unhideWhenUsed="1" w:qFormat="1"/>
-    <w:lsdException w:name="heading 9" w:semiHidden="1" w:uiPriority="9" w:unhideWhenUsed="1" w:qFormat="1"/>
-    <w:lsdException w:name="index 1" w:semiHidden="1" w:unhideWhenUsed="1"/>
-    <w:lsdException w:name="index 2" w:semiHidden="1" w:unhideWhenUsed="1"/>
-    <w:lsdException w:name="index 3" w:semiHidden="1" w:unhideWhenUsed="1"/>
-    <w:lsdException w:name="index 4" w:semiHidden="1" w:unhideWhenUsed="1"/>
-    <w:lsdException w:name="index 5" w:semiHidden="1" w:unhideWhenUsed="1"/>
-    <w:lsdException w:name="index 6" w:semiHidden="1" w:unhideWhenUsed="1"/>
-    <w:lsdException w:name="index 7" w:semiHidden="1" w:unhideWhenUsed="1"/>
-    <w:lsdException w:name="index 8" w:semiHidden="1" w:unhideWhenUsed="1"/>
-    <w:lsdException w:name="index 9" w:semiHidden="1" w:unhideWhenUsed="1"/>
-    <w:lsdException w:name="toc 1" w:semiHidden="1" w:uiPriority="39" w:unhideWhenUsed="1"/>
-    <w:lsdException w:name="toc 2" w:semiHidden="1" w:uiPriority="39" w:unhideWhenUsed="1"/>
-    <w:lsdException w:name="toc 3" w:semiHidden="1" w:uiPriority="39" w:unhideWhenUsed="1"/>
-    <w:lsdException w:name="toc 4" w:semiHidden="1" w:uiPriority="39" w:unhideWhenUsed="1"/>
-    <w:lsdException w:name="toc 5" w:semiHidden="1" w:uiPriority="39" w:unhideWhenUsed="1"/>
-    <w:lsdException w:name="toc 6" w:semiHidden="1" w:uiPriority="39" w:unhideWhenUsed="1"/>
-    <w:lsdException w:name="toc 7" w:semiHidden="1" w:uiPriority="39" w:unhideWhenUsed="1"/>
-    <w:lsdException w:name="toc 8" w:semiHidden="1" w:uiPriority="39" w:unhideWhenUsed="1"/>
-    <w:lsdException w:name="toc 9" w:semiHidden="1" w:uiPriority="39" w:unhideWhenUsed="1"/>
-    <w:lsdException w:name="Normal Indent" w:semiHidden="1" w:unhideWhenUsed="1"/>
-    <w:lsdException w:name="footnote text" w:semiHidden="1" w:unhideWhenUsed="1"/>
-    <w:lsdException w:name="annotation text" w:semiHidden="1" w:unhideWhenUsed="1"/>
-    <w:lsdException w:name="header" w:semiHidden="1" w:unhideWhenUsed="1"/>
-    <w:lsdException w:name="footer" w:semiHidden="1" w:unhideWhenUsed="1"/>
-    <w:lsdException w:name="index heading" w:semiHidden="1" w:unhideWhenUsed="1"/>
-    <w:lsdException w:name="caption" w:semiHidden="1" w:uiPriority="35" w:unhideWhenUsed="1" w:qFormat="1"/>
-    <w:lsdException w:name="table of figures" w:semiHidden="1" w:unhideWhenUsed="1"/>
-    <w:lsdException w:name="envelope address" w:semiHidden="1" w:unhideWhenUsed="1"/>
-    <w:lsdException w:name="envelope return" w:semiHidden="1" w:unhideWhenUsed="1"/>
-    <w:lsdException w:name="footnote reference" w:semiHidden="1" w:unhideWhenUsed="1"/>
-    <w:lsdException w:name="annotation reference" w:semiHidden="1" w:unhideWhenUsed="1"/>
-    <w:lsdException w:name="line number" w:semiHidden="1" w:unhideWhenUsed="1"/>
-    <w:lsdException w:name="page number" w:semiHidden="1" w:unhideWhenUsed="1"/>
-    <w:lsdException w:name="endnote reference" w:semiHidden="1" w:unhideWhenUsed="1"/>
-    <w:lsdException w:name="endnote text" w:semiHidden="1" w:unhideWhenUsed="1"/>
-    <w:lsdException w:name="table of authorities" w:semiHidden="1" w:unhideWhenUsed="1"/>
-    <w:lsdException w:name="macro" w:semiHidden="1" w:unhideWhenUsed="1"/>
-    <w:lsdException w:name="toa heading" w:semiHidden="1" w:unhideWhenUsed="1"/>
-    <w:lsdException w:name="List" w:semiHidden="1" w:unhideWhenUsed="1"/>
-    <w:lsdException w:name="List Bullet" w:semiHidden="1" w:unhideWhenUsed="1"/>
-    <w:lsdException w:name="List Number" w:semiHidden="1" w:unhideWhenUsed="1"/>
-    <w:lsdException w:name="List 2" w:semiHidden="1" w:unhideWhenUsed="1"/>
-    <w:lsdException w:name="List 3" w:semiHidden="1" w:unhideWhenUsed="1"/>
-    <w:lsdException w:name="List 4" w:semiHidden="1" w:unhideWhenUsed="1"/>
-    <w:lsdException w:name="List 5" w:semiHidden="1" w:unhideWhenUsed="1"/>
-    <w:lsdException w:name="List Bullet 2" w:semiHidden="1" w:unhideWhenUsed="1"/>
-    <w:lsdException w:name="List Bullet 3" w:semiHidden="1" w:unhideWhenUsed="1"/>
-    <w:lsdException w:name="List Bullet 4" w:semiHidden="1" w:unhideWhenUsed="1"/>
-    <w:lsdException w:name="List Bullet 5" w:semiHidden="1" w:unhideWhenUsed="1"/>
-    <w:lsdException w:name="List Number 2" w:semiHidden="1" w:unhideWhenUsed="1"/>
-    <w:lsdException w:name="List Number 3" w:semiHidden="1" w:unhideWhenUsed="1"/>
-    <w:lsdException w:name="List Number 4" w:semiHidden="1" w:unhideWhenUsed="1"/>
-    <w:lsdException w:name="List Number 5" w:semiHidden="1" w:unhideWhenUsed="1"/>
-    <w:lsdException w:name="Title" w:uiPriority="10" w:qFormat="1"/>
-    <w:lsdException w:name="Closing" w:semiHidden="1" w:unhideWhenUsed="1"/>
-    <w:lsdException w:name="Signature" w:semiHidden="1" w:unhideWhenUsed="1"/>
-    <w:lsdException w:name="Default Paragraph Font" w:semiHidden="1" w:uiPriority="1" w:unhideWhenUsed="1"/>
-    <w:lsdException w:name="Body Text" w:semiHidden="1" w:unhideWhenUsed="1"/>
-    <w:lsdException w:name="Body Text Indent" w:semiHidden="1" w:unhideWhenUsed="1"/>
-    <w:lsdException w:name="List Continue" w:semiHidden="1" w:unhideWhenUsed="1"/>
-    <w:lsdException w:name="List Continue 2" w:semiHidden="1" w:unhideWhenUsed="1"/>
-    <w:lsdException w:name="List Continue 3" w:semiHidden="1" w:unhideWhenUsed="1"/>
-    <w:lsdException w:name="List Continue 4" w:semiHidden="1" w:unhideWhenUsed="1"/>
-    <w:lsdException w:name="List Continue 5" w:semiHidden="1" w:unhideWhenUsed="1"/>
-    <w:lsdException w:name="Message Header" w:semiHidden="1" w:unhideWhenUsed="1"/>
-    <w:lsdException w:name="Subtitle" w:uiPriority="11" w:qFormat="1"/>
-    <w:lsdException w:name="Salutation" w:semiHidden="1" w:unhideWhenUsed="1"/>
-    <w:lsdException w:name="Date" w:semiHidden="1" w:unhideWhenUsed="1"/>
-    <w:lsdException w:name="Body Text First Indent" w:semiHidden="1" w:unhideWhenUsed="1"/>
-    <w:lsdException w:name="Body Text First Indent 2" w:semiHidden="1" w:unhideWhenUsed="1"/>
-    <w:lsdException w:name="Note Heading" w:semiHidden="1" w:unhideWhenUsed="1"/>
-    <w:lsdException w:name="Body Text 2" w:semiHidden="1" w:unhideWhenUsed="1"/>
-    <w:lsdException w:name="Body Text 3" w:semiHidden="1" w:unhideWhenUsed="1"/>
-    <w:lsdException w:name="Body Text Indent 2" w:semiHidden="1" w:unhideWhenUsed="1"/>
-    <w:lsdException w:name="Body Text Indent 3" w:semiHidden="1" w:unhideWhenUsed="1"/>
-    <w:lsdException w:name="Block Text" w:semiHidden="1" w:unhideWhenUsed="1"/>
-    <w:lsdException w:name="Hyperlink" w:semiHidden="1" w:unhideWhenUsed="1"/>
-    <w:lsdException w:name="FollowedHyperlink" w:semiHidden="1" w:unhideWhenUsed="1"/>
-    <w:lsdException w:name="Strong" w:uiPriority="22" w:qFormat="1"/>
-    <w:lsdException w:name="Emphasis" w:uiPriority="20" w:qFormat="1"/>
-    <w:lsdException w:name="Document Map" w:semiHidden="1" w:unhideWhenUsed="1"/>
-    <w:lsdException w:name="Plain Text" w:semiHidden="1" w:unhideWhenUsed="1"/>
-    <w:lsdException w:name="E-mail Signature" w:semiHidden="1" w:unhideWhenUsed="1"/>
-    <w:lsdException w:name="HTML Top of Form" w:semiHidden="1" w:unhideWhenUsed="1"/>
-    <w:lsdException w:name="HTML Bottom of Form" w:semiHidden="1" w:unhideWhenUsed="1"/>
-    <w:lsdException w:name="Normal (Web)" w:semiHidden="1" w:unhideWhenUsed="1"/>
-    <w:lsdException w:name="HTML Acronym" w:semiHidden="1" w:unhideWhenUsed="1"/>
-    <w:lsdException w:name="HTML Address" w:semiHidden="1" w:unhideWhenUsed="1"/>
-    <w:lsdException w:name="HTML Cite" w:semiHidden="1" w:unhideWhenUsed="1"/>
-    <w:lsdException w:name="HTML Code" w:semiHidden="1" w:unhideWhenUsed="1"/>
-    <w:lsdException w:name="HTML Definition" w:semiHidden="1" w:unhideWhenUsed="1"/>
-    <w:lsdException w:name="HTML Keyboard" w:semiHidden="1" w:unhideWhenUsed="1"/>
-    <w:lsdException w:name="HTML Preformatted" w:semiHidden="1" w:unhideWhenUsed="1"/>
-    <w:lsdException w:name="HTML Sample" w:semiHidden="1" w:unhideWhenUsed="1"/>
-    <w:lsdException w:name="HTML Typewriter" w:semiHidden="1" w:unhideWhenUsed="1"/>
-    <w:lsdException w:name="HTML Variable" w:semiHidden="1" w:unhideWhenUsed="1"/>
-    <w:lsdException w:name="Normal Table" w:semiHidden="1" w:unhideWhenUsed="1"/>
-    <w:lsdException w:name="annotation subject" w:semiHidden="1" w:unhideWhenUsed="1"/>
-    <w:lsdException w:name="No List" w:semiHidden="1" w:unhideWhenUsed="1"/>
-    <w:lsdException w:name="Outline List 1" w:semiHidden="1" w:unhideWhenUsed="1"/>
-    <w:lsdException w:name="Outline List 2" w:semiHidden="1" w:unhideWhenUsed="1"/>
-    <w:lsdException w:name="Outline List 3" w:semiHidden="1" w:unhideWhenUsed="1"/>
-    <w:lsdException w:name="Table Simple 1" w:semiHidden="1" w:unhideWhenUsed="1"/>
-    <w:lsdException w:name="Table Simple 2" w:semiHidden="1" w:unhideWhenUsed="1"/>
-    <w:lsdException w:name="Table Simple 3" w:semiHidden="1" w:unhideWhenUsed="1"/>
-    <w:lsdException w:name="Table Classic 1" w:semiHidden="1" w:unhideWhenUsed="1"/>
-    <w:lsdException w:name="Table Classic 2" w:semiHidden="1" w:unhideWhenUsed="1"/>
-    <w:lsdException w:name="Table Classic 3" w:semiHidden="1" w:unhideWhenUsed="1"/>
-    <w:lsdException w:name="Table Classic 4" w:semiHidden="1" w:unhideWhenUsed="1"/>
-    <w:lsdException w:name="Table Colorful 1" w:semiHidden="1" w:unhideWhenUsed="1"/>
-    <w:lsdException w:name="Table Colorful 2" w:semiHidden="1" w:unhideWhenUsed="1"/>
-    <w:lsdException w:name="Table Colorful 3" w:semiHidden="1" w:unhideWhenUsed="1"/>
-    <w:lsdException w:name="Table Columns 1" w:semiHidden="1" w:unhideWhenUsed="1"/>
-    <w:lsdException w:name="Table Columns 2" w:semiHidden="1" w:unhideWhenUsed="1"/>
-    <w:lsdException w:name="Table Columns 3" w:semiHidden="1" w:unhideWhenUsed="1"/>
-    <w:lsdException w:name="Table Columns 4" w:semiHidden="1" w:unhideWhenUsed="1"/>
-    <w:lsdException w:name="Table Columns 5" w:semiHidden="1" w:unhideWhenUsed="1"/>
-    <w:lsdException w:name="Table Grid 1" w:semiHidden="1" w:unhideWhenUsed="1"/>
-    <w:lsdException w:name="Table Grid 2" w:semiHidden="1" w:unhideWhenUsed="1"/>
-    <w:lsdException w:name="Table Grid 3" w:semiHidden="1" w:unhideWhenUsed="1"/>
-    <w:lsdException w:name="Table Grid 4" w:semiHidden="1" w:unhideWhenUsed="1"/>
-    <w:lsdException w:name="Table Grid 5" w:semiHidden="1" w:unhideWhenUsed="1"/>
-    <w:lsdException w:name="Table Grid 6" w:semiHidden="1" w:unhideWhenUsed="1"/>
-    <w:lsdException w:name="Table Grid 7" w:semiHidden="1" w:unhideWhenUsed="1"/>
-    <w:lsdException w:name="Table Grid 8" w:semiHidden="1" w:unhideWhenUsed="1"/>
-    <w:lsdException w:name="Table List 1" w:semiHidden="1" w:unhideWhenUsed="1"/>
-    <w:lsdException w:name="Table List 2" w:semiHidden="1" w:unhideWhenUsed="1"/>
-    <w:lsdException w:name="Table List 3" w:semiHidden="1" w:unhideWhenUsed="1"/>
-    <w:lsdException w:name="Table List 4" w:semiHidden="1" w:unhideWhenUsed="1"/>
-    <w:lsdException w:name="Table List 5" w:semiHidden="1" w:unhideWhenUsed="1"/>
-    <w:lsdException w:name="Table List 6" w:semiHidden="1" w:unhideWhenUsed="1"/>
-    <w:lsdException w:name="Table List 7" w:semiHidden="1" w:unhideWhenUsed="1"/>
-    <w:lsdException w:name="Table List 8" w:semiHidden="1" w:unhideWhenUsed="1"/>
-    <w:lsdException w:name="Table 3D effects 1" w:semiHidden="1" w:unhideWhenUsed="1"/>
-    <w:lsdException w:name="Table 3D effects 2" w:semiHidden="1" w:unhideWhenUsed="1"/>
-    <w:lsdException w:name="Table 3D effects 3" w:semiHidden="1" w:unhideWhenUsed="1"/>
-    <w:lsdException w:name="Table Contemporary" w:semiHidden="1" w:unhideWhenUsed="1"/>
-    <w:lsdException w:name="Table Elegant" w:semiHidden="1" w:unhideWhenUsed="1"/>
-    <w:lsdException w:name="Table Professional" w:semiHidden="1" w:unhideWhenUsed="1"/>
-    <w:lsdException w:name="Table Subtle 1" w:semiHidden="1" w:unhideWhenUsed="1"/>
-    <w:lsdException w:name="Table Subtle 2" w:semiHidden="1" w:unhideWhenUsed="1"/>
-    <w:lsdException w:name="Table Web 1" w:semiHidden="1" w:unhideWhenUsed="1"/>
-    <w:lsdException w:name="Table Web 2" w:semiHidden="1" w:unhideWhenUsed="1"/>
-    <w:lsdException w:name="Table Web 3" w:semiHidden="1" w:unhideWhenUsed="1"/>
-    <w:lsdException w:name="Balloon Text" w:semiHidden="1" w:unhideWhenUsed="1"/>
-    <w:lsdException w:name="Table Grid" w:uiPriority="59"/>
-    <w:lsdException w:name="Table Theme" w:semiHidden="1" w:unhideWhenUsed="1"/>
-    <w:lsdException w:name="Placeholder Text" w:semiHidden="1"/>
-    <w:lsdException w:name="No Spacing" w:uiPriority="1" w:qFormat="1"/>
-    <w:lsdException w:name="Light Shading" w:uiPriority="60"/>
-    <w:lsdException w:name="Light List" w:uiPriority="61"/>
-    <w:lsdException w:name="Light Grid" w:uiPriority="62"/>
-    <w:lsdException w:name="Medium Shading 1" w:uiPriority="63"/>
-    <w:lsdException w:name="Medium Shading 2" w:uiPriority="64"/>
-    <w:lsdException w:name="Medium List 1" w:uiPriority="65"/>
-    <w:lsdException w:name="Medium List 2" w:uiPriority="66"/>
-    <w:lsdException w:name="Medium Grid 1" w:uiPriority="67"/>
-    <w:lsdException w:name="Medium Grid 2" w:uiPriority="68"/>
-    <w:lsdException w:name="Medium Grid 3" w:uiPriority="69"/>
-    <w:lsdException w:name="Dark List" w:uiPriority="70"/>
-    <w:lsdException w:name="Colorful Shading" w:uiPriority="71"/>
-    <w:lsdException w:name="Colorful List" w:uiPriority="72"/>
-    <w:lsdException w:name="Colorful Grid" w:uiPriority="73"/>
-    <w:lsdException w:name="Light Shading Accent 1" w:uiPriority="60"/>
-    <w:lsdException w:name="Light List Accent 1" w:uiPriority="61"/>
-    <w:lsdException w:name="Light Grid Accent 1" w:uiPriority="62"/>
-    <w:lsdException w:name="Medium Shading 1 Accent 1" w:uiPriority="63"/>
-    <w:lsdException w:name="Medium Shading 2 Accent 1" w:uiPriority="64"/>
-    <w:lsdException w:name="Medium List 1 Accent 1" w:uiPriority="65"/>
-    <w:lsdException w:name="Revision" w:semiHidden="1"/>
-    <w:lsdException w:name="List Paragraph" w:uiPriority="34" w:qFormat="1"/>
-    <w:lsdException w:name="Quote" w:uiPriority="29" w:qFormat="1"/>
-    <w:lsdException w:name="Intense Quote" w:uiPriority="30" w:qFormat="1"/>
-    <w:lsdException w:name="Medium List 2 Accent 1" w:uiPriority="66"/>
-    <w:lsdException w:name="Medium Grid 1 Accent 1" w:uiPriority="67"/>
-    <w:lsdException w:name="Medium Grid 2 Accent 1" w:uiPriority="68"/>
-    <w:lsdException w:name="Medium Grid 3 Accent 1" w:uiPriority="69"/>
-    <w:lsdException w:name="Dark List Accent 1" w:uiPriority="70"/>
-    <w:lsdException w:name="Colorful Shading Accent 1" w:uiPriority="71"/>
-    <w:lsdException w:name="Colorful List Accent 1" w:uiPriority="72"/>
-    <w:lsdException w:name="Colorful Grid Accent 1" w:uiPriority="73"/>
-    <w:lsdException w:name="Light Shading Accent 2" w:uiPriority="60"/>
-    <w:lsdException w:name="Light List Accent 2" w:uiPriority="61"/>
-    <w:lsdException w:name="Light Grid Accent 2" w:uiPriority="62"/>
-    <w:lsdException w:name="Medium Shading 1 Accent 2" w:uiPriority="63"/>
-    <w:lsdException w:name="Medium Shading 2 Accent 2" w:uiPriority="64"/>
-    <w:lsdException w:name="Medium List 1 Accent 2" w:uiPriority="65"/>
-    <w:lsdException w:name="Medium List 2 Accent 2" w:uiPriority="66"/>
-    <w:lsdException w:name="Medium Grid 1 Accent 2" w:uiPriority="67"/>
-    <w:lsdException w:name="Medium Grid 2 Accent 2" w:uiPriority="68"/>
-    <w:lsdException w:name="Medium Grid 3 Accent 2" w:uiPriority="69"/>
-    <w:lsdException w:name="Dark List Accent 2" w:uiPriority="70"/>
-    <w:lsdException w:name="Colorful Shading Accent 2" w:uiPriority="71"/>
-    <w:lsdException w:name="Colorful List Accent 2" w:uiPriority="72"/>
-    <w:lsdException w:name="Colorful Grid Accent 2" w:uiPriority="73"/>
-    <w:lsdException w:name="Light Shading Accent 3" w:uiPriority="60"/>
-    <w:lsdException w:name="Light List Accent 3" w:uiPriority="61"/>
-    <w:lsdException w:name="Light Grid Accent 3" w:uiPriority="62"/>
-    <w:lsdException w:name="Medium Shading 1 Accent 3" w:uiPriority="63"/>
-    <w:lsdException w:name="Medium Shading 2 Accent 3" w:uiPriority="64"/>
-    <w:lsdException w:name="Medium List 1 Accent 3" w:uiPriority="65"/>
-    <w:lsdException w:name="Medium List 2 Accent 3" w:uiPriority="66"/>
-    <w:lsdException w:name="Medium Grid 1 Accent 3" w:uiPriority="67"/>
-    <w:lsdException w:name="Medium Grid 2 Accent 3" w:uiPriority="68"/>
-    <w:lsdException w:name="Medium Grid 3 Accent 3" w:uiPriority="69"/>
-    <w:lsdException w:name="Dark List Accent 3" w:uiPriority="70"/>
-    <w:lsdException w:name="Colorful Shading Accent 3" w:uiPriority="71"/>
-    <w:lsdException w:name="Colorful List Accent 3" w:uiPriority="72"/>
-    <w:lsdException w:name="Colorful Grid Accent 3" w:uiPriority="73"/>
-    <w:lsdException w:name="Light Shading Accent 4" w:uiPriority="60"/>
-    <w:lsdException w:name="Light List Accent 4" w:uiPriority="61"/>
-    <w:lsdException w:name="Light Grid Accent 4" w:uiPriority="62"/>
-    <w:lsdException w:name="Medium Shading 1 Accent 4" w:uiPriority="63"/>
-    <w:lsdException w:name="Medium Shading 2 Accent 4" w:uiPriority="64"/>
-    <w:lsdException w:name="Medium List 1 Accent 4" w:uiPriority="65"/>
-    <w:lsdException w:name="Medium List 2 Accent 4" w:uiPriority="66"/>
-    <w:lsdException w:name="Medium Grid 1 Accent 4" w:uiPriority="67"/>
-    <w:lsdException w:name="Medium Grid 2 Accent 4" w:uiPriority="68"/>
-    <w:lsdException w:name="Medium Grid 3 Accent 4" w:uiPriority="69"/>
-    <w:lsdException w:name="Dark List Accent 4" w:uiPriority="70"/>
-    <w:lsdException w:name="Colorful Shading Accent 4" w:uiPriority="71"/>
-    <w:lsdException w:name="Colorful List Accent 4" w:uiPriority="72"/>
-    <w:lsdException w:name="Colorful Grid Accent 4" w:uiPriority="73"/>
-    <w:lsdException w:name="Light Shading Accent 5" w:uiPriority="60"/>
-    <w:lsdException w:name="Light List Accent 5" w:uiPriority="61"/>
-    <w:lsdException w:name="Light Grid Accent 5" w:uiPriority="62"/>
-    <w:lsdException w:name="Medium Shading 1 Accent 5" w:uiPriority="63"/>
-    <w:lsdException w:name="Medium Shading 2 Accent 5" w:uiPriority="64"/>
-    <w:lsdException w:name="Medium List 1 Accent 5" w:uiPriority="65"/>
-    <w:lsdException w:name="Medium List 2 Accent 5" w:uiPriority="66"/>
-    <w:lsdException w:name="Medium Grid 1 Accent 5" w:uiPriority="67"/>
-    <w:lsdException w:name="Medium Grid 2 Accent 5" w:uiPriority="68"/>
-    <w:lsdException w:name="Medium Grid 3 Accent 5" w:uiPriority="69"/>
-    <w:lsdException w:name="Dark List Accent 5" w:uiPriority="70"/>
-    <w:lsdException w:name="Colorful Shading Accent 5" w:uiPriority="71"/>
-    <w:lsdException w:name="Colorful List Accent 5" w:uiPriority="72"/>
-    <w:lsdException w:name="Colorful Grid Accent 5" w:uiPriority="73"/>
-    <w:lsdException w:name="Light Shading Accent 6" w:uiPriority="60"/>
-    <w:lsdException w:name="Light List Accent 6" w:uiPriority="61"/>
-    <w:lsdException w:name="Light Grid Accent 6" w:uiPriority="62"/>
-    <w:lsdException w:name="Medium Shading 1 Accent 6" w:uiPriority="63"/>
-    <w:lsdException w:name="Medium Shading 2 Accent 6" w:uiPriority="64"/>
-    <w:lsdException w:name="Medium List 1 Accent 6" w:uiPriority="65"/>
-    <w:lsdException w:name="Medium List 2 Accent 6" w:uiPriority="66"/>
-    <w:lsdException w:name="Medium Grid 1 Accent 6" w:uiPriority="67"/>
-    <w:lsdException w:name="Medium Grid 2 Accent 6" w:uiPriority="68"/>
-    <w:lsdException w:name="Medium Grid 3 Accent 6" w:uiPriority="69"/>
-    <w:lsdException w:name="Dark List Accent 6" w:uiPriority="70"/>
-    <w:lsdException w:name="Colorful Shading Accent 6" w:uiPriority="71"/>
-    <w:lsdException w:name="Colorful List Accent 6" w:uiPriority="72"/>
-    <w:lsdException w:name="Colorful Grid Accent 6" w:uiPriority="73"/>
-    <w:lsdException w:name="Subtle Emphasis" w:uiPriority="19" w:qFormat="1"/>
-    <w:lsdException w:name="Intense Emphasis" w:uiPriority="21" w:qFormat="1"/>
-    <w:lsdException w:name="Subtle Reference" w:uiPriority="31" w:qFormat="1"/>
-    <w:lsdException w:name="Intense Reference" w:uiPriority="32" w:qFormat="1"/>
-    <w:lsdException w:name="Book Title" w:uiPriority="33" w:qFormat="1"/>
-    <w:lsdException w:name="Bibliography" w:semiHidden="1" w:uiPriority="37" w:unhideWhenUsed="1"/>
-    <w:lsdException w:name="TOC Heading" w:semiHidden="1" w:uiPriority="39" w:unhideWhenUsed="1" w:qFormat="1"/>
-    <w:lsdException w:name="Plain Table 1" w:uiPriority="41"/>
-    <w:lsdException w:name="Plain Table 2" w:uiPriority="42"/>
-    <w:lsdException w:name="Plain Table 3" w:uiPriority="43"/>
-    <w:lsdException w:name="Plain Table 4" w:uiPriority="44"/>
-    <w:lsdException w:name="Plain Table 5" w:uiPriority="45"/>
-    <w:lsdException w:name="Grid Table Light" w:uiPriority="40"/>
-    <w:lsdException w:name="Grid Table 1 Light" w:uiPriority="46"/>
-    <w:lsdException w:name="Grid Table 2" w:uiPriority="47"/>
-    <w:lsdException w:name="Grid Table 3" w:uiPriority="48"/>
-    <w:lsdException w:name="Grid Table 4" w:uiPriority="49"/>
-    <w:lsdException w:name="Grid Table 5 Dark" w:uiPriority="50"/>
-    <w:lsdException w:name="Grid Table 6 Colorful" w:uiPriority="51"/>
-    <w:lsdException w:name="Grid Table 7 Colorful" w:uiPriority="52"/>
-    <w:lsdException w:name="Grid Table 1 Light Accent 1" w:uiPriority="46"/>
-    <w:lsdException w:name="Grid Table 2 Accent 1" w:uiPriority="47"/>
-    <w:lsdException w:name="Grid Table 3 Accent 1" w:uiPriority="48"/>
-    <w:lsdException w:name="Grid Table 4 Accent 1" w:uiPriority="49"/>
-    <w:lsdException w:name="Grid Table 5 Dark Accent 1" w:uiPriority="50"/>
-    <w:lsdException w:name="Grid Table 6 Colorful Accent 1" w:uiPriority="51"/>
-    <w:lsdException w:name="Grid Table 7 Colorful Accent 1" w:uiPriority="52"/>
-    <w:lsdException w:name="Grid Table 1 Light Accent 2" w:uiPriority="46"/>
-    <w:lsdException w:name="Grid Table 2 Accent 2" w:uiPriority="47"/>
-    <w:lsdException w:name="Grid Table 3 Accent 2" w:uiPriority="48"/>
-    <w:lsdException w:name="Grid Table 4 Accent 2" w:uiPriority="49"/>
-    <w:lsdException w:name="Grid Table 5 Dark Accent 2" w:uiPriority="50"/>
-    <w:lsdException w:name="Grid Table 6 Colorful Accent 2" w:uiPriority="51"/>
-    <w:lsdException w:name="Grid Table 7 Colorful Accent 2" w:uiPriority="52"/>
-    <w:lsdException w:name="Grid Table 1 Light Accent 3" w:uiPriority="46"/>
-    <w:lsdException w:name="Grid Table 2 Accent 3" w:uiPriority="47"/>
-    <w:lsdException w:name="Grid Table 3 Accent 3" w:uiPriority="48"/>
-    <w:lsdException w:name="Grid Table 4 Accent 3" w:uiPriority="49"/>
-    <w:lsdException w:name="Grid Table 5 Dark Accent 3" w:uiPriority="50"/>
-    <w:lsdException w:name="Grid Table 6 Colorful Accent 3" w:uiPriority="51"/>
-    <w:lsdException w:name="Grid Table 7 Colorful Accent 3" w:uiPriority="52"/>
-    <w:lsdException w:name="Grid Table 1 Light Accent 4" w:uiPriority="46"/>
-    <w:lsdException w:name="Grid Table 2 Accent 4" w:uiPriority="47"/>
-    <w:lsdException w:name="Grid Table 3 Accent 4" w:uiPriority="48"/>
-    <w:lsdException w:name="Grid Table 4 Accent 4" w:uiPriority="49"/>
-    <w:lsdException w:name="Grid Table 5 Dark Accent 4" w:uiPriority="50"/>
-    <w:lsdException w:name="Grid Table 6 Colorful Accent 4" w:uiPriority="51"/>
-    <w:lsdException w:name="Grid Table 7 Colorful Accent 4" w:uiPriority="52"/>
-    <w:lsdException w:name="Grid Table 1 Light Accent 5" w:uiPriority="46"/>
-    <w:lsdException w:name="Grid Table 2 Accent 5" w:uiPriority="47"/>
-    <w:lsdException w:name="Grid Table 3 Accent 5" w:uiPriority="48"/>
-    <w:lsdException w:name="Grid Table 4 Accent 5" w:uiPriority="49"/>
-    <w:lsdException w:name="Grid Table 5 Dark Accent 5" w:uiPriority="50"/>
-    <w:lsdException w:name="Grid Table 6 Colorful Accent 5" w:uiPriority="51"/>
-    <w:lsdException w:name="Grid Table 7 Colorful Accent 5" w:uiPriority="52"/>
-    <w:lsdException w:name="Grid Table 1 Light Accent 6" w:uiPriority="46"/>
-    <w:lsdException w:name="Grid Table 2 Accent 6" w:uiPriority="47"/>
-    <w:lsdException w:name="Grid Table 3 Accent 6" w:uiPriority="48"/>
-    <w:lsdException w:name="Grid Table 4 Accent 6" w:uiPriority="49"/>
-    <w:lsdException w:name="Grid Table 5 Dark Accent 6" w:uiPriority="50"/>
-    <w:lsdException w:name="Grid Table 6 Colorful Accent 6" w:uiPriority="51"/>
-    <w:lsdException w:name="Grid Table 7 Colorful Accent 6" w:uiPriority="52"/>
-    <w:lsdException w:name="List Table 1 Light" w:uiPriority="46"/>
-    <w:lsdException w:name="List Table 2" w:uiPriority="47"/>
-    <w:lsdException w:name="List Table 3" w:uiPriority="48"/>
-    <w:lsdException w:name="List Table 4" w:uiPriority="49"/>
-    <w:lsdException w:name="List Table 5 Dark" w:uiPriority="50"/>
-    <w:lsdException w:name="List Table 6 Colorful" w:uiPriority="51"/>
-    <w:lsdException w:name="List Table 7 Colorful" w:uiPriority="52"/>
-    <w:lsdException w:name="List Table 1 Light Accent 1" w:uiPriority="46"/>
-    <w:lsdException w:name="List Table 2 Accent 1" w:uiPriority="47"/>
-    <w:lsdException w:name="List Table 3 Accent 1" w:uiPriority="48"/>
-    <w:lsdException w:name="List Table 4 Accent 1" w:uiPriority="49"/>
-    <w:lsdException w:name="List Table 5 Dark Accent 1" w:uiPriority="50"/>
-    <w:lsdException w:name="List Table 6 Colorful Accent 1" w:uiPriority="51"/>
-    <w:lsdException w:name="List Table 7 Colorful Accent 1" w:uiPriority="52"/>
-    <w:lsdException w:name="List Table 1 Light Accent 2" w:uiPriority="46"/>
-    <w:lsdException w:name="List Table 2 Accent 2" w:uiPriority="47"/>
-    <w:lsdException w:name="List Table 3 Accent 2" w:uiPriority="48"/>
-    <w:lsdException w:name="List Table 4 Accent 2" w:uiPriority="49"/>
-    <w:lsdException w:name="List Table 5 Dark Accent 2" w:uiPriority="50"/>
-    <w:lsdException w:name="List Table 6 Colorful Accent 2" w:uiPriority="51"/>
-    <w:lsdException w:name="List Table 7 Colorful Accent 2" w:uiPriority="52"/>
-    <w:lsdException w:name="List Table 1 Light Accent 3" w:uiPriority="46"/>
-    <w:lsdException w:name="List Table 2 Accent 3" w:uiPriority="47"/>
-    <w:lsdException w:name="List Table 3 Accent 3" w:uiPriority="48"/>
-    <w:lsdException w:name="List Table 4 Accent 3" w:uiPriority="49"/>
-    <w:lsdException w:name="List Table 5 Dark Accent 3" w:uiPriority="50"/>
-    <w:lsdException w:name="List Table 6 Colorful Accent 3" w:uiPriority="51"/>
-    <w:lsdException w:name="List Table 7 Colorful Accent 3" w:uiPriority="52"/>
-    <w:lsdException w:name="List Table 1 Light Accent 4" w:uiPriority="46"/>
-    <w:lsdException w:name="List Table 2 Accent 4" w:uiPriority="47"/>
-    <w:lsdException w:name="List Table 3 Accent 4" w:uiPriority="48"/>
-    <w:lsdException w:name="List Table 4 Accent 4" w:uiPriority="49"/>
-    <w:lsdException w:name="List Table 5 Dark Accent 4" w:uiPriority="50"/>
-    <w:lsdException w:name="List Table 6 Colorful Accent 4" w:uiPriority="51"/>
-    <w:lsdException w:name="List Table 7 Colorful Accent 4" w:uiPriority="52"/>
-    <w:lsdException w:name="List Table 1 Light Accent 5" w:uiPriority="46"/>
-    <w:lsdException w:name="List Table 2 Accent 5" w:uiPriority="47"/>
-    <w:lsdException w:name="List Table 3 Accent 5" w:uiPriority="48"/>
-    <w:lsdException w:name="List Table 4 Accent 5" w:uiPriority="49"/>
-    <w:lsdException w:name="List Table 5 Dark Accent 5" w:uiPriority="50"/>
-    <w:lsdException w:name="List Table 6 Colorful Accent 5" w:uiPriority="51"/>
-    <w:lsdException w:name="List Table 7 Colorful Accent 5" w:uiPriority="52"/>
-    <w:lsdException w:name="List Table 1 Light Accent 6" w:uiPriority="46"/>
-    <w:lsdException w:name="List Table 2 Accent 6" w:uiPriority="47"/>
-    <w:lsdException w:name="List Table 3 Accent 6" w:uiPriority="48"/>
-    <w:lsdException w:name="List Table 4 Accent 6" w:uiPriority="49"/>
-    <w:lsdException w:name="List Table 5 Dark Accent 6" w:uiPriority="50"/>
-    <w:lsdException w:name="List Table 6 Colorful Accent 6" w:uiPriority="51"/>
-    <w:lsdException w:name="List Table 7 Colorful Accent 6" w:uiPriority="52"/>
+  <w:latentStyles w:defLockedState="0" w:defUIPriority="99" w:defSemiHidden="1" w:defUnhideWhenUsed="1" w:defQFormat="0" w:count="267">
+    <w:lsdException w:name="Normal" w:semiHidden="0" w:uiPriority="0" w:unhideWhenUsed="0" w:qFormat="1"/>
+    <w:lsdException w:name="heading 1" w:semiHidden="0" w:uiPriority="9" w:unhideWhenUsed="0" w:qFormat="1"/>
+    <w:lsdException w:name="heading 2" w:uiPriority="9" w:qFormat="1"/>
+    <w:lsdException w:name="heading 3" w:uiPriority="9" w:qFormat="1"/>
+    <w:lsdException w:name="heading 4" w:uiPriority="9" w:qFormat="1"/>
+    <w:lsdException w:name="heading 5" w:uiPriority="9" w:qFormat="1"/>
+    <w:lsdException w:name="heading 6" w:uiPriority="9" w:qFormat="1"/>
+    <w:lsdException w:name="heading 7" w:uiPriority="9" w:qFormat="1"/>
+    <w:lsdException w:name="heading 8" w:uiPriority="9" w:qFormat="1"/>
+    <w:lsdException w:name="heading 9" w:uiPriority="9" w:qFormat="1"/>
+    <w:lsdException w:name="toc 1" w:uiPriority="39"/>
+    <w:lsdException w:name="toc 2" w:uiPriority="39"/>
+    <w:lsdException w:name="toc 3" w:uiPriority="39"/>
+    <w:lsdException w:name="toc 4" w:uiPriority="39"/>
+    <w:lsdException w:name="toc 5" w:uiPriority="39"/>
+    <w:lsdException w:name="toc 6" w:uiPriority="39"/>
+    <w:lsdException w:name="toc 7" w:uiPriority="39"/>
+    <w:lsdException w:name="toc 8" w:uiPriority="39"/>
+    <w:lsdException w:name="toc 9" w:uiPriority="39"/>
+    <w:lsdException w:name="caption" w:uiPriority="35" w:qFormat="1"/>
+    <w:lsdException w:name="Title" w:semiHidden="0" w:uiPriority="10" w:unhideWhenUsed="0" w:qFormat="1"/>
+    <w:lsdException w:name="Default Paragraph Font" w:uiPriority="1"/>
+    <w:lsdException w:name="Subtitle" w:semiHidden="0" w:uiPriority="11" w:unhideWhenUsed="0" w:qFormat="1"/>
+    <w:lsdException w:name="Strong" w:semiHidden="0" w:uiPriority="22" w:unhideWhenUsed="0" w:qFormat="1"/>
+    <w:lsdException w:name="Emphasis" w:semiHidden="0" w:uiPriority="20" w:unhideWhenUsed="0" w:qFormat="1"/>
+    <w:lsdException w:name="Table Grid" w:semiHidden="0" w:uiPriority="59" w:unhideWhenUsed="0"/>
+    <w:lsdException w:name="Placeholder Text" w:unhideWhenUsed="0"/>
+    <w:lsdException w:name="No Spacing" w:semiHidden="0" w:uiPriority="1" w:unhideWhenUsed="0" w:qFormat="1"/>
+    <w:lsdException w:name="Light Shading" w:semiHidden="0" w:uiPriority="60" w:unhideWhenUsed="0"/>
+    <w:lsdException w:name="Light List" w:semiHidden="0" w:uiPriority="61" w:unhideWhenUsed="0"/>
+    <w:lsdException w:name="Light Grid" w:semiHidden="0" w:uiPriority="62" w:unhideWhenUsed="0"/>
+    <w:lsdException w:name="Medium Shading 1" w:semiHidden="0" w:uiPriority="63" w:unhideWhenUsed="0"/>
+    <w:lsdException w:name="Medium Shading 2" w:semiHidden="0" w:uiPriority="64" w:unhideWhenUsed="0"/>
+    <w:lsdException w:name="Medium List 1" w:semiHidden="0" w:uiPriority="65" w:unhideWhenUsed="0"/>
+    <w:lsdException w:name="Medium List 2" w:semiHidden="0" w:uiPriority="66" w:unhideWhenUsed="0"/>
+    <w:lsdException w:name="Medium Grid 1" w:semiHidden="0" w:uiPriority="67" w:unhideWhenUsed="0"/>
+    <w:lsdException w:name="Medium Grid 2" w:semiHidden="0" w:uiPriority="68" w:unhideWhenUsed="0"/>
+    <w:lsdException w:name="Medium Grid 3" w:semiHidden="0" w:uiPriority="69" w:unhideWhenUsed="0"/>
+    <w:lsdException w:name="Dark List" w:semiHidden="0" w:uiPriority="70" w:unhideWhenUsed="0"/>
+    <w:lsdException w:name="Colorful Shading" w:semiHidden="0" w:uiPriority="71" w:unhideWhenUsed="0"/>
+    <w:lsdException w:name="Colorful List" w:semiHidden="0" w:uiPriority="72" w:unhideWhenUsed="0"/>
+    <w:lsdException w:name="Colorful Grid" w:semiHidden="0" w:uiPriority="73" w:unhideWhenUsed="0"/>
+    <w:lsdException w:name="Light Shading Accent 1" w:semiHidden="0" w:uiPriority="60" w:unhideWhenUsed="0"/>
+    <w:lsdException w:name="Light List Accent 1" w:semiHidden="0" w:uiPriority="61" w:unhideWhenUsed="0"/>
+    <w:lsdException w:name="Light Grid Accent 1" w:semiHidden="0" w:uiPriority="62" w:unhideWhenUsed="0"/>
+    <w:lsdException w:name="Medium Shading 1 Accent 1" w:semiHidden="0" w:uiPriority="63" w:unhideWhenUsed="0"/>
+    <w:lsdException w:name="Medium Shading 2 Accent 1" w:semiHidden="0" w:uiPriority="64" w:unhideWhenUsed="0"/>
+    <w:lsdException w:name="Medium List 1 Accent 1" w:semiHidden="0" w:uiPriority="65" w:unhideWhenUsed="0"/>
+    <w:lsdException w:name="Revision" w:unhideWhenUsed="0"/>
+    <w:lsdException w:name="List Paragraph" w:semiHidden="0" w:uiPriority="34" w:unhideWhenUsed="0" w:qFormat="1"/>
+    <w:lsdException w:name="Quote" w:semiHidden="0" w:uiPriority="29" w:unhideWhenUsed="0" w:qFormat="1"/>
+    <w:lsdException w:name="Intense Quote" w:semiHidden="0" w:uiPriority="30" w:unhideWhenUsed="0" w:qFormat="1"/>
+    <w:lsdException w:name="Medium List 2 Accent 1" w:semiHidden="0" w:uiPriority="66" w:unhideWhenUsed="0"/>
+    <w:lsdException w:name="Medium Grid 1 Accent 1" w:semiHidden="0" w:uiPriority="67" w:unhideWhenUsed="0"/>
+    <w:lsdException w:name="Medium Grid 2 Accent 1" w:semiHidden="0" w:uiPriority="68" w:unhideWhenUsed="0"/>
+    <w:lsdException w:name="Medium Grid 3 Accent 1" w:semiHidden="0" w:uiPriority="69" w:unhideWhenUsed="0"/>
+    <w:lsdException w:name="Dark List Accent 1" w:semiHidden="0" w:uiPriority="70" w:unhideWhenUsed="0"/>
+    <w:lsdException w:name="Colorful Shading Accent 1" w:semiHidden="0" w:uiPriority="71" w:unhideWhenUsed="0"/>
+    <w:lsdException w:name="Colorful List Accent 1" w:semiHidden="0" w:uiPriority="72" w:unhideWhenUsed="0"/>
+    <w:lsdException w:name="Colorful Grid Accent 1" w:semiHidden="0" w:uiPriority="73" w:unhideWhenUsed="0"/>
+    <w:lsdException w:name="Light Shading Accent 2" w:semiHidden="0" w:uiPriority="60" w:unhideWhenUsed="0"/>
+    <w:lsdException w:name="Light List Accent 2" w:semiHidden="0" w:uiPriority="61" w:unhideWhenUsed="0"/>
+    <w:lsdException w:name="Light Grid Accent 2" w:semiHidden="0" w:uiPriority="62" w:unhideWhenUsed="0"/>
+    <w:lsdException w:name="Medium Shading 1 Accent 2" w:semiHidden="0" w:uiPriority="63" w:unhideWhenUsed="0"/>
+    <w:lsdException w:name="Medium Shading 2 Accent 2" w:semiHidden="0" w:uiPriority="64" w:unhideWhenUsed="0"/>
+    <w:lsdException w:name="Medium List 1 Accent 2" w:semiHidden="0" w:uiPriority="65" w:unhideWhenUsed="0"/>
+    <w:lsdException w:name="Medium List 2 Accent 2" w:semiHidden="0" w:uiPriority="66" w:unhideWhenUsed="0"/>
+    <w:lsdException w:name="Medium Grid 1 Accent 2" w:semiHidden="0" w:uiPriority="67" w:unhideWhenUsed="0"/>
+    <w:lsdException w:name="Medium Grid 2 Accent 2" w:semiHidden="0" w:uiPriority="68" w:unhideWhenUsed="0"/>
+    <w:lsdException w:name="Medium Grid 3 Accent 2" w:semiHidden="0" w:uiPriority="69" w:unhideWhenUsed="0"/>
+    <w:lsdException w:name="Dark List Accent 2" w:semiHidden="0" w:uiPriority="70" w:unhideWhenUsed="0"/>
+    <w:lsdException w:name="Colorful Shading Accent 2" w:semiHidden="0" w:uiPriority="71" w:unhideWhenUsed="0"/>
+    <w:lsdException w:name="Colorful List Accent 2" w:semiHidden="0" w:uiPriority="72" w:unhideWhenUsed="0"/>
+    <w:lsdException w:name="Colorful Grid Accent 2" w:semiHidden="0" w:uiPriority="73" w:unhideWhenUsed="0"/>
+    <w:lsdException w:name="Light Shading Accent 3" w:semiHidden="0" w:uiPriority="60" w:unhideWhenUsed="0"/>
+    <w:lsdException w:name="Light List Accent 3" w:semiHidden="0" w:uiPriority="61" w:unhideWhenUsed="0"/>
+    <w:lsdException w:name="Light Grid Accent 3" w:semiHidden="0" w:uiPriority="62" w:unhideWhenUsed="0"/>
+    <w:lsdException w:name="Medium Shading 1 Accent 3" w:semiHidden="0" w:uiPriority="63" w:unhideWhenUsed="0"/>
+    <w:lsdException w:name="Medium Shading 2 Accent 3" w:semiHidden="0" w:uiPriority="64" w:unhideWhenUsed="0"/>
+    <w:lsdException w:name="Medium List 1 Accent 3" w:semiHidden="0" w:uiPriority="65" w:unhideWhenUsed="0"/>
+    <w:lsdException w:name="Medium List 2 Accent 3" w:semiHidden="0" w:uiPriority="66" w:unhideWhenUsed="0"/>
+    <w:lsdException w:name="Medium Grid 1 Accent 3" w:semiHidden="0" w:uiPriority="67" w:unhideWhenUsed="0"/>
+    <w:lsdException w:name="Medium Grid 2 Accent 3" w:semiHidden="0" w:uiPriority="68" w:unhideWhenUsed="0"/>
+    <w:lsdException w:name="Medium Grid 3 Accent 3" w:semiHidden="0" w:uiPriority="69" w:unhideWhenUsed="0"/>
+    <w:lsdException w:name="Dark List Accent 3" w:semiHidden="0" w:uiPriority="70" w:unhideWhenUsed="0"/>
+    <w:lsdException w:name="Colorful Shading Accent 3" w:semiHidden="0" w:uiPriority="71" w:unhideWhenUsed="0"/>
+    <w:lsdException w:name="Colorful List Accent 3" w:semiHidden="0" w:uiPriority="72" w:unhideWhenUsed="0"/>
+    <w:lsdException w:name="Colorful Grid Accent 3" w:semiHidden="0" w:uiPriority="73" w:unhideWhenUsed="0"/>
+    <w:lsdException w:name="Light Shading Accent 4" w:semiHidden="0" w:uiPriority="60" w:unhideWhenUsed="0"/>
+    <w:lsdException w:name="Light List Accent 4" w:semiHidden="0" w:uiPriority="61" w:unhideWhenUsed="0"/>
+    <w:lsdException w:name="Light Grid Accent 4" w:semiHidden="0" w:uiPriority="62" w:unhideWhenUsed="0"/>
+    <w:lsdException w:name="Medium Shading 1 Accent 4" w:semiHidden="0" w:uiPriority="63" w:unhideWhenUsed="0"/>
+    <w:lsdException w:name="Medium Shading 2 Accent 4" w:semiHidden="0" w:uiPriority="64" w:unhideWhenUsed="0"/>
+    <w:lsdException w:name="Medium List 1 Accent 4" w:semiHidden="0" w:uiPriority="65" w:unhideWhenUsed="0"/>
+    <w:lsdException w:name="Medium List 2 Accent 4" w:semiHidden="0" w:uiPriority="66" w:unhideWhenUsed="0"/>
+    <w:lsdException w:name="Medium Grid 1 Accent 4" w:semiHidden="0" w:uiPriority="67" w:unhideWhenUsed="0"/>
+    <w:lsdException w:name="Medium Grid 2 Accent 4" w:semiHidden="0" w:uiPriority="68" w:unhideWhenUsed="0"/>
+    <w:lsdException w:name="Medium Grid 3 Accent 4" w:semiHidden="0" w:uiPriority="69" w:unhideWhenUsed="0"/>
+    <w:lsdException w:name="Dark List Accent 4" w:semiHidden="0" w:uiPriority="70" w:unhideWhenUsed="0"/>
+    <w:lsdException w:name="Colorful Shading Accent 4" w:semiHidden="0" w:uiPriority="71" w:unhideWhenUsed="0"/>
+    <w:lsdException w:name="Colorful List Accent 4" w:semiHidden="0" w:uiPriority="72" w:unhideWhenUsed="0"/>
+    <w:lsdException w:name="Colorful Grid Accent 4" w:semiHidden="0" w:uiPriority="73" w:unhideWhenUsed="0"/>
+    <w:lsdException w:name="Light Shading Accent 5" w:semiHidden="0" w:uiPriority="60" w:unhideWhenUsed="0"/>
+    <w:lsdException w:name="Light List Accent 5" w:semiHidden="0" w:uiPriority="61" w:unhideWhenUsed="0"/>
+    <w:lsdException w:name="Light Grid Accent 5" w:semiHidden="0" w:uiPriority="62" w:unhideWhenUsed="0"/>
+    <w:lsdException w:name="Medium Shading 1 Accent 5" w:semiHidden="0" w:uiPriority="63" w:unhideWhenUsed="0"/>
+    <w:lsdException w:name="Medium Shading 2 Accent 5" w:semiHidden="0" w:uiPriority="64" w:unhideWhenUsed="0"/>
+    <w:lsdException w:name="Medium List 1 Accent 5" w:semiHidden="0" w:uiPriority="65" w:unhideWhenUsed="0"/>
+    <w:lsdException w:name="Medium List 2 Accent 5" w:semiHidden="0" w:uiPriority="66" w:unhideWhenUsed="0"/>
+    <w:lsdException w:name="Medium Grid 1 Accent 5" w:semiHidden="0" w:uiPriority="67" w:unhideWhenUsed="0"/>
+    <w:lsdException w:name="Medium Grid 2 Accent 5" w:semiHidden="0" w:uiPriority="68" w:unhideWhenUsed="0"/>
+    <w:lsdException w:name="Medium Grid 3 Accent 5" w:semiHidden="0" w:uiPriority="69" w:unhideWhenUsed="0"/>
+    <w:lsdException w:name="Dark List Accent 5" w:semiHidden="0" w:uiPriority="70" w:unhideWhenUsed="0"/>
+    <w:lsdException w:name="Colorful Shading Accent 5" w:semiHidden="0" w:uiPriority="71" w:unhideWhenUsed="0"/>
+    <w:lsdException w:name="Colorful List Accent 5" w:semiHidden="0" w:uiPriority="72" w:unhideWhenUsed="0"/>
+    <w:lsdException w:name="Colorful Grid Accent 5" w:semiHidden="0" w:uiPriority="73" w:unhideWhenUsed="0"/>
+    <w:lsdException w:name="Light Shading Accent 6" w:semiHidden="0" w:uiPriority="60" w:unhideWhenUsed="0"/>
+    <w:lsdException w:name="Light List Accent 6" w:semiHidden="0" w:uiPriority="61" w:unhideWhenUsed="0"/>
+    <w:lsdException w:name="Light Grid Accent 6" w:semiHidden="0" w:uiPriority="62" w:unhideWhenUsed="0"/>
+    <w:lsdException w:name="Medium Shading 1 Accent 6" w:semiHidden="0" w:uiPriority="63" w:unhideWhenUsed="0"/>
+    <w:lsdException w:name="Medium Shading 2 Accent 6" w:semiHidden="0" w:uiPriority="64" w:unhideWhenUsed="0"/>
+    <w:lsdException w:name="Medium List 1 Accent 6" w:semiHidden="0" w:uiPriority="65" w:unhideWhenUsed="0"/>
+    <w:lsdException w:name="Medium List 2 Accent 6" w:semiHidden="0" w:uiPriority="66" w:unhideWhenUsed="0"/>
+    <w:lsdException w:name="Medium Grid 1 Accent 6" w:semiHidden="0" w:uiPriority="67" w:unhideWhenUsed="0"/>
+    <w:lsdException w:name="Medium Grid 2 Accent 6" w:semiHidden="0" w:uiPriority="68" w:unhideWhenUsed="0"/>
+    <w:lsdException w:name="Medium Grid 3 Accent 6" w:semiHidden="0" w:uiPriority="69" w:unhideWhenUsed="0"/>
+    <w:lsdException w:name="Dark List Accent 6" w:semiHidden="0" w:uiPriority="70" w:unhideWhenUsed="0"/>
+    <w:lsdException w:name="Colorful Shading Accent 6" w:semiHidden="0" w:uiPriority="71" w:unhideWhenUsed="0"/>
+    <w:lsdException w:name="Colorful List Accent 6" w:semiHidden="0" w:uiPriority="72" w:unhideWhenUsed="0"/>
+    <w:lsdException w:name="Colorful Grid Accent 6" w:semiHidden="0" w:uiPriority="73" w:unhideWhenUsed="0"/>
+    <w:lsdException w:name="Subtle Emphasis" w:semiHidden="0" w:uiPriority="19" w:unhideWhenUsed="0" w:qFormat="1"/>
+    <w:lsdException w:name="Intense Emphasis" w:semiHidden="0" w:uiPriority="21" w:unhideWhenUsed="0" w:qFormat="1"/>
+    <w:lsdException w:name="Subtle Reference" w:semiHidden="0" w:uiPriority="31" w:unhideWhenUsed="0" w:qFormat="1"/>
+    <w:lsdException w:name="Intense Reference" w:semiHidden="0" w:uiPriority="32" w:unhideWhenUsed="0" w:qFormat="1"/>
+    <w:lsdException w:name="Book Title" w:semiHidden="0" w:uiPriority="33" w:unhideWhenUsed="0" w:qFormat="1"/>
+    <w:lsdException w:name="Bibliography" w:uiPriority="37"/>
+    <w:lsdException w:name="TOC Heading" w:uiPriority="39" w:qFormat="1"/>
   </w:latentStyles>
   <w:style w:type="paragraph" w:default="1" w:styleId="Standard">
     <w:name w:val="Normal"/>
@@ -3114,6 +1922,7 @@
     <w:uiPriority w:val="99"/>
     <w:semiHidden/>
     <w:unhideWhenUsed/>
+    <w:qFormat/>
     <w:tblPr>
       <w:tblInd w:w="0" w:type="dxa"/>
       <w:tblCellMar>
@@ -3617,7 +2426,7 @@
 </file>
 
 <file path=customXml/itemProps1.xml><?xml version="1.0" encoding="utf-8"?>
-<ds:datastoreItem xmlns:ds="http://schemas.openxmlformats.org/officeDocument/2006/customXml" ds:itemID="{5F7AB86D-359C-45D3-98E8-46A7125E4B02}">
+<ds:datastoreItem xmlns:ds="http://schemas.openxmlformats.org/officeDocument/2006/customXml" ds:itemID="{7C247F34-9429-4354-A7D6-1F43725F6339}">
   <ds:schemaRefs>
     <ds:schemaRef ds:uri="http://schemas.openxmlformats.org/officeDocument/2006/bibliography"/>
   </ds:schemaRefs>

</xml_diff>